<commit_message>
add solution for topic 06
</commit_message>
<xml_diff>
--- a/TP-KB-241-Denis-Maksymenko-lpr.docx
+++ b/TP-KB-241-Denis-Maksymenko-lpr.docx
@@ -451,7 +451,7 @@
         <w:pStyle w:val="a3"/>
         <w:ind w:left="721"/>
         <w:rPr>
-          <w:lang w:val="ru-RU"/>
+          <w:lang w:val="en-US"/>
         </w:rPr>
       </w:pPr>
       <w:r>
@@ -483,7 +483,7 @@
       <w:r>
         <w:rPr>
           <w:spacing w:val="-2"/>
-          <w:lang w:val="ru-RU"/>
+          <w:lang w:val="en-US"/>
         </w:rPr>
         <w:t xml:space="preserve"> </w:t>
       </w:r>
@@ -497,11 +497,10 @@
       <w:r>
         <w:rPr>
           <w:spacing w:val="-2"/>
-          <w:lang w:val="ru-RU"/>
+          <w:lang w:val="en-US"/>
         </w:rPr>
         <w:t>://</w:t>
       </w:r>
-      <w:proofErr w:type="spellStart"/>
       <w:r>
         <w:rPr>
           <w:spacing w:val="-2"/>
@@ -509,11 +508,10 @@
         </w:rPr>
         <w:t>github</w:t>
       </w:r>
-      <w:proofErr w:type="spellEnd"/>
-      <w:r>
-        <w:rPr>
-          <w:spacing w:val="-2"/>
-          <w:lang w:val="ru-RU"/>
+      <w:r>
+        <w:rPr>
+          <w:spacing w:val="-2"/>
+          <w:lang w:val="en-US"/>
         </w:rPr>
         <w:t>.</w:t>
       </w:r>
@@ -527,7 +525,7 @@
       <w:r>
         <w:rPr>
           <w:spacing w:val="-2"/>
-          <w:lang w:val="ru-RU"/>
+          <w:lang w:val="en-US"/>
         </w:rPr>
         <w:t>/</w:t>
       </w:r>
@@ -541,7 +539,7 @@
       <w:r>
         <w:rPr>
           <w:spacing w:val="-2"/>
-          <w:lang w:val="ru-RU"/>
+          <w:lang w:val="en-US"/>
         </w:rPr>
         <w:t>-</w:t>
       </w:r>
@@ -555,7 +553,7 @@
       <w:r>
         <w:rPr>
           <w:spacing w:val="-2"/>
-          <w:lang w:val="ru-RU"/>
+          <w:lang w:val="en-US"/>
         </w:rPr>
         <w:t>/</w:t>
       </w:r>
@@ -569,7 +567,7 @@
       <w:r>
         <w:rPr>
           <w:spacing w:val="-2"/>
-          <w:lang w:val="ru-RU"/>
+          <w:lang w:val="en-US"/>
         </w:rPr>
         <w:t>-</w:t>
       </w:r>
@@ -583,11 +581,10 @@
       <w:r>
         <w:rPr>
           <w:spacing w:val="-2"/>
-          <w:lang w:val="ru-RU"/>
+          <w:lang w:val="en-US"/>
         </w:rPr>
         <w:t>-241-</w:t>
       </w:r>
-      <w:proofErr w:type="spellStart"/>
       <w:r>
         <w:rPr>
           <w:spacing w:val="-2"/>
@@ -595,11 +592,10 @@
         </w:rPr>
         <w:t>Maksymenko</w:t>
       </w:r>
-      <w:proofErr w:type="spellEnd"/>
-      <w:r>
-        <w:rPr>
-          <w:spacing w:val="-2"/>
-          <w:lang w:val="ru-RU"/>
+      <w:r>
+        <w:rPr>
+          <w:spacing w:val="-2"/>
+          <w:lang w:val="en-US"/>
         </w:rPr>
         <w:t>-</w:t>
       </w:r>
@@ -15094,13 +15090,7 @@
         <w:t xml:space="preserve"> </w:t>
       </w:r>
       <w:r>
-        <w:t>№</w:t>
-      </w:r>
-      <w:r>
-        <w:t>5</w:t>
-      </w:r>
-      <w:r>
-        <w:t xml:space="preserve"> </w:t>
+        <w:t xml:space="preserve">№5 </w:t>
       </w:r>
       <w:r>
         <w:t>Виняткові ситуації</w:t>
@@ -17484,8 +17474,8 @@
         </w:rPr>
         <w:lastRenderedPageBreak/>
         <w:drawing>
-          <wp:inline distT="0" distB="0" distL="0" distR="0" wp14:anchorId="1C655C4D" wp14:editId="7792C89E">
-            <wp:extent cx="3448531" cy="685896"/>
+          <wp:inline distT="0" distB="0" distL="0" distR="0" wp14:anchorId="1C655C4D" wp14:editId="3DB444F3">
+            <wp:extent cx="2803812" cy="557665"/>
             <wp:effectExtent l="0" t="0" r="0" b="0"/>
             <wp:docPr id="13" name="Рисунок 13"/>
             <wp:cNvGraphicFramePr>
@@ -17507,7 +17497,7 @@
                   <pic:spPr>
                     <a:xfrm>
                       <a:off x="0" y="0"/>
-                      <a:ext cx="3448531" cy="685896"/>
+                      <a:ext cx="2817013" cy="560291"/>
                     </a:xfrm>
                     <a:prstGeom prst="rect">
                       <a:avLst/>
@@ -17531,9 +17521,9 @@
           <w:noProof/>
         </w:rPr>
         <w:drawing>
-          <wp:inline distT="0" distB="0" distL="0" distR="0" wp14:anchorId="536366FB" wp14:editId="27728BD8">
-            <wp:extent cx="3181794" cy="657317"/>
-            <wp:effectExtent l="0" t="0" r="0" b="9525"/>
+          <wp:inline distT="0" distB="0" distL="0" distR="0" wp14:anchorId="536366FB" wp14:editId="6208FEFE">
+            <wp:extent cx="2779567" cy="574222"/>
+            <wp:effectExtent l="0" t="0" r="1905" b="0"/>
             <wp:docPr id="14" name="Рисунок 14"/>
             <wp:cNvGraphicFramePr>
               <a:graphicFrameLocks xmlns:a="http://schemas.openxmlformats.org/drawingml/2006/main" noChangeAspect="1"/>
@@ -17554,7 +17544,7 @@
                   <pic:spPr>
                     <a:xfrm>
                       <a:off x="0" y="0"/>
-                      <a:ext cx="3181794" cy="657317"/>
+                      <a:ext cx="2792926" cy="576982"/>
                     </a:xfrm>
                     <a:prstGeom prst="rect">
                       <a:avLst/>
@@ -17578,9 +17568,9 @@
           <w:noProof/>
         </w:rPr>
         <w:drawing>
-          <wp:inline distT="0" distB="0" distL="0" distR="0" wp14:anchorId="37EF2B73" wp14:editId="6D62AC39">
-            <wp:extent cx="3200847" cy="695422"/>
-            <wp:effectExtent l="0" t="0" r="0" b="9525"/>
+          <wp:inline distT="0" distB="0" distL="0" distR="0" wp14:anchorId="37EF2B73" wp14:editId="50DBF1D2">
+            <wp:extent cx="2909455" cy="632114"/>
+            <wp:effectExtent l="0" t="0" r="5715" b="0"/>
             <wp:docPr id="15" name="Рисунок 15"/>
             <wp:cNvGraphicFramePr>
               <a:graphicFrameLocks xmlns:a="http://schemas.openxmlformats.org/drawingml/2006/main" noChangeAspect="1"/>
@@ -17601,7 +17591,7 @@
                   <pic:spPr>
                     <a:xfrm>
                       <a:off x="0" y="0"/>
-                      <a:ext cx="3200847" cy="695422"/>
+                      <a:ext cx="2926709" cy="635863"/>
                     </a:xfrm>
                     <a:prstGeom prst="rect">
                       <a:avLst/>
@@ -17761,6 +17751,22 @@
         <w:spacing w:line="360" w:lineRule="auto"/>
         <w:ind w:firstLine="720"/>
       </w:pPr>
+      <w:proofErr w:type="spellStart"/>
+      <w:r>
+        <w:t>def</w:t>
+      </w:r>
+      <w:proofErr w:type="spellEnd"/>
+      <w:r>
+        <w:t xml:space="preserve"> </w:t>
+      </w:r>
+      <w:proofErr w:type="spellStart"/>
+      <w:r>
+        <w:t>input_numbers</w:t>
+      </w:r>
+      <w:proofErr w:type="spellEnd"/>
+      <w:r>
+        <w:t>():</w:t>
+      </w:r>
     </w:p>
     <w:p>
       <w:pPr>
@@ -17774,21 +17780,48 @@
         <w:spacing w:line="360" w:lineRule="auto"/>
         <w:ind w:firstLine="720"/>
       </w:pPr>
-      <w:proofErr w:type="spellStart"/>
-      <w:r>
-        <w:t>def</w:t>
-      </w:r>
-      <w:proofErr w:type="spellEnd"/>
-      <w:r>
-        <w:t xml:space="preserve"> </w:t>
-      </w:r>
-      <w:proofErr w:type="spellStart"/>
-      <w:r>
-        <w:t>input_numbers</w:t>
-      </w:r>
-      <w:proofErr w:type="spellEnd"/>
-      <w:r>
-        <w:t>():</w:t>
+      <w:r>
+        <w:t xml:space="preserve">    x = </w:t>
+      </w:r>
+      <w:proofErr w:type="spellStart"/>
+      <w:r>
+        <w:t>float</w:t>
+      </w:r>
+      <w:proofErr w:type="spellEnd"/>
+      <w:r>
+        <w:t>(</w:t>
+      </w:r>
+      <w:proofErr w:type="spellStart"/>
+      <w:r>
+        <w:t>input</w:t>
+      </w:r>
+      <w:proofErr w:type="spellEnd"/>
+      <w:r>
+        <w:t>("</w:t>
+      </w:r>
+      <w:proofErr w:type="spellStart"/>
+      <w:r>
+        <w:t>Enter</w:t>
+      </w:r>
+      <w:proofErr w:type="spellEnd"/>
+      <w:r>
+        <w:t xml:space="preserve"> </w:t>
+      </w:r>
+      <w:proofErr w:type="spellStart"/>
+      <w:r>
+        <w:t>first</w:t>
+      </w:r>
+      <w:proofErr w:type="spellEnd"/>
+      <w:r>
+        <w:t xml:space="preserve"> </w:t>
+      </w:r>
+      <w:proofErr w:type="spellStart"/>
+      <w:r>
+        <w:t>number</w:t>
+      </w:r>
+      <w:proofErr w:type="spellEnd"/>
+      <w:r>
+        <w:t>: "))</w:t>
       </w:r>
     </w:p>
     <w:p>
@@ -17804,7 +17837,7 @@
         <w:ind w:firstLine="720"/>
       </w:pPr>
       <w:r>
-        <w:t xml:space="preserve">    x = </w:t>
+        <w:t xml:space="preserve">    y = </w:t>
       </w:r>
       <w:proofErr w:type="spellStart"/>
       <w:r>
@@ -17832,7 +17865,7 @@
       </w:r>
       <w:proofErr w:type="spellStart"/>
       <w:r>
-        <w:t>first</w:t>
+        <w:t>second</w:t>
       </w:r>
       <w:proofErr w:type="spellEnd"/>
       <w:r>
@@ -17860,47 +17893,15 @@
         <w:ind w:firstLine="720"/>
       </w:pPr>
       <w:r>
-        <w:t xml:space="preserve">    y = </w:t>
-      </w:r>
-      <w:proofErr w:type="spellStart"/>
-      <w:r>
-        <w:t>float</w:t>
-      </w:r>
-      <w:proofErr w:type="spellEnd"/>
-      <w:r>
-        <w:t>(</w:t>
-      </w:r>
-      <w:proofErr w:type="spellStart"/>
-      <w:r>
-        <w:t>input</w:t>
-      </w:r>
-      <w:proofErr w:type="spellEnd"/>
-      <w:r>
-        <w:t>("</w:t>
-      </w:r>
-      <w:proofErr w:type="spellStart"/>
-      <w:r>
-        <w:t>Enter</w:t>
-      </w:r>
-      <w:proofErr w:type="spellEnd"/>
-      <w:r>
-        <w:t xml:space="preserve"> </w:t>
-      </w:r>
-      <w:proofErr w:type="spellStart"/>
-      <w:r>
-        <w:t>second</w:t>
-      </w:r>
-      <w:proofErr w:type="spellEnd"/>
-      <w:r>
-        <w:t xml:space="preserve"> </w:t>
-      </w:r>
-      <w:proofErr w:type="spellStart"/>
-      <w:r>
-        <w:t>number</w:t>
-      </w:r>
-      <w:proofErr w:type="spellEnd"/>
-      <w:r>
-        <w:t>: "))</w:t>
+        <w:t xml:space="preserve">    </w:t>
+      </w:r>
+      <w:proofErr w:type="spellStart"/>
+      <w:r>
+        <w:t>return</w:t>
+      </w:r>
+      <w:proofErr w:type="spellEnd"/>
+      <w:r>
+        <w:t xml:space="preserve"> x, y</w:t>
       </w:r>
     </w:p>
     <w:p>
@@ -17915,16 +17916,21 @@
         <w:spacing w:line="360" w:lineRule="auto"/>
         <w:ind w:firstLine="720"/>
       </w:pPr>
-      <w:r>
-        <w:t xml:space="preserve">    </w:t>
-      </w:r>
-      <w:proofErr w:type="spellStart"/>
-      <w:r>
-        <w:t>return</w:t>
-      </w:r>
-      <w:proofErr w:type="spellEnd"/>
-      <w:r>
-        <w:t xml:space="preserve"> x, y</w:t>
+      <w:proofErr w:type="spellStart"/>
+      <w:r>
+        <w:t>def</w:t>
+      </w:r>
+      <w:proofErr w:type="spellEnd"/>
+      <w:r>
+        <w:t xml:space="preserve"> </w:t>
+      </w:r>
+      <w:proofErr w:type="spellStart"/>
+      <w:r>
+        <w:t>do_operation</w:t>
+      </w:r>
+      <w:proofErr w:type="spellEnd"/>
+      <w:r>
+        <w:t>():</w:t>
       </w:r>
     </w:p>
     <w:p>
@@ -17939,6 +17945,33 @@
         <w:spacing w:line="360" w:lineRule="auto"/>
         <w:ind w:firstLine="720"/>
       </w:pPr>
+      <w:r>
+        <w:t xml:space="preserve">    </w:t>
+      </w:r>
+      <w:proofErr w:type="spellStart"/>
+      <w:r>
+        <w:t>print</w:t>
+      </w:r>
+      <w:proofErr w:type="spellEnd"/>
+      <w:r>
+        <w:t>("</w:t>
+      </w:r>
+      <w:proofErr w:type="spellStart"/>
+      <w:r>
+        <w:t>Choose</w:t>
+      </w:r>
+      <w:proofErr w:type="spellEnd"/>
+      <w:r>
+        <w:t xml:space="preserve"> </w:t>
+      </w:r>
+      <w:proofErr w:type="spellStart"/>
+      <w:r>
+        <w:t>operation</w:t>
+      </w:r>
+      <w:proofErr w:type="spellEnd"/>
+      <w:r>
+        <w:t>: +  -  *  /")</w:t>
+      </w:r>
     </w:p>
     <w:p>
       <w:pPr>
@@ -17952,21 +17985,40 @@
         <w:spacing w:line="360" w:lineRule="auto"/>
         <w:ind w:firstLine="720"/>
       </w:pPr>
-      <w:proofErr w:type="spellStart"/>
-      <w:r>
-        <w:t>def</w:t>
-      </w:r>
-      <w:proofErr w:type="spellEnd"/>
-      <w:r>
-        <w:t xml:space="preserve"> </w:t>
-      </w:r>
-      <w:proofErr w:type="spellStart"/>
-      <w:r>
-        <w:t>do_operation</w:t>
-      </w:r>
-      <w:proofErr w:type="spellEnd"/>
-      <w:r>
-        <w:t>():</w:t>
+      <w:r>
+        <w:t xml:space="preserve">    </w:t>
+      </w:r>
+      <w:proofErr w:type="spellStart"/>
+      <w:r>
+        <w:t>op</w:t>
+      </w:r>
+      <w:proofErr w:type="spellEnd"/>
+      <w:r>
+        <w:t xml:space="preserve"> = </w:t>
+      </w:r>
+      <w:proofErr w:type="spellStart"/>
+      <w:r>
+        <w:t>input</w:t>
+      </w:r>
+      <w:proofErr w:type="spellEnd"/>
+      <w:r>
+        <w:t>("</w:t>
+      </w:r>
+      <w:proofErr w:type="spellStart"/>
+      <w:r>
+        <w:t>Enter</w:t>
+      </w:r>
+      <w:proofErr w:type="spellEnd"/>
+      <w:r>
+        <w:t xml:space="preserve"> </w:t>
+      </w:r>
+      <w:proofErr w:type="spellStart"/>
+      <w:r>
+        <w:t>operation</w:t>
+      </w:r>
+      <w:proofErr w:type="spellEnd"/>
+      <w:r>
+        <w:t>: ")</w:t>
       </w:r>
     </w:p>
     <w:p>
@@ -17982,31 +18034,15 @@
         <w:ind w:firstLine="720"/>
       </w:pPr>
       <w:r>
-        <w:t xml:space="preserve">    </w:t>
-      </w:r>
-      <w:proofErr w:type="spellStart"/>
-      <w:r>
-        <w:t>print</w:t>
-      </w:r>
-      <w:proofErr w:type="spellEnd"/>
-      <w:r>
-        <w:t>("</w:t>
-      </w:r>
-      <w:proofErr w:type="spellStart"/>
-      <w:r>
-        <w:t>Choose</w:t>
-      </w:r>
-      <w:proofErr w:type="spellEnd"/>
-      <w:r>
-        <w:t xml:space="preserve"> </w:t>
-      </w:r>
-      <w:proofErr w:type="spellStart"/>
-      <w:r>
-        <w:t>operation</w:t>
-      </w:r>
-      <w:proofErr w:type="spellEnd"/>
-      <w:r>
-        <w:t>: +  -  *  /")</w:t>
+        <w:t xml:space="preserve">    a, b = </w:t>
+      </w:r>
+      <w:proofErr w:type="spellStart"/>
+      <w:r>
+        <w:t>input_numbers</w:t>
+      </w:r>
+      <w:proofErr w:type="spellEnd"/>
+      <w:r>
+        <w:t>()</w:t>
       </w:r>
     </w:p>
     <w:p>
@@ -18026,35 +18062,19 @@
       </w:r>
       <w:proofErr w:type="spellStart"/>
       <w:r>
+        <w:t>if</w:t>
+      </w:r>
+      <w:proofErr w:type="spellEnd"/>
+      <w:r>
+        <w:t xml:space="preserve"> </w:t>
+      </w:r>
+      <w:proofErr w:type="spellStart"/>
+      <w:r>
         <w:t>op</w:t>
       </w:r>
       <w:proofErr w:type="spellEnd"/>
       <w:r>
-        <w:t xml:space="preserve"> = </w:t>
-      </w:r>
-      <w:proofErr w:type="spellStart"/>
-      <w:r>
-        <w:t>input</w:t>
-      </w:r>
-      <w:proofErr w:type="spellEnd"/>
-      <w:r>
-        <w:t>("</w:t>
-      </w:r>
-      <w:proofErr w:type="spellStart"/>
-      <w:r>
-        <w:t>Enter</w:t>
-      </w:r>
-      <w:proofErr w:type="spellEnd"/>
-      <w:r>
-        <w:t xml:space="preserve"> </w:t>
-      </w:r>
-      <w:proofErr w:type="spellStart"/>
-      <w:r>
-        <w:t>operation</w:t>
-      </w:r>
-      <w:proofErr w:type="spellEnd"/>
-      <w:r>
-        <w:t>: ")</w:t>
+        <w:t xml:space="preserve"> == "+":</w:t>
       </w:r>
     </w:p>
     <w:p>
@@ -18069,6 +18089,25 @@
         <w:spacing w:line="360" w:lineRule="auto"/>
         <w:ind w:firstLine="720"/>
       </w:pPr>
+      <w:r>
+        <w:t xml:space="preserve">        </w:t>
+      </w:r>
+      <w:proofErr w:type="spellStart"/>
+      <w:r>
+        <w:t>result</w:t>
+      </w:r>
+      <w:proofErr w:type="spellEnd"/>
+      <w:r>
+        <w:t xml:space="preserve"> = </w:t>
+      </w:r>
+      <w:proofErr w:type="spellStart"/>
+      <w:r>
+        <w:t>add</w:t>
+      </w:r>
+      <w:proofErr w:type="spellEnd"/>
+      <w:r>
+        <w:t>(a, b)</w:t>
+      </w:r>
     </w:p>
     <w:p>
       <w:pPr>
@@ -18083,15 +18122,23 @@
         <w:ind w:firstLine="720"/>
       </w:pPr>
       <w:r>
-        <w:t xml:space="preserve">    a, b = </w:t>
-      </w:r>
-      <w:proofErr w:type="spellStart"/>
-      <w:r>
-        <w:t>input_numbers</w:t>
-      </w:r>
-      <w:proofErr w:type="spellEnd"/>
-      <w:r>
-        <w:t>()</w:t>
+        <w:t xml:space="preserve">    </w:t>
+      </w:r>
+      <w:proofErr w:type="spellStart"/>
+      <w:r>
+        <w:t>elif</w:t>
+      </w:r>
+      <w:proofErr w:type="spellEnd"/>
+      <w:r>
+        <w:t xml:space="preserve"> </w:t>
+      </w:r>
+      <w:proofErr w:type="spellStart"/>
+      <w:r>
+        <w:t>op</w:t>
+      </w:r>
+      <w:proofErr w:type="spellEnd"/>
+      <w:r>
+        <w:t xml:space="preserve"> == "-":</w:t>
       </w:r>
     </w:p>
     <w:p>
@@ -18106,6 +18153,25 @@
         <w:spacing w:line="360" w:lineRule="auto"/>
         <w:ind w:firstLine="720"/>
       </w:pPr>
+      <w:r>
+        <w:t xml:space="preserve">        </w:t>
+      </w:r>
+      <w:proofErr w:type="spellStart"/>
+      <w:r>
+        <w:t>result</w:t>
+      </w:r>
+      <w:proofErr w:type="spellEnd"/>
+      <w:r>
+        <w:t xml:space="preserve"> = </w:t>
+      </w:r>
+      <w:proofErr w:type="spellStart"/>
+      <w:r>
+        <w:t>sub</w:t>
+      </w:r>
+      <w:proofErr w:type="spellEnd"/>
+      <w:r>
+        <w:t>(a, b)</w:t>
+      </w:r>
     </w:p>
     <w:p>
       <w:pPr>
@@ -18120,12 +18186,11 @@
         <w:ind w:firstLine="720"/>
       </w:pPr>
       <w:r>
-        <w:lastRenderedPageBreak/>
         <w:t xml:space="preserve">    </w:t>
       </w:r>
       <w:proofErr w:type="spellStart"/>
       <w:r>
-        <w:t>if</w:t>
+        <w:t>elif</w:t>
       </w:r>
       <w:proofErr w:type="spellEnd"/>
       <w:r>
@@ -18137,7 +18202,7 @@
       </w:r>
       <w:proofErr w:type="spellEnd"/>
       <w:r>
-        <w:t xml:space="preserve"> == "+":</w:t>
+        <w:t xml:space="preserve"> == "*":</w:t>
       </w:r>
     </w:p>
     <w:p>
@@ -18153,6 +18218,7 @@
         <w:ind w:firstLine="720"/>
       </w:pPr>
       <w:r>
+        <w:lastRenderedPageBreak/>
         <w:t xml:space="preserve">        </w:t>
       </w:r>
       <w:proofErr w:type="spellStart"/>
@@ -18165,7 +18231,7 @@
       </w:r>
       <w:proofErr w:type="spellStart"/>
       <w:r>
-        <w:t>add</w:t>
+        <w:t>mul</w:t>
       </w:r>
       <w:proofErr w:type="spellEnd"/>
       <w:r>
@@ -18201,7 +18267,7 @@
       </w:r>
       <w:proofErr w:type="spellEnd"/>
       <w:r>
-        <w:t xml:space="preserve"> == "-":</w:t>
+        <w:t xml:space="preserve"> == "/":</w:t>
       </w:r>
     </w:p>
     <w:p>
@@ -18225,15 +18291,7 @@
       </w:r>
       <w:proofErr w:type="spellEnd"/>
       <w:r>
-        <w:t xml:space="preserve"> = </w:t>
-      </w:r>
-      <w:proofErr w:type="spellStart"/>
-      <w:r>
-        <w:t>sub</w:t>
-      </w:r>
-      <w:proofErr w:type="spellEnd"/>
-      <w:r>
-        <w:t>(a, b)</w:t>
+        <w:t xml:space="preserve"> = div(a, b)</w:t>
       </w:r>
     </w:p>
     <w:p>
@@ -18253,19 +18311,11 @@
       </w:r>
       <w:proofErr w:type="spellStart"/>
       <w:r>
-        <w:t>elif</w:t>
-      </w:r>
-      <w:proofErr w:type="spellEnd"/>
-      <w:r>
-        <w:t xml:space="preserve"> </w:t>
-      </w:r>
-      <w:proofErr w:type="spellStart"/>
-      <w:r>
-        <w:t>op</w:t>
-      </w:r>
-      <w:proofErr w:type="spellEnd"/>
-      <w:r>
-        <w:t xml:space="preserve"> == "*":</w:t>
+        <w:t>else</w:t>
+      </w:r>
+      <w:proofErr w:type="spellEnd"/>
+      <w:r>
+        <w:t>:</w:t>
       </w:r>
     </w:p>
     <w:p>
@@ -18285,19 +18335,27 @@
       </w:r>
       <w:proofErr w:type="spellStart"/>
       <w:r>
-        <w:t>result</w:t>
-      </w:r>
-      <w:proofErr w:type="spellEnd"/>
-      <w:r>
-        <w:t xml:space="preserve"> = </w:t>
-      </w:r>
-      <w:proofErr w:type="spellStart"/>
-      <w:r>
-        <w:t>mul</w:t>
-      </w:r>
-      <w:proofErr w:type="spellEnd"/>
-      <w:r>
-        <w:t>(a, b)</w:t>
+        <w:t>print</w:t>
+      </w:r>
+      <w:proofErr w:type="spellEnd"/>
+      <w:r>
+        <w:t>("</w:t>
+      </w:r>
+      <w:proofErr w:type="spellStart"/>
+      <w:r>
+        <w:t>Wrong</w:t>
+      </w:r>
+      <w:proofErr w:type="spellEnd"/>
+      <w:r>
+        <w:t xml:space="preserve"> </w:t>
+      </w:r>
+      <w:proofErr w:type="spellStart"/>
+      <w:r>
+        <w:t>operation</w:t>
+      </w:r>
+      <w:proofErr w:type="spellEnd"/>
+      <w:r>
+        <w:t>")</w:t>
       </w:r>
     </w:p>
     <w:p>
@@ -18313,24 +18371,13 @@
         <w:ind w:firstLine="720"/>
       </w:pPr>
       <w:r>
-        <w:t xml:space="preserve">    </w:t>
-      </w:r>
-      <w:proofErr w:type="spellStart"/>
-      <w:r>
-        <w:t>elif</w:t>
-      </w:r>
-      <w:proofErr w:type="spellEnd"/>
-      <w:r>
-        <w:t xml:space="preserve"> </w:t>
-      </w:r>
-      <w:proofErr w:type="spellStart"/>
-      <w:r>
-        <w:t>op</w:t>
-      </w:r>
-      <w:proofErr w:type="spellEnd"/>
-      <w:r>
-        <w:t xml:space="preserve"> == "/":</w:t>
-      </w:r>
+        <w:t xml:space="preserve">        </w:t>
+      </w:r>
+      <w:proofErr w:type="spellStart"/>
+      <w:r>
+        <w:t>return</w:t>
+      </w:r>
+      <w:proofErr w:type="spellEnd"/>
     </w:p>
     <w:p>
       <w:pPr>
@@ -18345,7 +18392,23 @@
         <w:ind w:firstLine="720"/>
       </w:pPr>
       <w:r>
-        <w:t xml:space="preserve">        </w:t>
+        <w:t xml:space="preserve">    </w:t>
+      </w:r>
+      <w:proofErr w:type="spellStart"/>
+      <w:r>
+        <w:t>print</w:t>
+      </w:r>
+      <w:proofErr w:type="spellEnd"/>
+      <w:r>
+        <w:t>("</w:t>
+      </w:r>
+      <w:proofErr w:type="spellStart"/>
+      <w:r>
+        <w:t>Result</w:t>
+      </w:r>
+      <w:proofErr w:type="spellEnd"/>
+      <w:r>
+        <w:t xml:space="preserve">:", </w:t>
       </w:r>
       <w:proofErr w:type="spellStart"/>
       <w:r>
@@ -18353,71 +18416,33 @@
       </w:r>
       <w:proofErr w:type="spellEnd"/>
       <w:r>
-        <w:t xml:space="preserve"> = div(a, b)</w:t>
-      </w:r>
-    </w:p>
-    <w:p>
-      <w:pPr>
-        <w:pStyle w:val="a3"/>
-        <w:pBdr>
-          <w:top w:val="single" w:sz="4" w:space="1" w:color="auto"/>
-          <w:left w:val="single" w:sz="4" w:space="4" w:color="auto"/>
-          <w:bottom w:val="single" w:sz="4" w:space="1" w:color="auto"/>
-          <w:right w:val="single" w:sz="4" w:space="4" w:color="auto"/>
-        </w:pBdr>
+        <w:t>)</w:t>
+      </w:r>
+    </w:p>
+    <w:p>
+      <w:pPr>
+        <w:pStyle w:val="a3"/>
         <w:spacing w:line="360" w:lineRule="auto"/>
         <w:ind w:firstLine="720"/>
-      </w:pPr>
-      <w:r>
-        <w:t xml:space="preserve">    </w:t>
-      </w:r>
-      <w:proofErr w:type="spellStart"/>
-      <w:r>
-        <w:t>else</w:t>
-      </w:r>
-      <w:proofErr w:type="spellEnd"/>
-      <w:r>
-        <w:t>:</w:t>
-      </w:r>
-    </w:p>
-    <w:p>
-      <w:pPr>
-        <w:pStyle w:val="a3"/>
-        <w:pBdr>
-          <w:top w:val="single" w:sz="4" w:space="1" w:color="auto"/>
-          <w:left w:val="single" w:sz="4" w:space="4" w:color="auto"/>
-          <w:bottom w:val="single" w:sz="4" w:space="1" w:color="auto"/>
-          <w:right w:val="single" w:sz="4" w:space="4" w:color="auto"/>
-        </w:pBdr>
+        <w:rPr>
+          <w:spacing w:val="-2"/>
+        </w:rPr>
+      </w:pPr>
+    </w:p>
+    <w:p>
+      <w:pPr>
+        <w:pStyle w:val="a3"/>
         <w:spacing w:line="360" w:lineRule="auto"/>
         <w:ind w:firstLine="720"/>
-      </w:pPr>
-      <w:r>
-        <w:t xml:space="preserve">        </w:t>
-      </w:r>
-      <w:proofErr w:type="spellStart"/>
-      <w:r>
-        <w:t>print</w:t>
-      </w:r>
-      <w:proofErr w:type="spellEnd"/>
-      <w:r>
-        <w:t>("</w:t>
-      </w:r>
-      <w:proofErr w:type="spellStart"/>
-      <w:r>
-        <w:t>Wrong</w:t>
-      </w:r>
-      <w:proofErr w:type="spellEnd"/>
-      <w:r>
-        <w:t xml:space="preserve"> </w:t>
-      </w:r>
-      <w:proofErr w:type="spellStart"/>
-      <w:r>
-        <w:t>operation</w:t>
-      </w:r>
-      <w:proofErr w:type="spellEnd"/>
-      <w:r>
-        <w:t>")</w:t>
+        <w:rPr>
+          <w:spacing w:val="-2"/>
+        </w:rPr>
+      </w:pPr>
+      <w:r>
+        <w:rPr>
+          <w:spacing w:val="-2"/>
+        </w:rPr>
+        <w:t>functions.py</w:t>
       </w:r>
     </w:p>
     <w:p>
@@ -18431,15 +18456,38 @@
         </w:pBdr>
         <w:spacing w:line="360" w:lineRule="auto"/>
         <w:ind w:firstLine="720"/>
-      </w:pPr>
-      <w:r>
-        <w:t xml:space="preserve">        </w:t>
-      </w:r>
-      <w:proofErr w:type="spellStart"/>
-      <w:r>
-        <w:t>return</w:t>
-      </w:r>
-      <w:proofErr w:type="spellEnd"/>
+        <w:rPr>
+          <w:spacing w:val="-2"/>
+        </w:rPr>
+      </w:pPr>
+      <w:proofErr w:type="spellStart"/>
+      <w:r>
+        <w:rPr>
+          <w:spacing w:val="-2"/>
+        </w:rPr>
+        <w:t>def</w:t>
+      </w:r>
+      <w:proofErr w:type="spellEnd"/>
+      <w:r>
+        <w:rPr>
+          <w:spacing w:val="-2"/>
+        </w:rPr>
+        <w:t xml:space="preserve"> </w:t>
+      </w:r>
+      <w:proofErr w:type="spellStart"/>
+      <w:r>
+        <w:rPr>
+          <w:spacing w:val="-2"/>
+        </w:rPr>
+        <w:t>add</w:t>
+      </w:r>
+      <w:proofErr w:type="spellEnd"/>
+      <w:r>
+        <w:rPr>
+          <w:spacing w:val="-2"/>
+        </w:rPr>
+        <w:t>(a, b):</w:t>
+      </w:r>
     </w:p>
     <w:p>
       <w:pPr>
@@ -18452,7 +18500,30 @@
         </w:pBdr>
         <w:spacing w:line="360" w:lineRule="auto"/>
         <w:ind w:firstLine="720"/>
-      </w:pPr>
+        <w:rPr>
+          <w:spacing w:val="-2"/>
+        </w:rPr>
+      </w:pPr>
+      <w:r>
+        <w:rPr>
+          <w:spacing w:val="-2"/>
+        </w:rPr>
+        <w:t xml:space="preserve">    </w:t>
+      </w:r>
+      <w:proofErr w:type="spellStart"/>
+      <w:r>
+        <w:rPr>
+          <w:spacing w:val="-2"/>
+        </w:rPr>
+        <w:t>return</w:t>
+      </w:r>
+      <w:proofErr w:type="spellEnd"/>
+      <w:r>
+        <w:rPr>
+          <w:spacing w:val="-2"/>
+        </w:rPr>
+        <w:t xml:space="preserve"> a + b</w:t>
+      </w:r>
     </w:p>
     <w:p>
       <w:pPr>
@@ -18465,59 +18536,117 @@
         </w:pBdr>
         <w:spacing w:line="360" w:lineRule="auto"/>
         <w:ind w:firstLine="720"/>
-      </w:pPr>
-      <w:r>
-        <w:t xml:space="preserve">    </w:t>
-      </w:r>
-      <w:proofErr w:type="spellStart"/>
-      <w:r>
-        <w:t>print</w:t>
-      </w:r>
-      <w:proofErr w:type="spellEnd"/>
-      <w:r>
-        <w:t>("</w:t>
-      </w:r>
-      <w:proofErr w:type="spellStart"/>
-      <w:r>
-        <w:t>Result</w:t>
-      </w:r>
-      <w:proofErr w:type="spellEnd"/>
-      <w:r>
-        <w:t xml:space="preserve">:", </w:t>
-      </w:r>
-      <w:proofErr w:type="spellStart"/>
-      <w:r>
-        <w:t>result</w:t>
-      </w:r>
-      <w:proofErr w:type="spellEnd"/>
-      <w:r>
-        <w:t>)</w:t>
-      </w:r>
-    </w:p>
-    <w:p>
-      <w:pPr>
-        <w:pStyle w:val="a3"/>
+        <w:rPr>
+          <w:spacing w:val="-2"/>
+        </w:rPr>
+      </w:pPr>
+      <w:proofErr w:type="spellStart"/>
+      <w:r>
+        <w:rPr>
+          <w:spacing w:val="-2"/>
+        </w:rPr>
+        <w:t>def</w:t>
+      </w:r>
+      <w:proofErr w:type="spellEnd"/>
+      <w:r>
+        <w:rPr>
+          <w:spacing w:val="-2"/>
+        </w:rPr>
+        <w:t xml:space="preserve"> </w:t>
+      </w:r>
+      <w:proofErr w:type="spellStart"/>
+      <w:r>
+        <w:rPr>
+          <w:spacing w:val="-2"/>
+        </w:rPr>
+        <w:t>sub</w:t>
+      </w:r>
+      <w:proofErr w:type="spellEnd"/>
+      <w:r>
+        <w:rPr>
+          <w:spacing w:val="-2"/>
+        </w:rPr>
+        <w:t>(a, b):</w:t>
+      </w:r>
+    </w:p>
+    <w:p>
+      <w:pPr>
+        <w:pStyle w:val="a3"/>
+        <w:pBdr>
+          <w:top w:val="single" w:sz="4" w:space="1" w:color="auto"/>
+          <w:left w:val="single" w:sz="4" w:space="4" w:color="auto"/>
+          <w:bottom w:val="single" w:sz="4" w:space="1" w:color="auto"/>
+          <w:right w:val="single" w:sz="4" w:space="4" w:color="auto"/>
+        </w:pBdr>
         <w:spacing w:line="360" w:lineRule="auto"/>
         <w:ind w:firstLine="720"/>
         <w:rPr>
           <w:spacing w:val="-2"/>
         </w:rPr>
       </w:pPr>
-    </w:p>
-    <w:p>
-      <w:pPr>
-        <w:pStyle w:val="a3"/>
+      <w:r>
+        <w:rPr>
+          <w:spacing w:val="-2"/>
+        </w:rPr>
+        <w:t xml:space="preserve">    </w:t>
+      </w:r>
+      <w:proofErr w:type="spellStart"/>
+      <w:r>
+        <w:rPr>
+          <w:spacing w:val="-2"/>
+        </w:rPr>
+        <w:t>return</w:t>
+      </w:r>
+      <w:proofErr w:type="spellEnd"/>
+      <w:r>
+        <w:rPr>
+          <w:spacing w:val="-2"/>
+        </w:rPr>
+        <w:t xml:space="preserve"> a - b</w:t>
+      </w:r>
+    </w:p>
+    <w:p>
+      <w:pPr>
+        <w:pStyle w:val="a3"/>
+        <w:pBdr>
+          <w:top w:val="single" w:sz="4" w:space="1" w:color="auto"/>
+          <w:left w:val="single" w:sz="4" w:space="4" w:color="auto"/>
+          <w:bottom w:val="single" w:sz="4" w:space="1" w:color="auto"/>
+          <w:right w:val="single" w:sz="4" w:space="4" w:color="auto"/>
+        </w:pBdr>
         <w:spacing w:line="360" w:lineRule="auto"/>
         <w:ind w:firstLine="720"/>
         <w:rPr>
           <w:spacing w:val="-2"/>
         </w:rPr>
       </w:pPr>
-      <w:r>
-        <w:rPr>
-          <w:spacing w:val="-2"/>
-        </w:rPr>
-        <w:t>functions.py</w:t>
+      <w:proofErr w:type="spellStart"/>
+      <w:r>
+        <w:rPr>
+          <w:spacing w:val="-2"/>
+        </w:rPr>
+        <w:t>def</w:t>
+      </w:r>
+      <w:proofErr w:type="spellEnd"/>
+      <w:r>
+        <w:rPr>
+          <w:spacing w:val="-2"/>
+        </w:rPr>
+        <w:t xml:space="preserve"> </w:t>
+      </w:r>
+      <w:proofErr w:type="spellStart"/>
+      <w:r>
+        <w:rPr>
+          <w:spacing w:val="-2"/>
+        </w:rPr>
+        <w:t>mul</w:t>
+      </w:r>
+      <w:proofErr w:type="spellEnd"/>
+      <w:r>
+        <w:rPr>
+          <w:spacing w:val="-2"/>
+        </w:rPr>
+        <w:t>(a, b):</w:t>
       </w:r>
     </w:p>
     <w:p>
@@ -18535,33 +18664,25 @@
           <w:spacing w:val="-2"/>
         </w:rPr>
       </w:pPr>
-      <w:proofErr w:type="spellStart"/>
-      <w:r>
-        <w:rPr>
-          <w:spacing w:val="-2"/>
-        </w:rPr>
-        <w:t>def</w:t>
-      </w:r>
-      <w:proofErr w:type="spellEnd"/>
-      <w:r>
-        <w:rPr>
-          <w:spacing w:val="-2"/>
-        </w:rPr>
-        <w:t xml:space="preserve"> </w:t>
-      </w:r>
-      <w:proofErr w:type="spellStart"/>
-      <w:r>
-        <w:rPr>
-          <w:spacing w:val="-2"/>
-        </w:rPr>
-        <w:t>add</w:t>
-      </w:r>
-      <w:proofErr w:type="spellEnd"/>
-      <w:r>
-        <w:rPr>
-          <w:spacing w:val="-2"/>
-        </w:rPr>
-        <w:t>(a, b):</w:t>
+      <w:r>
+        <w:rPr>
+          <w:spacing w:val="-2"/>
+        </w:rPr>
+        <w:t xml:space="preserve">    </w:t>
+      </w:r>
+      <w:proofErr w:type="spellStart"/>
+      <w:r>
+        <w:rPr>
+          <w:spacing w:val="-2"/>
+        </w:rPr>
+        <w:t>return</w:t>
+      </w:r>
+      <w:proofErr w:type="spellEnd"/>
+      <w:r>
+        <w:rPr>
+          <w:spacing w:val="-2"/>
+        </w:rPr>
+        <w:t xml:space="preserve"> a * b</w:t>
       </w:r>
     </w:p>
     <w:p>
@@ -18579,25 +18700,19 @@
           <w:spacing w:val="-2"/>
         </w:rPr>
       </w:pPr>
-      <w:r>
-        <w:rPr>
-          <w:spacing w:val="-2"/>
-        </w:rPr>
-        <w:t xml:space="preserve">    </w:t>
-      </w:r>
-      <w:proofErr w:type="spellStart"/>
-      <w:r>
-        <w:rPr>
-          <w:spacing w:val="-2"/>
-        </w:rPr>
-        <w:t>return</w:t>
-      </w:r>
-      <w:proofErr w:type="spellEnd"/>
-      <w:r>
-        <w:rPr>
-          <w:spacing w:val="-2"/>
-        </w:rPr>
-        <w:t xml:space="preserve"> a + b</w:t>
+      <w:proofErr w:type="spellStart"/>
+      <w:r>
+        <w:rPr>
+          <w:spacing w:val="-2"/>
+        </w:rPr>
+        <w:t>def</w:t>
+      </w:r>
+      <w:proofErr w:type="spellEnd"/>
+      <w:r>
+        <w:rPr>
+          <w:spacing w:val="-2"/>
+        </w:rPr>
+        <w:t xml:space="preserve"> div(a, b):</w:t>
       </w:r>
     </w:p>
     <w:p>
@@ -18615,113 +18730,51 @@
           <w:spacing w:val="-2"/>
         </w:rPr>
       </w:pPr>
-      <w:proofErr w:type="spellStart"/>
-      <w:r>
-        <w:rPr>
-          <w:spacing w:val="-2"/>
-        </w:rPr>
-        <w:t>def</w:t>
-      </w:r>
-      <w:proofErr w:type="spellEnd"/>
-      <w:r>
-        <w:rPr>
-          <w:spacing w:val="-2"/>
-        </w:rPr>
-        <w:t xml:space="preserve"> </w:t>
-      </w:r>
-      <w:proofErr w:type="spellStart"/>
-      <w:r>
-        <w:rPr>
-          <w:spacing w:val="-2"/>
-        </w:rPr>
-        <w:t>sub</w:t>
-      </w:r>
-      <w:proofErr w:type="spellEnd"/>
-      <w:r>
-        <w:rPr>
-          <w:spacing w:val="-2"/>
-        </w:rPr>
-        <w:t>(a, b):</w:t>
-      </w:r>
-    </w:p>
-    <w:p>
-      <w:pPr>
-        <w:pStyle w:val="a3"/>
-        <w:pBdr>
-          <w:top w:val="single" w:sz="4" w:space="1" w:color="auto"/>
-          <w:left w:val="single" w:sz="4" w:space="4" w:color="auto"/>
-          <w:bottom w:val="single" w:sz="4" w:space="1" w:color="auto"/>
-          <w:right w:val="single" w:sz="4" w:space="4" w:color="auto"/>
-        </w:pBdr>
+      <w:r>
+        <w:rPr>
+          <w:spacing w:val="-2"/>
+        </w:rPr>
+        <w:t xml:space="preserve">    </w:t>
+      </w:r>
+      <w:proofErr w:type="spellStart"/>
+      <w:r>
+        <w:rPr>
+          <w:spacing w:val="-2"/>
+        </w:rPr>
+        <w:t>return</w:t>
+      </w:r>
+      <w:proofErr w:type="spellEnd"/>
+      <w:r>
+        <w:rPr>
+          <w:spacing w:val="-2"/>
+        </w:rPr>
+        <w:t xml:space="preserve"> a / b</w:t>
+      </w:r>
+    </w:p>
+    <w:p>
+      <w:pPr>
+        <w:pStyle w:val="a3"/>
         <w:spacing w:line="360" w:lineRule="auto"/>
         <w:ind w:firstLine="720"/>
         <w:rPr>
           <w:spacing w:val="-2"/>
         </w:rPr>
       </w:pPr>
-      <w:r>
-        <w:rPr>
-          <w:spacing w:val="-2"/>
-        </w:rPr>
-        <w:t xml:space="preserve">    </w:t>
-      </w:r>
-      <w:proofErr w:type="spellStart"/>
-      <w:r>
-        <w:rPr>
-          <w:spacing w:val="-2"/>
-        </w:rPr>
-        <w:t>return</w:t>
-      </w:r>
-      <w:proofErr w:type="spellEnd"/>
-      <w:r>
-        <w:rPr>
-          <w:spacing w:val="-2"/>
-        </w:rPr>
-        <w:t xml:space="preserve"> a - b</w:t>
-      </w:r>
-    </w:p>
-    <w:p>
-      <w:pPr>
-        <w:pStyle w:val="a3"/>
-        <w:pBdr>
-          <w:top w:val="single" w:sz="4" w:space="1" w:color="auto"/>
-          <w:left w:val="single" w:sz="4" w:space="4" w:color="auto"/>
-          <w:bottom w:val="single" w:sz="4" w:space="1" w:color="auto"/>
-          <w:right w:val="single" w:sz="4" w:space="4" w:color="auto"/>
-        </w:pBdr>
+    </w:p>
+    <w:p>
+      <w:pPr>
+        <w:pStyle w:val="a3"/>
         <w:spacing w:line="360" w:lineRule="auto"/>
         <w:ind w:firstLine="720"/>
         <w:rPr>
           <w:spacing w:val="-2"/>
         </w:rPr>
       </w:pPr>
-      <w:proofErr w:type="spellStart"/>
-      <w:r>
-        <w:rPr>
-          <w:spacing w:val="-2"/>
-        </w:rPr>
-        <w:t>def</w:t>
-      </w:r>
-      <w:proofErr w:type="spellEnd"/>
-      <w:r>
-        <w:rPr>
-          <w:spacing w:val="-2"/>
-        </w:rPr>
-        <w:t xml:space="preserve"> </w:t>
-      </w:r>
-      <w:proofErr w:type="spellStart"/>
-      <w:r>
-        <w:rPr>
-          <w:spacing w:val="-2"/>
-        </w:rPr>
-        <w:t>mul</w:t>
-      </w:r>
-      <w:proofErr w:type="spellEnd"/>
-      <w:r>
-        <w:rPr>
-          <w:spacing w:val="-2"/>
-        </w:rPr>
-        <w:t>(a, b):</w:t>
+      <w:r>
+        <w:rPr>
+          <w:spacing w:val="-2"/>
+        </w:rPr>
+        <w:t>calc.py</w:t>
       </w:r>
     </w:p>
     <w:p>
@@ -18735,30 +18788,36 @@
         </w:pBdr>
         <w:spacing w:line="360" w:lineRule="auto"/>
         <w:ind w:firstLine="720"/>
-        <w:rPr>
-          <w:spacing w:val="-2"/>
-        </w:rPr>
-      </w:pPr>
-      <w:r>
-        <w:rPr>
-          <w:spacing w:val="-2"/>
-        </w:rPr>
-        <w:t xml:space="preserve">    </w:t>
-      </w:r>
-      <w:proofErr w:type="spellStart"/>
-      <w:r>
-        <w:rPr>
-          <w:spacing w:val="-2"/>
-        </w:rPr>
-        <w:t>return</w:t>
-      </w:r>
-      <w:proofErr w:type="spellEnd"/>
-      <w:r>
-        <w:rPr>
-          <w:spacing w:val="-2"/>
-        </w:rPr>
-        <w:t xml:space="preserve"> a * b</w:t>
-      </w:r>
+      </w:pPr>
+      <w:proofErr w:type="spellStart"/>
+      <w:r>
+        <w:t>from</w:t>
+      </w:r>
+      <w:proofErr w:type="spellEnd"/>
+      <w:r>
+        <w:t xml:space="preserve"> </w:t>
+      </w:r>
+      <w:proofErr w:type="spellStart"/>
+      <w:r>
+        <w:t>operations</w:t>
+      </w:r>
+      <w:proofErr w:type="spellEnd"/>
+      <w:r>
+        <w:t xml:space="preserve"> </w:t>
+      </w:r>
+      <w:proofErr w:type="spellStart"/>
+      <w:r>
+        <w:t>import</w:t>
+      </w:r>
+      <w:proofErr w:type="spellEnd"/>
+      <w:r>
+        <w:t xml:space="preserve"> </w:t>
+      </w:r>
+      <w:proofErr w:type="spellStart"/>
+      <w:r>
+        <w:t>do_operation</w:t>
+      </w:r>
+      <w:proofErr w:type="spellEnd"/>
     </w:p>
     <w:p>
       <w:pPr>
@@ -18771,23 +18830,22 @@
         </w:pBdr>
         <w:spacing w:line="360" w:lineRule="auto"/>
         <w:ind w:firstLine="720"/>
-        <w:rPr>
-          <w:spacing w:val="-2"/>
-        </w:rPr>
-      </w:pPr>
-      <w:proofErr w:type="spellStart"/>
-      <w:r>
-        <w:rPr>
-          <w:spacing w:val="-2"/>
-        </w:rPr>
+      </w:pPr>
+      <w:proofErr w:type="spellStart"/>
+      <w:r>
         <w:t>def</w:t>
       </w:r>
       <w:proofErr w:type="spellEnd"/>
       <w:r>
-        <w:rPr>
-          <w:spacing w:val="-2"/>
-        </w:rPr>
-        <w:t xml:space="preserve"> div(a, b):</w:t>
+        <w:t xml:space="preserve"> </w:t>
+      </w:r>
+      <w:proofErr w:type="spellStart"/>
+      <w:r>
+        <w:t>main</w:t>
+      </w:r>
+      <w:proofErr w:type="spellEnd"/>
+      <w:r>
+        <w:t>():</w:t>
       </w:r>
     </w:p>
     <w:p>
@@ -18801,55 +18859,121 @@
         </w:pBdr>
         <w:spacing w:line="360" w:lineRule="auto"/>
         <w:ind w:firstLine="720"/>
-        <w:rPr>
-          <w:spacing w:val="-2"/>
-        </w:rPr>
-      </w:pPr>
-      <w:r>
-        <w:rPr>
-          <w:spacing w:val="-2"/>
-        </w:rPr>
+      </w:pPr>
+      <w:r>
         <w:t xml:space="preserve">    </w:t>
       </w:r>
       <w:proofErr w:type="spellStart"/>
       <w:r>
-        <w:rPr>
-          <w:spacing w:val="-2"/>
-        </w:rPr>
-        <w:t>return</w:t>
-      </w:r>
-      <w:proofErr w:type="spellEnd"/>
-      <w:r>
-        <w:rPr>
-          <w:spacing w:val="-2"/>
-        </w:rPr>
-        <w:t xml:space="preserve"> a / b</w:t>
-      </w:r>
-    </w:p>
-    <w:p>
-      <w:pPr>
-        <w:pStyle w:val="a3"/>
+        <w:t>while</w:t>
+      </w:r>
+      <w:proofErr w:type="spellEnd"/>
+      <w:r>
+        <w:t xml:space="preserve"> </w:t>
+      </w:r>
+      <w:proofErr w:type="spellStart"/>
+      <w:r>
+        <w:t>True</w:t>
+      </w:r>
+      <w:proofErr w:type="spellEnd"/>
+      <w:r>
+        <w:t>:</w:t>
+      </w:r>
+    </w:p>
+    <w:p>
+      <w:pPr>
+        <w:pStyle w:val="a3"/>
+        <w:pBdr>
+          <w:top w:val="single" w:sz="4" w:space="1" w:color="auto"/>
+          <w:left w:val="single" w:sz="4" w:space="4" w:color="auto"/>
+          <w:bottom w:val="single" w:sz="4" w:space="1" w:color="auto"/>
+          <w:right w:val="single" w:sz="4" w:space="4" w:color="auto"/>
+        </w:pBdr>
         <w:spacing w:line="360" w:lineRule="auto"/>
         <w:ind w:firstLine="720"/>
-        <w:rPr>
-          <w:spacing w:val="-2"/>
-        </w:rPr>
-      </w:pPr>
-    </w:p>
-    <w:p>
-      <w:pPr>
-        <w:pStyle w:val="a3"/>
+      </w:pPr>
+      <w:r>
+        <w:t xml:space="preserve">        </w:t>
+      </w:r>
+      <w:proofErr w:type="spellStart"/>
+      <w:r>
+        <w:t>do_operation</w:t>
+      </w:r>
+      <w:proofErr w:type="spellEnd"/>
+      <w:r>
+        <w:t>()</w:t>
+      </w:r>
+    </w:p>
+    <w:p>
+      <w:pPr>
+        <w:pStyle w:val="a3"/>
+        <w:pBdr>
+          <w:top w:val="single" w:sz="4" w:space="1" w:color="auto"/>
+          <w:left w:val="single" w:sz="4" w:space="4" w:color="auto"/>
+          <w:bottom w:val="single" w:sz="4" w:space="1" w:color="auto"/>
+          <w:right w:val="single" w:sz="4" w:space="4" w:color="auto"/>
+        </w:pBdr>
         <w:spacing w:line="360" w:lineRule="auto"/>
         <w:ind w:firstLine="720"/>
-        <w:rPr>
-          <w:spacing w:val="-2"/>
-        </w:rPr>
-      </w:pPr>
-      <w:r>
-        <w:rPr>
-          <w:spacing w:val="-2"/>
-        </w:rPr>
-        <w:t>calc.py</w:t>
+      </w:pPr>
+      <w:r>
+        <w:t xml:space="preserve">        </w:t>
+      </w:r>
+      <w:proofErr w:type="spellStart"/>
+      <w:r>
+        <w:t>again</w:t>
+      </w:r>
+      <w:proofErr w:type="spellEnd"/>
+      <w:r>
+        <w:t xml:space="preserve"> = </w:t>
+      </w:r>
+      <w:proofErr w:type="spellStart"/>
+      <w:r>
+        <w:t>input</w:t>
+      </w:r>
+      <w:proofErr w:type="spellEnd"/>
+      <w:r>
+        <w:t>("</w:t>
+      </w:r>
+      <w:proofErr w:type="spellStart"/>
+      <w:r>
+        <w:t>Do</w:t>
+      </w:r>
+      <w:proofErr w:type="spellEnd"/>
+      <w:r>
+        <w:t xml:space="preserve"> </w:t>
+      </w:r>
+      <w:proofErr w:type="spellStart"/>
+      <w:r>
+        <w:t>you</w:t>
+      </w:r>
+      <w:proofErr w:type="spellEnd"/>
+      <w:r>
+        <w:t xml:space="preserve"> </w:t>
+      </w:r>
+      <w:proofErr w:type="spellStart"/>
+      <w:r>
+        <w:t>want</w:t>
+      </w:r>
+      <w:proofErr w:type="spellEnd"/>
+      <w:r>
+        <w:t xml:space="preserve"> </w:t>
+      </w:r>
+      <w:proofErr w:type="spellStart"/>
+      <w:r>
+        <w:t>to</w:t>
+      </w:r>
+      <w:proofErr w:type="spellEnd"/>
+      <w:r>
+        <w:t xml:space="preserve"> </w:t>
+      </w:r>
+      <w:proofErr w:type="spellStart"/>
+      <w:r>
+        <w:t>continue</w:t>
+      </w:r>
+      <w:proofErr w:type="spellEnd"/>
+      <w:r>
+        <w:t>? (y/n): ")</w:t>
       </w:r>
     </w:p>
     <w:p>
@@ -18864,35 +18988,25 @@
         <w:spacing w:line="360" w:lineRule="auto"/>
         <w:ind w:firstLine="720"/>
       </w:pPr>
-      <w:proofErr w:type="spellStart"/>
-      <w:r>
-        <w:t>from</w:t>
-      </w:r>
-      <w:proofErr w:type="spellEnd"/>
-      <w:r>
-        <w:t xml:space="preserve"> </w:t>
-      </w:r>
-      <w:proofErr w:type="spellStart"/>
-      <w:r>
-        <w:t>operations</w:t>
-      </w:r>
-      <w:proofErr w:type="spellEnd"/>
-      <w:r>
-        <w:t xml:space="preserve"> </w:t>
-      </w:r>
-      <w:proofErr w:type="spellStart"/>
-      <w:r>
-        <w:t>import</w:t>
-      </w:r>
-      <w:proofErr w:type="spellEnd"/>
-      <w:r>
-        <w:t xml:space="preserve"> </w:t>
-      </w:r>
-      <w:proofErr w:type="spellStart"/>
-      <w:r>
-        <w:t>do_operation</w:t>
-      </w:r>
-      <w:proofErr w:type="spellEnd"/>
+      <w:r>
+        <w:t xml:space="preserve">        </w:t>
+      </w:r>
+      <w:proofErr w:type="spellStart"/>
+      <w:r>
+        <w:t>if</w:t>
+      </w:r>
+      <w:proofErr w:type="spellEnd"/>
+      <w:r>
+        <w:t xml:space="preserve"> </w:t>
+      </w:r>
+      <w:proofErr w:type="spellStart"/>
+      <w:r>
+        <w:t>again.lower</w:t>
+      </w:r>
+      <w:proofErr w:type="spellEnd"/>
+      <w:r>
+        <w:t>() != "y":</w:t>
+      </w:r>
     </w:p>
     <w:p>
       <w:pPr>
@@ -18906,6 +19020,14 @@
         <w:spacing w:line="360" w:lineRule="auto"/>
         <w:ind w:firstLine="720"/>
       </w:pPr>
+      <w:r>
+        <w:t xml:space="preserve">            </w:t>
+      </w:r>
+      <w:proofErr w:type="spellStart"/>
+      <w:r>
+        <w:t>break</w:t>
+      </w:r>
+      <w:proofErr w:type="spellEnd"/>
     </w:p>
     <w:p>
       <w:pPr>
@@ -18919,23 +19041,6 @@
         <w:spacing w:line="360" w:lineRule="auto"/>
         <w:ind w:firstLine="720"/>
       </w:pPr>
-      <w:proofErr w:type="spellStart"/>
-      <w:r>
-        <w:lastRenderedPageBreak/>
-        <w:t>def</w:t>
-      </w:r>
-      <w:proofErr w:type="spellEnd"/>
-      <w:r>
-        <w:t xml:space="preserve"> </w:t>
-      </w:r>
-      <w:proofErr w:type="spellStart"/>
-      <w:r>
-        <w:t>main</w:t>
-      </w:r>
-      <w:proofErr w:type="spellEnd"/>
-      <w:r>
-        <w:t>():</w:t>
-      </w:r>
     </w:p>
     <w:p>
       <w:pPr>
@@ -18949,24 +19054,30 @@
         <w:spacing w:line="360" w:lineRule="auto"/>
         <w:ind w:firstLine="720"/>
       </w:pPr>
-      <w:r>
-        <w:t xml:space="preserve">    </w:t>
-      </w:r>
-      <w:proofErr w:type="spellStart"/>
-      <w:r>
-        <w:t>while</w:t>
-      </w:r>
-      <w:proofErr w:type="spellEnd"/>
-      <w:r>
-        <w:t xml:space="preserve"> </w:t>
-      </w:r>
-      <w:proofErr w:type="spellStart"/>
-      <w:r>
-        <w:t>True</w:t>
-      </w:r>
-      <w:proofErr w:type="spellEnd"/>
-      <w:r>
-        <w:t>:</w:t>
+      <w:proofErr w:type="spellStart"/>
+      <w:r>
+        <w:lastRenderedPageBreak/>
+        <w:t>if</w:t>
+      </w:r>
+      <w:proofErr w:type="spellEnd"/>
+      <w:r>
+        <w:t xml:space="preserve"> __</w:t>
+      </w:r>
+      <w:proofErr w:type="spellStart"/>
+      <w:r>
+        <w:t>name</w:t>
+      </w:r>
+      <w:proofErr w:type="spellEnd"/>
+      <w:r>
+        <w:t>__ == "__</w:t>
+      </w:r>
+      <w:proofErr w:type="spellStart"/>
+      <w:r>
+        <w:t>main</w:t>
+      </w:r>
+      <w:proofErr w:type="spellEnd"/>
+      <w:r>
+        <w:t>__":</w:t>
       </w:r>
     </w:p>
     <w:p>
@@ -18982,205 +19093,6 @@
         <w:ind w:firstLine="720"/>
       </w:pPr>
       <w:r>
-        <w:t xml:space="preserve">        </w:t>
-      </w:r>
-      <w:proofErr w:type="spellStart"/>
-      <w:r>
-        <w:t>do_operation</w:t>
-      </w:r>
-      <w:proofErr w:type="spellEnd"/>
-      <w:r>
-        <w:t>()</w:t>
-      </w:r>
-    </w:p>
-    <w:p>
-      <w:pPr>
-        <w:pStyle w:val="a3"/>
-        <w:pBdr>
-          <w:top w:val="single" w:sz="4" w:space="1" w:color="auto"/>
-          <w:left w:val="single" w:sz="4" w:space="4" w:color="auto"/>
-          <w:bottom w:val="single" w:sz="4" w:space="1" w:color="auto"/>
-          <w:right w:val="single" w:sz="4" w:space="4" w:color="auto"/>
-        </w:pBdr>
-        <w:spacing w:line="360" w:lineRule="auto"/>
-        <w:ind w:firstLine="720"/>
-      </w:pPr>
-      <w:r>
-        <w:t xml:space="preserve">        </w:t>
-      </w:r>
-      <w:proofErr w:type="spellStart"/>
-      <w:r>
-        <w:t>again</w:t>
-      </w:r>
-      <w:proofErr w:type="spellEnd"/>
-      <w:r>
-        <w:t xml:space="preserve"> = </w:t>
-      </w:r>
-      <w:proofErr w:type="spellStart"/>
-      <w:r>
-        <w:t>input</w:t>
-      </w:r>
-      <w:proofErr w:type="spellEnd"/>
-      <w:r>
-        <w:t>("</w:t>
-      </w:r>
-      <w:proofErr w:type="spellStart"/>
-      <w:r>
-        <w:t>Do</w:t>
-      </w:r>
-      <w:proofErr w:type="spellEnd"/>
-      <w:r>
-        <w:t xml:space="preserve"> </w:t>
-      </w:r>
-      <w:proofErr w:type="spellStart"/>
-      <w:r>
-        <w:t>you</w:t>
-      </w:r>
-      <w:proofErr w:type="spellEnd"/>
-      <w:r>
-        <w:t xml:space="preserve"> </w:t>
-      </w:r>
-      <w:proofErr w:type="spellStart"/>
-      <w:r>
-        <w:t>want</w:t>
-      </w:r>
-      <w:proofErr w:type="spellEnd"/>
-      <w:r>
-        <w:t xml:space="preserve"> </w:t>
-      </w:r>
-      <w:proofErr w:type="spellStart"/>
-      <w:r>
-        <w:t>to</w:t>
-      </w:r>
-      <w:proofErr w:type="spellEnd"/>
-      <w:r>
-        <w:t xml:space="preserve"> </w:t>
-      </w:r>
-      <w:proofErr w:type="spellStart"/>
-      <w:r>
-        <w:t>continue</w:t>
-      </w:r>
-      <w:proofErr w:type="spellEnd"/>
-      <w:r>
-        <w:t>? (y/n): ")</w:t>
-      </w:r>
-    </w:p>
-    <w:p>
-      <w:pPr>
-        <w:pStyle w:val="a3"/>
-        <w:pBdr>
-          <w:top w:val="single" w:sz="4" w:space="1" w:color="auto"/>
-          <w:left w:val="single" w:sz="4" w:space="4" w:color="auto"/>
-          <w:bottom w:val="single" w:sz="4" w:space="1" w:color="auto"/>
-          <w:right w:val="single" w:sz="4" w:space="4" w:color="auto"/>
-        </w:pBdr>
-        <w:spacing w:line="360" w:lineRule="auto"/>
-        <w:ind w:firstLine="720"/>
-      </w:pPr>
-      <w:r>
-        <w:t xml:space="preserve">        </w:t>
-      </w:r>
-      <w:proofErr w:type="spellStart"/>
-      <w:r>
-        <w:t>if</w:t>
-      </w:r>
-      <w:proofErr w:type="spellEnd"/>
-      <w:r>
-        <w:t xml:space="preserve"> </w:t>
-      </w:r>
-      <w:proofErr w:type="spellStart"/>
-      <w:r>
-        <w:t>again.lower</w:t>
-      </w:r>
-      <w:proofErr w:type="spellEnd"/>
-      <w:r>
-        <w:t>() != "y":</w:t>
-      </w:r>
-    </w:p>
-    <w:p>
-      <w:pPr>
-        <w:pStyle w:val="a3"/>
-        <w:pBdr>
-          <w:top w:val="single" w:sz="4" w:space="1" w:color="auto"/>
-          <w:left w:val="single" w:sz="4" w:space="4" w:color="auto"/>
-          <w:bottom w:val="single" w:sz="4" w:space="1" w:color="auto"/>
-          <w:right w:val="single" w:sz="4" w:space="4" w:color="auto"/>
-        </w:pBdr>
-        <w:spacing w:line="360" w:lineRule="auto"/>
-        <w:ind w:firstLine="720"/>
-      </w:pPr>
-      <w:r>
-        <w:t xml:space="preserve">            </w:t>
-      </w:r>
-      <w:proofErr w:type="spellStart"/>
-      <w:r>
-        <w:t>break</w:t>
-      </w:r>
-      <w:proofErr w:type="spellEnd"/>
-    </w:p>
-    <w:p>
-      <w:pPr>
-        <w:pStyle w:val="a3"/>
-        <w:pBdr>
-          <w:top w:val="single" w:sz="4" w:space="1" w:color="auto"/>
-          <w:left w:val="single" w:sz="4" w:space="4" w:color="auto"/>
-          <w:bottom w:val="single" w:sz="4" w:space="1" w:color="auto"/>
-          <w:right w:val="single" w:sz="4" w:space="4" w:color="auto"/>
-        </w:pBdr>
-        <w:spacing w:line="360" w:lineRule="auto"/>
-        <w:ind w:firstLine="720"/>
-      </w:pPr>
-    </w:p>
-    <w:p>
-      <w:pPr>
-        <w:pStyle w:val="a3"/>
-        <w:pBdr>
-          <w:top w:val="single" w:sz="4" w:space="1" w:color="auto"/>
-          <w:left w:val="single" w:sz="4" w:space="4" w:color="auto"/>
-          <w:bottom w:val="single" w:sz="4" w:space="1" w:color="auto"/>
-          <w:right w:val="single" w:sz="4" w:space="4" w:color="auto"/>
-        </w:pBdr>
-        <w:spacing w:line="360" w:lineRule="auto"/>
-        <w:ind w:firstLine="720"/>
-      </w:pPr>
-      <w:proofErr w:type="spellStart"/>
-      <w:r>
-        <w:t>if</w:t>
-      </w:r>
-      <w:proofErr w:type="spellEnd"/>
-      <w:r>
-        <w:t xml:space="preserve"> __</w:t>
-      </w:r>
-      <w:proofErr w:type="spellStart"/>
-      <w:r>
-        <w:t>name</w:t>
-      </w:r>
-      <w:proofErr w:type="spellEnd"/>
-      <w:r>
-        <w:t>__ == "__</w:t>
-      </w:r>
-      <w:proofErr w:type="spellStart"/>
-      <w:r>
-        <w:t>main</w:t>
-      </w:r>
-      <w:proofErr w:type="spellEnd"/>
-      <w:r>
-        <w:t>__":</w:t>
-      </w:r>
-    </w:p>
-    <w:p>
-      <w:pPr>
-        <w:pStyle w:val="a3"/>
-        <w:pBdr>
-          <w:top w:val="single" w:sz="4" w:space="1" w:color="auto"/>
-          <w:left w:val="single" w:sz="4" w:space="4" w:color="auto"/>
-          <w:bottom w:val="single" w:sz="4" w:space="1" w:color="auto"/>
-          <w:right w:val="single" w:sz="4" w:space="4" w:color="auto"/>
-        </w:pBdr>
-        <w:spacing w:line="360" w:lineRule="auto"/>
-        <w:ind w:firstLine="720"/>
-      </w:pPr>
-      <w:r>
         <w:t xml:space="preserve">    </w:t>
       </w:r>
       <w:proofErr w:type="spellStart"/>
@@ -19199,10 +19111,13 @@
         <w:jc w:val="center"/>
       </w:pPr>
       <w:r>
+        <w:rPr>
+          <w:noProof/>
+        </w:rPr>
         <w:drawing>
-          <wp:inline distT="0" distB="0" distL="0" distR="0" wp14:anchorId="7A026B17" wp14:editId="49D35C0C">
-            <wp:extent cx="2772162" cy="1286054"/>
-            <wp:effectExtent l="0" t="0" r="9525" b="0"/>
+          <wp:inline distT="0" distB="0" distL="0" distR="0" wp14:anchorId="7A026B17" wp14:editId="711905B1">
+            <wp:extent cx="2369993" cy="1099480"/>
+            <wp:effectExtent l="0" t="0" r="0" b="5715"/>
             <wp:docPr id="16" name="Рисунок 16"/>
             <wp:cNvGraphicFramePr>
               <a:graphicFrameLocks xmlns:a="http://schemas.openxmlformats.org/drawingml/2006/main" noChangeAspect="1"/>
@@ -19223,7 +19138,7 @@
                   <pic:spPr>
                     <a:xfrm>
                       <a:off x="0" y="0"/>
-                      <a:ext cx="2772162" cy="1286054"/>
+                      <a:ext cx="2375985" cy="1102260"/>
                     </a:xfrm>
                     <a:prstGeom prst="rect">
                       <a:avLst/>
@@ -19243,10 +19158,13 @@
         <w:jc w:val="center"/>
       </w:pPr>
       <w:r>
+        <w:rPr>
+          <w:noProof/>
+        </w:rPr>
         <w:drawing>
-          <wp:inline distT="0" distB="0" distL="0" distR="0" wp14:anchorId="507DC3F6" wp14:editId="03D38D89">
-            <wp:extent cx="2924583" cy="1295581"/>
-            <wp:effectExtent l="0" t="0" r="0" b="0"/>
+          <wp:inline distT="0" distB="0" distL="0" distR="0" wp14:anchorId="507DC3F6" wp14:editId="2F893761">
+            <wp:extent cx="2487756" cy="1102068"/>
+            <wp:effectExtent l="0" t="0" r="8255" b="3175"/>
             <wp:docPr id="17" name="Рисунок 17"/>
             <wp:cNvGraphicFramePr>
               <a:graphicFrameLocks xmlns:a="http://schemas.openxmlformats.org/drawingml/2006/main" noChangeAspect="1"/>
@@ -19267,7 +19185,7 @@
                   <pic:spPr>
                     <a:xfrm>
                       <a:off x="0" y="0"/>
-                      <a:ext cx="2924583" cy="1295581"/>
+                      <a:ext cx="2492791" cy="1104299"/>
                     </a:xfrm>
                     <a:prstGeom prst="rect">
                       <a:avLst/>
@@ -19283,6 +19201,287 @@
     <w:p>
       <w:pPr>
         <w:pStyle w:val="a3"/>
+        <w:ind w:left="721"/>
+      </w:pPr>
+      <w:r>
+        <w:t>Посилання</w:t>
+      </w:r>
+      <w:r>
+        <w:rPr>
+          <w:spacing w:val="-2"/>
+        </w:rPr>
+        <w:t xml:space="preserve"> </w:t>
+      </w:r>
+      <w:r>
+        <w:t xml:space="preserve">на </w:t>
+      </w:r>
+      <w:proofErr w:type="spellStart"/>
+      <w:r>
+        <w:rPr>
+          <w:spacing w:val="-2"/>
+        </w:rPr>
+        <w:t>github</w:t>
+      </w:r>
+      <w:proofErr w:type="spellEnd"/>
+      <w:r>
+        <w:rPr>
+          <w:spacing w:val="-2"/>
+        </w:rPr>
+        <w:t>:</w:t>
+      </w:r>
+      <w:r>
+        <w:rPr>
+          <w:spacing w:val="-2"/>
+        </w:rPr>
+        <w:t xml:space="preserve"> </w:t>
+      </w:r>
+      <w:r>
+        <w:rPr>
+          <w:spacing w:val="-2"/>
+          <w:lang w:val="en-US"/>
+        </w:rPr>
+        <w:t>https</w:t>
+      </w:r>
+      <w:r>
+        <w:rPr>
+          <w:spacing w:val="-2"/>
+        </w:rPr>
+        <w:t>://</w:t>
+      </w:r>
+      <w:proofErr w:type="spellStart"/>
+      <w:r>
+        <w:rPr>
+          <w:spacing w:val="-2"/>
+          <w:lang w:val="en-US"/>
+        </w:rPr>
+        <w:t>github</w:t>
+      </w:r>
+      <w:proofErr w:type="spellEnd"/>
+      <w:r>
+        <w:rPr>
+          <w:spacing w:val="-2"/>
+        </w:rPr>
+        <w:t>.</w:t>
+      </w:r>
+      <w:r>
+        <w:rPr>
+          <w:spacing w:val="-2"/>
+          <w:lang w:val="en-US"/>
+        </w:rPr>
+        <w:t>com</w:t>
+      </w:r>
+      <w:r>
+        <w:rPr>
+          <w:spacing w:val="-2"/>
+        </w:rPr>
+        <w:t>/</w:t>
+      </w:r>
+      <w:r>
+        <w:rPr>
+          <w:spacing w:val="-2"/>
+          <w:lang w:val="en-US"/>
+        </w:rPr>
+        <w:t>Denis</w:t>
+      </w:r>
+      <w:r>
+        <w:rPr>
+          <w:spacing w:val="-2"/>
+        </w:rPr>
+        <w:t>-</w:t>
+      </w:r>
+      <w:r>
+        <w:rPr>
+          <w:spacing w:val="-2"/>
+          <w:lang w:val="en-US"/>
+        </w:rPr>
+        <w:t>Villeneuve</w:t>
+      </w:r>
+      <w:r>
+        <w:rPr>
+          <w:spacing w:val="-2"/>
+        </w:rPr>
+        <w:t>/</w:t>
+      </w:r>
+      <w:r>
+        <w:rPr>
+          <w:spacing w:val="-2"/>
+          <w:lang w:val="en-US"/>
+        </w:rPr>
+        <w:t>TP</w:t>
+      </w:r>
+      <w:r>
+        <w:rPr>
+          <w:spacing w:val="-2"/>
+        </w:rPr>
+        <w:t>-</w:t>
+      </w:r>
+      <w:r>
+        <w:rPr>
+          <w:spacing w:val="-2"/>
+          <w:lang w:val="en-US"/>
+        </w:rPr>
+        <w:t>KB</w:t>
+      </w:r>
+      <w:r>
+        <w:rPr>
+          <w:spacing w:val="-2"/>
+        </w:rPr>
+        <w:t>-241-</w:t>
+      </w:r>
+      <w:proofErr w:type="spellStart"/>
+      <w:r>
+        <w:rPr>
+          <w:spacing w:val="-2"/>
+          <w:lang w:val="en-US"/>
+        </w:rPr>
+        <w:t>Maksymenko</w:t>
+      </w:r>
+      <w:proofErr w:type="spellEnd"/>
+      <w:r>
+        <w:rPr>
+          <w:spacing w:val="-2"/>
+        </w:rPr>
+        <w:t>-</w:t>
+      </w:r>
+      <w:r>
+        <w:rPr>
+          <w:spacing w:val="-2"/>
+          <w:lang w:val="en-US"/>
+        </w:rPr>
+        <w:t>Denys</w:t>
+      </w:r>
+    </w:p>
+    <w:p>
+      <w:pPr>
+        <w:pStyle w:val="a3"/>
+      </w:pPr>
+    </w:p>
+    <w:p>
+      <w:pPr>
+        <w:pStyle w:val="a3"/>
+        <w:ind w:left="721"/>
+      </w:pPr>
+      <w:r>
+        <w:t>Знімок</w:t>
+      </w:r>
+      <w:r>
+        <w:rPr>
+          <w:spacing w:val="-3"/>
+        </w:rPr>
+        <w:t xml:space="preserve"> </w:t>
+      </w:r>
+      <w:r>
+        <w:t>екрану</w:t>
+      </w:r>
+      <w:r>
+        <w:rPr>
+          <w:spacing w:val="-1"/>
+        </w:rPr>
+        <w:t xml:space="preserve"> </w:t>
+      </w:r>
+      <w:r>
+        <w:t>з</w:t>
+      </w:r>
+      <w:r>
+        <w:rPr>
+          <w:spacing w:val="-1"/>
+        </w:rPr>
+        <w:t xml:space="preserve"> </w:t>
+      </w:r>
+      <w:r>
+        <w:t>посилання на</w:t>
+      </w:r>
+      <w:r>
+        <w:rPr>
+          <w:spacing w:val="2"/>
+        </w:rPr>
+        <w:t xml:space="preserve"> </w:t>
+      </w:r>
+      <w:proofErr w:type="spellStart"/>
+      <w:r>
+        <w:rPr>
+          <w:spacing w:val="-2"/>
+        </w:rPr>
+        <w:t>github</w:t>
+      </w:r>
+      <w:proofErr w:type="spellEnd"/>
+      <w:r>
+        <w:rPr>
+          <w:spacing w:val="-2"/>
+        </w:rPr>
+        <w:t>:</w:t>
+      </w:r>
+    </w:p>
+    <w:p>
+      <w:pPr>
+        <w:pStyle w:val="a3"/>
+        <w:ind w:firstLine="709"/>
+      </w:pPr>
+    </w:p>
+    <w:p>
+      <w:pPr>
+        <w:pStyle w:val="a3"/>
+        <w:spacing w:before="1"/>
+        <w:jc w:val="center"/>
+      </w:pPr>
+      <w:r>
+        <w:rPr>
+          <w:noProof/>
+        </w:rPr>
+        <w:drawing>
+          <wp:inline distT="0" distB="0" distL="0" distR="0" wp14:anchorId="60A8EB08" wp14:editId="03AF6462">
+            <wp:extent cx="6172200" cy="3690620"/>
+            <wp:effectExtent l="0" t="0" r="0" b="5080"/>
+            <wp:docPr id="9" name="Рисунок 9"/>
+            <wp:cNvGraphicFramePr>
+              <a:graphicFrameLocks xmlns:a="http://schemas.openxmlformats.org/drawingml/2006/main" noChangeAspect="1"/>
+            </wp:cNvGraphicFramePr>
+            <a:graphic xmlns:a="http://schemas.openxmlformats.org/drawingml/2006/main">
+              <a:graphicData uri="http://schemas.openxmlformats.org/drawingml/2006/picture">
+                <pic:pic xmlns:pic="http://schemas.openxmlformats.org/drawingml/2006/picture">
+                  <pic:nvPicPr>
+                    <pic:cNvPr id="1" name=""/>
+                    <pic:cNvPicPr/>
+                  </pic:nvPicPr>
+                  <pic:blipFill>
+                    <a:blip r:embed="rId19"/>
+                    <a:stretch>
+                      <a:fillRect/>
+                    </a:stretch>
+                  </pic:blipFill>
+                  <pic:spPr>
+                    <a:xfrm>
+                      <a:off x="0" y="0"/>
+                      <a:ext cx="6172200" cy="3690620"/>
+                    </a:xfrm>
+                    <a:prstGeom prst="rect">
+                      <a:avLst/>
+                    </a:prstGeom>
+                  </pic:spPr>
+                </pic:pic>
+              </a:graphicData>
+            </a:graphic>
+          </wp:inline>
+        </w:drawing>
+      </w:r>
+    </w:p>
+    <w:p>
+      <w:pPr>
+        <w:pStyle w:val="a3"/>
+        <w:spacing w:before="1"/>
+        <w:ind w:firstLine="709"/>
+      </w:pPr>
+    </w:p>
+    <w:p>
+      <w:pPr>
+        <w:pStyle w:val="a3"/>
+        <w:spacing w:before="1"/>
+        <w:ind w:firstLine="709"/>
+      </w:pPr>
+    </w:p>
+    <w:p>
+      <w:pPr>
+        <w:pStyle w:val="a3"/>
         <w:spacing w:line="360" w:lineRule="auto"/>
         <w:jc w:val="center"/>
       </w:pPr>
@@ -19290,9 +19489,72 @@
     <w:p>
       <w:pPr>
         <w:pStyle w:val="a3"/>
+        <w:spacing w:line="465" w:lineRule="auto"/>
+        <w:ind w:left="7283" w:right="343" w:firstLine="84"/>
+      </w:pPr>
+    </w:p>
+    <w:p>
+      <w:pPr>
+        <w:pStyle w:val="a3"/>
+        <w:spacing w:line="465" w:lineRule="auto"/>
+        <w:ind w:left="7283" w:right="343" w:firstLine="84"/>
+      </w:pPr>
+    </w:p>
+    <w:p>
+      <w:pPr>
+        <w:pStyle w:val="a3"/>
+        <w:spacing w:line="465" w:lineRule="auto"/>
+        <w:ind w:left="7283" w:right="343" w:firstLine="84"/>
+      </w:pPr>
+    </w:p>
+    <w:p>
+      <w:pPr>
+        <w:pStyle w:val="a3"/>
         <w:spacing w:line="360" w:lineRule="auto"/>
         <w:ind w:firstLine="720"/>
       </w:pPr>
+      <w:r>
+        <w:t>Звіт</w:t>
+      </w:r>
+      <w:r>
+        <w:rPr>
+          <w:spacing w:val="-10"/>
+        </w:rPr>
+        <w:t xml:space="preserve"> </w:t>
+      </w:r>
+      <w:r>
+        <w:t>до</w:t>
+      </w:r>
+      <w:r>
+        <w:rPr>
+          <w:spacing w:val="-12"/>
+        </w:rPr>
+        <w:t xml:space="preserve"> </w:t>
+      </w:r>
+      <w:r>
+        <w:t>Теми</w:t>
+      </w:r>
+      <w:r>
+        <w:rPr>
+          <w:spacing w:val="-13"/>
+        </w:rPr>
+        <w:t xml:space="preserve"> </w:t>
+      </w:r>
+      <w:r>
+        <w:t>№</w:t>
+      </w:r>
+      <w:r>
+        <w:rPr>
+          <w:lang w:val="ru-RU"/>
+        </w:rPr>
+        <w:t>6</w:t>
+      </w:r>
+      <w:r>
+        <w:t xml:space="preserve"> </w:t>
+      </w:r>
+      <w:r>
+        <w:t>Виняткові ситуації</w:t>
+      </w:r>
     </w:p>
     <w:p>
       <w:pPr>
@@ -19300,13 +19562,196 @@
         <w:spacing w:line="360" w:lineRule="auto"/>
         <w:ind w:firstLine="720"/>
       </w:pPr>
-    </w:p>
-    <w:p>
-      <w:pPr>
-        <w:pStyle w:val="a3"/>
+      <w:r>
+        <w:t>Під</w:t>
+      </w:r>
+      <w:r>
+        <w:rPr>
+          <w:spacing w:val="40"/>
+        </w:rPr>
+        <w:t xml:space="preserve"> </w:t>
+      </w:r>
+      <w:r>
+        <w:t>час</w:t>
+      </w:r>
+      <w:r>
+        <w:rPr>
+          <w:spacing w:val="40"/>
+        </w:rPr>
+        <w:t xml:space="preserve"> </w:t>
+      </w:r>
+      <w:r>
+        <w:t>виконання</w:t>
+      </w:r>
+      <w:r>
+        <w:rPr>
+          <w:spacing w:val="40"/>
+        </w:rPr>
+        <w:t xml:space="preserve"> </w:t>
+      </w:r>
+      <w:r>
+        <w:t>практичного</w:t>
+      </w:r>
+      <w:r>
+        <w:rPr>
+          <w:spacing w:val="40"/>
+        </w:rPr>
+        <w:t xml:space="preserve"> </w:t>
+      </w:r>
+      <w:r>
+        <w:t>завдання</w:t>
+      </w:r>
+      <w:r>
+        <w:rPr>
+          <w:spacing w:val="40"/>
+        </w:rPr>
+        <w:t xml:space="preserve"> </w:t>
+      </w:r>
+      <w:r>
+        <w:t>до</w:t>
+      </w:r>
+      <w:r>
+        <w:rPr>
+          <w:spacing w:val="40"/>
+        </w:rPr>
+        <w:t xml:space="preserve"> </w:t>
+      </w:r>
+      <w:r>
+        <w:t>Теми</w:t>
+      </w:r>
+      <w:r>
+        <w:rPr>
+          <w:spacing w:val="40"/>
+        </w:rPr>
+        <w:t xml:space="preserve"> </w:t>
+      </w:r>
+      <w:r>
+        <w:t>№</w:t>
+      </w:r>
+      <w:r>
+        <w:rPr>
+          <w:lang w:val="ru-RU"/>
+        </w:rPr>
+        <w:t>6</w:t>
+      </w:r>
+      <w:r>
+        <w:rPr>
+          <w:spacing w:val="40"/>
+        </w:rPr>
+        <w:t xml:space="preserve"> </w:t>
+      </w:r>
+      <w:r>
+        <w:t>було</w:t>
+      </w:r>
+      <w:r>
+        <w:rPr>
+          <w:spacing w:val="40"/>
+        </w:rPr>
+        <w:t xml:space="preserve"> </w:t>
+      </w:r>
+      <w:r>
+        <w:t>надано</w:t>
+      </w:r>
+      <w:r>
+        <w:rPr>
+          <w:spacing w:val="80"/>
+        </w:rPr>
+        <w:t xml:space="preserve"> </w:t>
+      </w:r>
+      <w:r>
+        <w:t>варіанти рішення до наступних задач:</w:t>
+      </w:r>
+    </w:p>
+    <w:p>
+      <w:pPr>
         <w:spacing w:line="360" w:lineRule="auto"/>
         <w:ind w:firstLine="720"/>
-      </w:pPr>
+        <w:rPr>
+          <w:sz w:val="28"/>
+          <w:szCs w:val="28"/>
+          <w:lang w:val="ru-RU"/>
+        </w:rPr>
+      </w:pPr>
+      <w:r>
+        <w:rPr>
+          <w:sz w:val="28"/>
+          <w:szCs w:val="28"/>
+        </w:rPr>
+        <w:t>Завдання для самостійного виконання</w:t>
+      </w:r>
+      <w:r>
+        <w:rPr>
+          <w:sz w:val="28"/>
+          <w:szCs w:val="28"/>
+          <w:lang w:val="ru-RU"/>
+        </w:rPr>
+        <w:t>:</w:t>
+      </w:r>
+    </w:p>
+    <w:p>
+      <w:pPr>
+        <w:pStyle w:val="a5"/>
+        <w:numPr>
+          <w:ilvl w:val="0"/>
+          <w:numId w:val="8"/>
+        </w:numPr>
+        <w:tabs>
+          <w:tab w:val="left" w:pos="1134"/>
+        </w:tabs>
+        <w:spacing w:line="360" w:lineRule="auto"/>
+        <w:ind w:left="0" w:firstLine="720"/>
+        <w:rPr>
+          <w:sz w:val="28"/>
+          <w:szCs w:val="28"/>
+        </w:rPr>
+      </w:pPr>
+      <w:r>
+        <w:rPr>
+          <w:rFonts w:eastAsia="Calibri"/>
+          <w:sz w:val="28"/>
+          <w:lang w:val="ru-RU"/>
+        </w:rPr>
+        <w:t>р</w:t>
+      </w:r>
+      <w:proofErr w:type="spellStart"/>
+      <w:r>
+        <w:rPr>
+          <w:rFonts w:eastAsia="Calibri"/>
+          <w:sz w:val="28"/>
+        </w:rPr>
+        <w:t>озробити</w:t>
+      </w:r>
+      <w:proofErr w:type="spellEnd"/>
+      <w:r>
+        <w:rPr>
+          <w:rFonts w:eastAsia="Calibri"/>
+          <w:sz w:val="28"/>
+        </w:rPr>
+        <w:t xml:space="preserve"> механізм </w:t>
+      </w:r>
+      <w:proofErr w:type="spellStart"/>
+      <w:r>
+        <w:rPr>
+          <w:rFonts w:eastAsia="Calibri"/>
+          <w:sz w:val="28"/>
+        </w:rPr>
+        <w:t>логування</w:t>
+      </w:r>
+      <w:proofErr w:type="spellEnd"/>
+      <w:r>
+        <w:rPr>
+          <w:rFonts w:eastAsia="Calibri"/>
+          <w:sz w:val="28"/>
+        </w:rPr>
+        <w:t xml:space="preserve"> всіх дій, що виконує програма. Забезпечити зберігання інформації про введені данні, виконану операцію та результат виконання операції над даними</w:t>
+      </w:r>
+      <w:r>
+        <w:rPr>
+          <w:sz w:val="28"/>
+          <w:szCs w:val="28"/>
+        </w:rPr>
+        <w:t xml:space="preserve">. </w:t>
+      </w:r>
     </w:p>
     <w:p>
       <w:pPr>
@@ -19314,94 +19759,597 @@
         <w:spacing w:line="360" w:lineRule="auto"/>
         <w:ind w:firstLine="720"/>
       </w:pPr>
+      <w:r>
+        <w:rPr>
+          <w:lang w:val="ru-RU"/>
+        </w:rPr>
+        <w:t>Додали</w:t>
+      </w:r>
+      <w:r>
+        <w:rPr>
+          <w:lang w:val="en-US"/>
+        </w:rPr>
+        <w:t xml:space="preserve"> </w:t>
+      </w:r>
+      <w:proofErr w:type="spellStart"/>
+      <w:r>
+        <w:t>import</w:t>
+      </w:r>
+      <w:proofErr w:type="spellEnd"/>
+      <w:r>
+        <w:t xml:space="preserve"> </w:t>
+      </w:r>
+      <w:proofErr w:type="spellStart"/>
+      <w:r>
+        <w:t>logging</w:t>
+      </w:r>
+      <w:proofErr w:type="spellEnd"/>
+      <w:r>
+        <w:t> у calc.py та operations.py</w:t>
+      </w:r>
     </w:p>
     <w:p>
       <w:pPr>
         <w:pStyle w:val="a3"/>
         <w:spacing w:line="360" w:lineRule="auto"/>
         <w:ind w:firstLine="720"/>
-      </w:pPr>
+        <w:rPr>
+          <w:spacing w:val="-2"/>
+        </w:rPr>
+      </w:pPr>
+      <w:r>
+        <w:t xml:space="preserve">Текст </w:t>
+      </w:r>
+      <w:r>
+        <w:rPr>
+          <w:spacing w:val="-2"/>
+        </w:rPr>
+        <w:t>програми:</w:t>
+      </w:r>
     </w:p>
     <w:p>
       <w:pPr>
         <w:pStyle w:val="a3"/>
         <w:spacing w:line="360" w:lineRule="auto"/>
         <w:ind w:firstLine="720"/>
-      </w:pPr>
-    </w:p>
-    <w:p>
-      <w:pPr>
-        <w:pStyle w:val="a3"/>
+        <w:rPr>
+          <w:spacing w:val="-2"/>
+        </w:rPr>
+      </w:pPr>
+      <w:r>
+        <w:rPr>
+          <w:spacing w:val="-2"/>
+        </w:rPr>
+        <w:t>calc.</w:t>
+      </w:r>
+      <w:r>
+        <w:rPr>
+          <w:spacing w:val="-2"/>
+        </w:rPr>
+        <w:t>py</w:t>
+      </w:r>
+      <w:r>
+        <w:rPr>
+          <w:spacing w:val="-2"/>
+        </w:rPr>
+        <w:t xml:space="preserve"> додали</w:t>
+      </w:r>
+    </w:p>
+    <w:p>
+      <w:pPr>
+        <w:pStyle w:val="a3"/>
+        <w:pBdr>
+          <w:top w:val="single" w:sz="4" w:space="1" w:color="auto"/>
+          <w:left w:val="single" w:sz="4" w:space="4" w:color="auto"/>
+          <w:bottom w:val="single" w:sz="4" w:space="1" w:color="auto"/>
+          <w:right w:val="single" w:sz="4" w:space="4" w:color="auto"/>
+          <w:bar w:val="single" w:sz="4" w:color="auto"/>
+        </w:pBdr>
         <w:spacing w:line="360" w:lineRule="auto"/>
         <w:ind w:firstLine="720"/>
       </w:pPr>
+      <w:r>
+        <w:t>logging.info(</w:t>
+      </w:r>
+      <w:proofErr w:type="spellStart"/>
+      <w:r>
+        <w:t>f"a</w:t>
+      </w:r>
+      <w:proofErr w:type="spellEnd"/>
+      <w:r>
+        <w:t xml:space="preserve">={a}, b={b}, </w:t>
+      </w:r>
+      <w:proofErr w:type="spellStart"/>
+      <w:r>
+        <w:t>op</w:t>
+      </w:r>
+      <w:proofErr w:type="spellEnd"/>
+      <w:r>
+        <w:t>='{</w:t>
+      </w:r>
+      <w:proofErr w:type="spellStart"/>
+      <w:r>
+        <w:t>op</w:t>
+      </w:r>
+      <w:proofErr w:type="spellEnd"/>
+      <w:r>
+        <w:t xml:space="preserve">}', </w:t>
+      </w:r>
+      <w:proofErr w:type="spellStart"/>
+      <w:r>
+        <w:t>result</w:t>
+      </w:r>
+      <w:proofErr w:type="spellEnd"/>
+      <w:r>
+        <w:t>={</w:t>
+      </w:r>
+      <w:proofErr w:type="spellStart"/>
+      <w:r>
+        <w:t>result</w:t>
+      </w:r>
+      <w:proofErr w:type="spellEnd"/>
+      <w:r>
+        <w:t>}")</w:t>
+      </w:r>
     </w:p>
     <w:p>
       <w:pPr>
         <w:pStyle w:val="a3"/>
         <w:spacing w:line="360" w:lineRule="auto"/>
         <w:ind w:firstLine="720"/>
-      </w:pPr>
+        <w:jc w:val="center"/>
+      </w:pPr>
+      <w:r>
+        <w:rPr>
+          <w:noProof/>
+        </w:rPr>
+        <w:drawing>
+          <wp:inline distT="0" distB="0" distL="0" distR="0" wp14:anchorId="603FFEFA" wp14:editId="5967FA6C">
+            <wp:extent cx="5085542" cy="1573069"/>
+            <wp:effectExtent l="0" t="0" r="1270" b="8255"/>
+            <wp:docPr id="8" name="Рисунок 8"/>
+            <wp:cNvGraphicFramePr>
+              <a:graphicFrameLocks xmlns:a="http://schemas.openxmlformats.org/drawingml/2006/main" noChangeAspect="1"/>
+            </wp:cNvGraphicFramePr>
+            <a:graphic xmlns:a="http://schemas.openxmlformats.org/drawingml/2006/main">
+              <a:graphicData uri="http://schemas.openxmlformats.org/drawingml/2006/picture">
+                <pic:pic xmlns:pic="http://schemas.openxmlformats.org/drawingml/2006/picture">
+                  <pic:nvPicPr>
+                    <pic:cNvPr id="1" name=""/>
+                    <pic:cNvPicPr/>
+                  </pic:nvPicPr>
+                  <pic:blipFill>
+                    <a:blip r:embed="rId20"/>
+                    <a:stretch>
+                      <a:fillRect/>
+                    </a:stretch>
+                  </pic:blipFill>
+                  <pic:spPr>
+                    <a:xfrm>
+                      <a:off x="0" y="0"/>
+                      <a:ext cx="5111689" cy="1581157"/>
+                    </a:xfrm>
+                    <a:prstGeom prst="rect">
+                      <a:avLst/>
+                    </a:prstGeom>
+                  </pic:spPr>
+                </pic:pic>
+              </a:graphicData>
+            </a:graphic>
+          </wp:inline>
+        </w:drawing>
+      </w:r>
     </w:p>
     <w:p>
       <w:pPr>
         <w:pStyle w:val="a3"/>
         <w:spacing w:line="360" w:lineRule="auto"/>
         <w:ind w:firstLine="720"/>
-      </w:pPr>
+        <w:jc w:val="center"/>
+      </w:pPr>
+      <w:r>
+        <w:drawing>
+          <wp:inline distT="0" distB="0" distL="0" distR="0" wp14:anchorId="1FA2B2E8" wp14:editId="307DCE02">
+            <wp:extent cx="5722244" cy="1392382"/>
+            <wp:effectExtent l="0" t="0" r="0" b="0"/>
+            <wp:docPr id="18" name="Рисунок 18"/>
+            <wp:cNvGraphicFramePr>
+              <a:graphicFrameLocks xmlns:a="http://schemas.openxmlformats.org/drawingml/2006/main" noChangeAspect="1"/>
+            </wp:cNvGraphicFramePr>
+            <a:graphic xmlns:a="http://schemas.openxmlformats.org/drawingml/2006/main">
+              <a:graphicData uri="http://schemas.openxmlformats.org/drawingml/2006/picture">
+                <pic:pic xmlns:pic="http://schemas.openxmlformats.org/drawingml/2006/picture">
+                  <pic:nvPicPr>
+                    <pic:cNvPr id="1" name=""/>
+                    <pic:cNvPicPr/>
+                  </pic:nvPicPr>
+                  <pic:blipFill>
+                    <a:blip r:embed="rId21"/>
+                    <a:stretch>
+                      <a:fillRect/>
+                    </a:stretch>
+                  </pic:blipFill>
+                  <pic:spPr>
+                    <a:xfrm>
+                      <a:off x="0" y="0"/>
+                      <a:ext cx="5740900" cy="1396922"/>
+                    </a:xfrm>
+                    <a:prstGeom prst="rect">
+                      <a:avLst/>
+                    </a:prstGeom>
+                  </pic:spPr>
+                </pic:pic>
+              </a:graphicData>
+            </a:graphic>
+          </wp:inline>
+        </w:drawing>
+      </w:r>
+    </w:p>
+    <w:p>
+      <w:pPr>
+        <w:pStyle w:val="a5"/>
+        <w:numPr>
+          <w:ilvl w:val="0"/>
+          <w:numId w:val="8"/>
+        </w:numPr>
+        <w:tabs>
+          <w:tab w:val="left" w:pos="1134"/>
+        </w:tabs>
+        <w:spacing w:line="360" w:lineRule="auto"/>
+        <w:ind w:left="0" w:firstLine="720"/>
+        <w:rPr>
+          <w:sz w:val="28"/>
+          <w:szCs w:val="28"/>
+        </w:rPr>
+      </w:pPr>
+      <w:r>
+        <w:rPr>
+          <w:rFonts w:eastAsia="Calibri"/>
+          <w:sz w:val="28"/>
+          <w:lang w:val="ru-RU"/>
+        </w:rPr>
+        <w:t>м</w:t>
+      </w:r>
+      <w:proofErr w:type="spellStart"/>
+      <w:r>
+        <w:rPr>
+          <w:rFonts w:eastAsia="Calibri"/>
+          <w:sz w:val="28"/>
+        </w:rPr>
+        <w:t>аючи</w:t>
+      </w:r>
+      <w:proofErr w:type="spellEnd"/>
+      <w:r>
+        <w:rPr>
+          <w:rFonts w:eastAsia="Calibri"/>
+          <w:sz w:val="28"/>
+        </w:rPr>
+        <w:t xml:space="preserve"> не відсортований список, елементами якого є словники з двома параметрами (ім’я та оцінка) виконати сортування списку, використовуючи </w:t>
+      </w:r>
+      <w:r>
+        <w:rPr>
+          <w:rFonts w:eastAsia="Calibri"/>
+          <w:sz w:val="28"/>
+        </w:rPr>
+        <w:lastRenderedPageBreak/>
+        <w:t xml:space="preserve">стандартну функцію </w:t>
+      </w:r>
+      <w:proofErr w:type="gramStart"/>
+      <w:r>
+        <w:rPr>
+          <w:rFonts w:eastAsia="Calibri"/>
+          <w:sz w:val="28"/>
+          <w:lang w:val="en-US"/>
+        </w:rPr>
+        <w:t>sorted</w:t>
+      </w:r>
+      <w:r>
+        <w:rPr>
+          <w:rFonts w:eastAsia="Calibri"/>
+          <w:sz w:val="28"/>
+          <w:lang w:val="ru-RU"/>
+        </w:rPr>
+        <w:t>(</w:t>
+      </w:r>
+      <w:proofErr w:type="gramEnd"/>
+      <w:r>
+        <w:rPr>
+          <w:rFonts w:eastAsia="Calibri"/>
+          <w:sz w:val="28"/>
+          <w:lang w:val="ru-RU"/>
+        </w:rPr>
+        <w:t xml:space="preserve">). Другим параметром для </w:t>
+      </w:r>
+      <w:r>
+        <w:rPr>
+          <w:rFonts w:eastAsia="Calibri"/>
+          <w:sz w:val="28"/>
+        </w:rPr>
+        <w:t xml:space="preserve">функції </w:t>
+      </w:r>
+      <w:proofErr w:type="gramStart"/>
+      <w:r>
+        <w:rPr>
+          <w:rFonts w:eastAsia="Calibri"/>
+          <w:sz w:val="28"/>
+          <w:lang w:val="en-US"/>
+        </w:rPr>
+        <w:t>sorted</w:t>
+      </w:r>
+      <w:r>
+        <w:rPr>
+          <w:rFonts w:eastAsia="Calibri"/>
+          <w:sz w:val="28"/>
+          <w:lang w:val="ru-RU"/>
+        </w:rPr>
+        <w:t>(</w:t>
+      </w:r>
+      <w:proofErr w:type="gramEnd"/>
+      <w:r>
+        <w:rPr>
+          <w:rFonts w:eastAsia="Calibri"/>
+          <w:sz w:val="28"/>
+          <w:lang w:val="ru-RU"/>
+        </w:rPr>
+        <w:t xml:space="preserve">) </w:t>
+      </w:r>
+      <w:r>
+        <w:rPr>
+          <w:rFonts w:eastAsia="Calibri"/>
+          <w:sz w:val="28"/>
+        </w:rPr>
+        <w:t xml:space="preserve">має бути </w:t>
+      </w:r>
+      <w:r>
+        <w:rPr>
+          <w:rFonts w:eastAsia="Calibri"/>
+          <w:sz w:val="28"/>
+          <w:lang w:val="en-US"/>
+        </w:rPr>
+        <w:t>lambda</w:t>
+      </w:r>
+      <w:r>
+        <w:rPr>
+          <w:rFonts w:eastAsia="Calibri"/>
+          <w:sz w:val="28"/>
+          <w:lang w:val="ru-RU"/>
+        </w:rPr>
+        <w:t xml:space="preserve"> </w:t>
+      </w:r>
+      <w:r>
+        <w:rPr>
+          <w:rFonts w:eastAsia="Calibri"/>
+          <w:sz w:val="28"/>
+        </w:rPr>
+        <w:t>функція, що повертає ім’я або оцінку із елемента словника</w:t>
+      </w:r>
+      <w:r>
+        <w:rPr>
+          <w:sz w:val="28"/>
+          <w:szCs w:val="28"/>
+        </w:rPr>
+        <w:t xml:space="preserve">. </w:t>
+      </w:r>
     </w:p>
     <w:p>
       <w:pPr>
         <w:pStyle w:val="a3"/>
         <w:spacing w:line="360" w:lineRule="auto"/>
         <w:ind w:firstLine="720"/>
-      </w:pPr>
+        <w:rPr>
+          <w:spacing w:val="-2"/>
+        </w:rPr>
+      </w:pPr>
+      <w:r>
+        <w:t xml:space="preserve">Текст </w:t>
+      </w:r>
+      <w:r>
+        <w:rPr>
+          <w:spacing w:val="-2"/>
+        </w:rPr>
+        <w:t>програми:</w:t>
+      </w:r>
     </w:p>
     <w:p>
       <w:pPr>
         <w:pStyle w:val="a3"/>
         <w:spacing w:line="360" w:lineRule="auto"/>
         <w:ind w:firstLine="720"/>
-      </w:pPr>
-    </w:p>
-    <w:p>
-      <w:pPr>
-        <w:pStyle w:val="a3"/>
+        <w:rPr>
+          <w:spacing w:val="-2"/>
+        </w:rPr>
+      </w:pPr>
+      <w:r>
+        <w:rPr>
+          <w:spacing w:val="-2"/>
+        </w:rPr>
+        <w:t>task_sort.py</w:t>
+      </w:r>
+    </w:p>
+    <w:p>
+      <w:pPr>
+        <w:pStyle w:val="a3"/>
+        <w:pBdr>
+          <w:top w:val="single" w:sz="4" w:space="1" w:color="auto"/>
+          <w:left w:val="single" w:sz="4" w:space="4" w:color="auto"/>
+          <w:bottom w:val="single" w:sz="4" w:space="1" w:color="auto"/>
+          <w:right w:val="single" w:sz="4" w:space="4" w:color="auto"/>
+          <w:bar w:val="single" w:sz="4" w:color="auto"/>
+        </w:pBdr>
         <w:spacing w:line="360" w:lineRule="auto"/>
         <w:ind w:firstLine="720"/>
       </w:pPr>
-    </w:p>
-    <w:p>
-      <w:pPr>
-        <w:pStyle w:val="a3"/>
+      <w:proofErr w:type="spellStart"/>
+      <w:r>
+        <w:t>students</w:t>
+      </w:r>
+      <w:proofErr w:type="spellEnd"/>
+      <w:r>
+        <w:t xml:space="preserve"> = [</w:t>
+      </w:r>
+    </w:p>
+    <w:p>
+      <w:pPr>
+        <w:pStyle w:val="a3"/>
+        <w:pBdr>
+          <w:top w:val="single" w:sz="4" w:space="1" w:color="auto"/>
+          <w:left w:val="single" w:sz="4" w:space="4" w:color="auto"/>
+          <w:bottom w:val="single" w:sz="4" w:space="1" w:color="auto"/>
+          <w:right w:val="single" w:sz="4" w:space="4" w:color="auto"/>
+          <w:bar w:val="single" w:sz="4" w:color="auto"/>
+        </w:pBdr>
         <w:spacing w:line="360" w:lineRule="auto"/>
         <w:ind w:firstLine="720"/>
       </w:pPr>
-    </w:p>
-    <w:p>
-      <w:pPr>
-        <w:pStyle w:val="a3"/>
+      <w:r>
+        <w:t>    {"</w:t>
+      </w:r>
+      <w:proofErr w:type="spellStart"/>
+      <w:r>
+        <w:t>name</w:t>
+      </w:r>
+      <w:proofErr w:type="spellEnd"/>
+      <w:r>
+        <w:t>": "</w:t>
+      </w:r>
+      <w:proofErr w:type="spellStart"/>
+      <w:r>
+        <w:rPr>
+          <w:lang w:val="en-US"/>
+        </w:rPr>
+        <w:t>ssteave</w:t>
+      </w:r>
+      <w:proofErr w:type="spellEnd"/>
+      <w:r>
+        <w:t>", "</w:t>
+      </w:r>
+      <w:proofErr w:type="spellStart"/>
+      <w:r>
+        <w:t>grade</w:t>
+      </w:r>
+      <w:proofErr w:type="spellEnd"/>
+      <w:r>
+        <w:t>": 90},</w:t>
+      </w:r>
+    </w:p>
+    <w:p>
+      <w:pPr>
+        <w:pStyle w:val="a3"/>
+        <w:pBdr>
+          <w:top w:val="single" w:sz="4" w:space="1" w:color="auto"/>
+          <w:left w:val="single" w:sz="4" w:space="4" w:color="auto"/>
+          <w:bottom w:val="single" w:sz="4" w:space="1" w:color="auto"/>
+          <w:right w:val="single" w:sz="4" w:space="4" w:color="auto"/>
+          <w:bar w:val="single" w:sz="4" w:color="auto"/>
+        </w:pBdr>
         <w:spacing w:line="360" w:lineRule="auto"/>
         <w:ind w:firstLine="720"/>
       </w:pPr>
-    </w:p>
-    <w:p>
-      <w:pPr>
-        <w:pStyle w:val="a3"/>
+      <w:r>
+        <w:t>    {"</w:t>
+      </w:r>
+      <w:proofErr w:type="spellStart"/>
+      <w:r>
+        <w:t>name</w:t>
+      </w:r>
+      <w:proofErr w:type="spellEnd"/>
+      <w:r>
+        <w:t>": "</w:t>
+      </w:r>
+      <w:proofErr w:type="spellStart"/>
+      <w:r>
+        <w:t>Ali</w:t>
+      </w:r>
+      <w:r>
+        <w:rPr>
+          <w:lang w:val="en-US"/>
+        </w:rPr>
+        <w:t>ks</w:t>
+      </w:r>
+      <w:proofErr w:type="spellEnd"/>
+      <w:r>
+        <w:t>e", "</w:t>
+      </w:r>
+      <w:proofErr w:type="spellStart"/>
+      <w:r>
+        <w:t>grade</w:t>
+      </w:r>
+      <w:proofErr w:type="spellEnd"/>
+      <w:r>
+        <w:t>": 95},</w:t>
+      </w:r>
+    </w:p>
+    <w:p>
+      <w:pPr>
+        <w:pStyle w:val="a3"/>
+        <w:pBdr>
+          <w:top w:val="single" w:sz="4" w:space="1" w:color="auto"/>
+          <w:left w:val="single" w:sz="4" w:space="4" w:color="auto"/>
+          <w:bottom w:val="single" w:sz="4" w:space="1" w:color="auto"/>
+          <w:right w:val="single" w:sz="4" w:space="4" w:color="auto"/>
+          <w:bar w:val="single" w:sz="4" w:color="auto"/>
+        </w:pBdr>
         <w:spacing w:line="360" w:lineRule="auto"/>
         <w:ind w:firstLine="720"/>
       </w:pPr>
-    </w:p>
-    <w:p>
-      <w:pPr>
-        <w:pStyle w:val="a3"/>
+      <w:r>
+        <w:t>    {"</w:t>
+      </w:r>
+      <w:proofErr w:type="spellStart"/>
+      <w:r>
+        <w:t>name</w:t>
+      </w:r>
+      <w:proofErr w:type="spellEnd"/>
+      <w:r>
+        <w:t>": "Den</w:t>
+      </w:r>
+      <w:proofErr w:type="spellStart"/>
+      <w:r>
+        <w:rPr>
+          <w:lang w:val="en-US"/>
+        </w:rPr>
+        <w:t>ys</w:t>
+      </w:r>
+      <w:proofErr w:type="spellEnd"/>
+      <w:r>
+        <w:t>", "</w:t>
+      </w:r>
+      <w:proofErr w:type="spellStart"/>
+      <w:r>
+        <w:t>grade</w:t>
+      </w:r>
+      <w:proofErr w:type="spellEnd"/>
+      <w:r>
+        <w:t>": 80}</w:t>
+      </w:r>
+    </w:p>
+    <w:p>
+      <w:pPr>
+        <w:pStyle w:val="a3"/>
+        <w:pBdr>
+          <w:top w:val="single" w:sz="4" w:space="1" w:color="auto"/>
+          <w:left w:val="single" w:sz="4" w:space="4" w:color="auto"/>
+          <w:bottom w:val="single" w:sz="4" w:space="1" w:color="auto"/>
+          <w:right w:val="single" w:sz="4" w:space="4" w:color="auto"/>
+          <w:bar w:val="single" w:sz="4" w:color="auto"/>
+        </w:pBdr>
         <w:spacing w:line="360" w:lineRule="auto"/>
         <w:ind w:firstLine="720"/>
       </w:pPr>
-    </w:p>
-    <w:p>
-      <w:pPr>
-        <w:pStyle w:val="a3"/>
+      <w:r>
+        <w:t>]</w:t>
+      </w:r>
+    </w:p>
+    <w:p>
+      <w:pPr>
+        <w:pStyle w:val="a3"/>
+        <w:pBdr>
+          <w:top w:val="single" w:sz="4" w:space="1" w:color="auto"/>
+          <w:left w:val="single" w:sz="4" w:space="4" w:color="auto"/>
+          <w:bottom w:val="single" w:sz="4" w:space="1" w:color="auto"/>
+          <w:right w:val="single" w:sz="4" w:space="4" w:color="auto"/>
+          <w:bar w:val="single" w:sz="4" w:color="auto"/>
+        </w:pBdr>
         <w:spacing w:line="360" w:lineRule="auto"/>
         <w:ind w:firstLine="720"/>
       </w:pPr>
@@ -19409,20 +20357,81 @@
     <w:p>
       <w:pPr>
         <w:pStyle w:val="a3"/>
+        <w:pBdr>
+          <w:top w:val="single" w:sz="4" w:space="1" w:color="auto"/>
+          <w:left w:val="single" w:sz="4" w:space="4" w:color="auto"/>
+          <w:bottom w:val="single" w:sz="4" w:space="1" w:color="auto"/>
+          <w:right w:val="single" w:sz="4" w:space="4" w:color="auto"/>
+          <w:bar w:val="single" w:sz="4" w:color="auto"/>
+        </w:pBdr>
         <w:spacing w:line="360" w:lineRule="auto"/>
         <w:ind w:firstLine="720"/>
       </w:pPr>
-    </w:p>
-    <w:p>
-      <w:pPr>
-        <w:pStyle w:val="a3"/>
+      <w:proofErr w:type="spellStart"/>
+      <w:r>
+        <w:t>print</w:t>
+      </w:r>
+      <w:proofErr w:type="spellEnd"/>
+      <w:r>
+        <w:t>("</w:t>
+      </w:r>
+      <w:proofErr w:type="spellStart"/>
+      <w:r>
+        <w:t>Original</w:t>
+      </w:r>
+      <w:proofErr w:type="spellEnd"/>
+      <w:r>
+        <w:t xml:space="preserve"> </w:t>
+      </w:r>
+      <w:proofErr w:type="spellStart"/>
+      <w:r>
+        <w:t>list</w:t>
+      </w:r>
+      <w:proofErr w:type="spellEnd"/>
+      <w:r>
+        <w:t>:")</w:t>
+      </w:r>
+    </w:p>
+    <w:p>
+      <w:pPr>
+        <w:pStyle w:val="a3"/>
+        <w:pBdr>
+          <w:top w:val="single" w:sz="4" w:space="1" w:color="auto"/>
+          <w:left w:val="single" w:sz="4" w:space="4" w:color="auto"/>
+          <w:bottom w:val="single" w:sz="4" w:space="1" w:color="auto"/>
+          <w:right w:val="single" w:sz="4" w:space="4" w:color="auto"/>
+          <w:bar w:val="single" w:sz="4" w:color="auto"/>
+        </w:pBdr>
         <w:spacing w:line="360" w:lineRule="auto"/>
         <w:ind w:firstLine="720"/>
       </w:pPr>
-    </w:p>
-    <w:p>
-      <w:pPr>
-        <w:pStyle w:val="a3"/>
+      <w:proofErr w:type="spellStart"/>
+      <w:r>
+        <w:t>print</w:t>
+      </w:r>
+      <w:proofErr w:type="spellEnd"/>
+      <w:r>
+        <w:t>(</w:t>
+      </w:r>
+      <w:proofErr w:type="spellStart"/>
+      <w:r>
+        <w:t>students</w:t>
+      </w:r>
+      <w:proofErr w:type="spellEnd"/>
+      <w:r>
+        <w:t>)</w:t>
+      </w:r>
+    </w:p>
+    <w:p>
+      <w:pPr>
+        <w:pStyle w:val="a3"/>
+        <w:pBdr>
+          <w:top w:val="single" w:sz="4" w:space="1" w:color="auto"/>
+          <w:left w:val="single" w:sz="4" w:space="4" w:color="auto"/>
+          <w:bottom w:val="single" w:sz="4" w:space="1" w:color="auto"/>
+          <w:right w:val="single" w:sz="4" w:space="4" w:color="auto"/>
+          <w:bar w:val="single" w:sz="4" w:color="auto"/>
+        </w:pBdr>
         <w:spacing w:line="360" w:lineRule="auto"/>
         <w:ind w:firstLine="720"/>
       </w:pPr>
@@ -19430,27 +20439,151 @@
     <w:p>
       <w:pPr>
         <w:pStyle w:val="a3"/>
+        <w:pBdr>
+          <w:top w:val="single" w:sz="4" w:space="1" w:color="auto"/>
+          <w:left w:val="single" w:sz="4" w:space="4" w:color="auto"/>
+          <w:bottom w:val="single" w:sz="4" w:space="1" w:color="auto"/>
+          <w:right w:val="single" w:sz="4" w:space="4" w:color="auto"/>
+          <w:bar w:val="single" w:sz="4" w:color="auto"/>
+        </w:pBdr>
         <w:spacing w:line="360" w:lineRule="auto"/>
         <w:ind w:firstLine="720"/>
       </w:pPr>
-    </w:p>
-    <w:p>
-      <w:pPr>
-        <w:pStyle w:val="a3"/>
+      <w:proofErr w:type="spellStart"/>
+      <w:r>
+        <w:t>sorted_by_name</w:t>
+      </w:r>
+      <w:proofErr w:type="spellEnd"/>
+      <w:r>
+        <w:t xml:space="preserve"> = </w:t>
+      </w:r>
+      <w:proofErr w:type="spellStart"/>
+      <w:r>
+        <w:t>sorted</w:t>
+      </w:r>
+      <w:proofErr w:type="spellEnd"/>
+      <w:r>
+        <w:t>(</w:t>
+      </w:r>
+      <w:proofErr w:type="spellStart"/>
+      <w:r>
+        <w:t>students</w:t>
+      </w:r>
+      <w:proofErr w:type="spellEnd"/>
+      <w:r>
+        <w:t xml:space="preserve">, </w:t>
+      </w:r>
+      <w:proofErr w:type="spellStart"/>
+      <w:r>
+        <w:t>key</w:t>
+      </w:r>
+      <w:proofErr w:type="spellEnd"/>
+      <w:r>
+        <w:t>=</w:t>
+      </w:r>
+      <w:proofErr w:type="spellStart"/>
+      <w:r>
+        <w:t>lambda</w:t>
+      </w:r>
+      <w:proofErr w:type="spellEnd"/>
+      <w:r>
+        <w:t xml:space="preserve"> x: x["</w:t>
+      </w:r>
+      <w:proofErr w:type="spellStart"/>
+      <w:r>
+        <w:t>name</w:t>
+      </w:r>
+      <w:proofErr w:type="spellEnd"/>
+      <w:r>
+        <w:t>"])</w:t>
+      </w:r>
+    </w:p>
+    <w:p>
+      <w:pPr>
+        <w:pStyle w:val="a3"/>
+        <w:pBdr>
+          <w:top w:val="single" w:sz="4" w:space="1" w:color="auto"/>
+          <w:left w:val="single" w:sz="4" w:space="4" w:color="auto"/>
+          <w:bottom w:val="single" w:sz="4" w:space="1" w:color="auto"/>
+          <w:right w:val="single" w:sz="4" w:space="4" w:color="auto"/>
+          <w:bar w:val="single" w:sz="4" w:color="auto"/>
+        </w:pBdr>
         <w:spacing w:line="360" w:lineRule="auto"/>
         <w:ind w:firstLine="720"/>
       </w:pPr>
-    </w:p>
-    <w:p>
-      <w:pPr>
-        <w:pStyle w:val="a3"/>
+      <w:proofErr w:type="spellStart"/>
+      <w:r>
+        <w:t>print</w:t>
+      </w:r>
+      <w:proofErr w:type="spellEnd"/>
+      <w:r>
+        <w:t>("</w:t>
+      </w:r>
+      <w:proofErr w:type="spellStart"/>
+      <w:r>
+        <w:t>Sorted</w:t>
+      </w:r>
+      <w:proofErr w:type="spellEnd"/>
+      <w:r>
+        <w:t xml:space="preserve"> </w:t>
+      </w:r>
+      <w:proofErr w:type="spellStart"/>
+      <w:r>
+        <w:t>by</w:t>
+      </w:r>
+      <w:proofErr w:type="spellEnd"/>
+      <w:r>
+        <w:t xml:space="preserve"> </w:t>
+      </w:r>
+      <w:proofErr w:type="spellStart"/>
+      <w:r>
+        <w:t>name</w:t>
+      </w:r>
+      <w:proofErr w:type="spellEnd"/>
+      <w:r>
+        <w:t>:")</w:t>
+      </w:r>
+    </w:p>
+    <w:p>
+      <w:pPr>
+        <w:pStyle w:val="a3"/>
+        <w:pBdr>
+          <w:top w:val="single" w:sz="4" w:space="1" w:color="auto"/>
+          <w:left w:val="single" w:sz="4" w:space="4" w:color="auto"/>
+          <w:bottom w:val="single" w:sz="4" w:space="1" w:color="auto"/>
+          <w:right w:val="single" w:sz="4" w:space="4" w:color="auto"/>
+          <w:bar w:val="single" w:sz="4" w:color="auto"/>
+        </w:pBdr>
         <w:spacing w:line="360" w:lineRule="auto"/>
         <w:ind w:firstLine="720"/>
       </w:pPr>
-    </w:p>
-    <w:p>
-      <w:pPr>
-        <w:pStyle w:val="a3"/>
+      <w:proofErr w:type="spellStart"/>
+      <w:r>
+        <w:t>print</w:t>
+      </w:r>
+      <w:proofErr w:type="spellEnd"/>
+      <w:r>
+        <w:t>(</w:t>
+      </w:r>
+      <w:proofErr w:type="spellStart"/>
+      <w:r>
+        <w:t>sorted_by_name</w:t>
+      </w:r>
+      <w:proofErr w:type="spellEnd"/>
+      <w:r>
+        <w:t>)</w:t>
+      </w:r>
+    </w:p>
+    <w:p>
+      <w:pPr>
+        <w:pStyle w:val="a3"/>
+        <w:pBdr>
+          <w:top w:val="single" w:sz="4" w:space="1" w:color="auto"/>
+          <w:left w:val="single" w:sz="4" w:space="4" w:color="auto"/>
+          <w:bottom w:val="single" w:sz="4" w:space="1" w:color="auto"/>
+          <w:right w:val="single" w:sz="4" w:space="4" w:color="auto"/>
+          <w:bar w:val="single" w:sz="4" w:color="auto"/>
+        </w:pBdr>
         <w:spacing w:line="360" w:lineRule="auto"/>
         <w:ind w:firstLine="720"/>
       </w:pPr>
@@ -19458,23 +20591,480 @@
     <w:p>
       <w:pPr>
         <w:pStyle w:val="a3"/>
+        <w:pBdr>
+          <w:top w:val="single" w:sz="4" w:space="1" w:color="auto"/>
+          <w:left w:val="single" w:sz="4" w:space="4" w:color="auto"/>
+          <w:bottom w:val="single" w:sz="4" w:space="1" w:color="auto"/>
+          <w:right w:val="single" w:sz="4" w:space="4" w:color="auto"/>
+          <w:bar w:val="single" w:sz="4" w:color="auto"/>
+        </w:pBdr>
         <w:spacing w:line="360" w:lineRule="auto"/>
         <w:ind w:firstLine="720"/>
       </w:pPr>
-    </w:p>
-    <w:p>
-      <w:pPr>
-        <w:pStyle w:val="a3"/>
+      <w:proofErr w:type="spellStart"/>
+      <w:r>
+        <w:t>sorted_by_grade</w:t>
+      </w:r>
+      <w:proofErr w:type="spellEnd"/>
+      <w:r>
+        <w:t xml:space="preserve"> = </w:t>
+      </w:r>
+      <w:proofErr w:type="spellStart"/>
+      <w:r>
+        <w:t>sorted</w:t>
+      </w:r>
+      <w:proofErr w:type="spellEnd"/>
+      <w:r>
+        <w:t>(</w:t>
+      </w:r>
+      <w:proofErr w:type="spellStart"/>
+      <w:r>
+        <w:t>students</w:t>
+      </w:r>
+      <w:proofErr w:type="spellEnd"/>
+      <w:r>
+        <w:t xml:space="preserve">, </w:t>
+      </w:r>
+      <w:proofErr w:type="spellStart"/>
+      <w:r>
+        <w:t>key</w:t>
+      </w:r>
+      <w:proofErr w:type="spellEnd"/>
+      <w:r>
+        <w:t>=</w:t>
+      </w:r>
+      <w:proofErr w:type="spellStart"/>
+      <w:r>
+        <w:t>lambda</w:t>
+      </w:r>
+      <w:proofErr w:type="spellEnd"/>
+      <w:r>
+        <w:t xml:space="preserve"> x: x["</w:t>
+      </w:r>
+      <w:proofErr w:type="spellStart"/>
+      <w:r>
+        <w:t>grade</w:t>
+      </w:r>
+      <w:proofErr w:type="spellEnd"/>
+      <w:r>
+        <w:t>"])</w:t>
+      </w:r>
+    </w:p>
+    <w:p>
+      <w:pPr>
+        <w:pStyle w:val="a3"/>
+        <w:pBdr>
+          <w:top w:val="single" w:sz="4" w:space="1" w:color="auto"/>
+          <w:left w:val="single" w:sz="4" w:space="4" w:color="auto"/>
+          <w:bottom w:val="single" w:sz="4" w:space="1" w:color="auto"/>
+          <w:right w:val="single" w:sz="4" w:space="4" w:color="auto"/>
+          <w:bar w:val="single" w:sz="4" w:color="auto"/>
+        </w:pBdr>
         <w:spacing w:line="360" w:lineRule="auto"/>
         <w:ind w:firstLine="720"/>
       </w:pPr>
-    </w:p>
-    <w:p>
-      <w:pPr>
-        <w:pStyle w:val="a3"/>
+      <w:proofErr w:type="spellStart"/>
+      <w:r>
+        <w:t>print</w:t>
+      </w:r>
+      <w:proofErr w:type="spellEnd"/>
+      <w:r>
+        <w:t>("</w:t>
+      </w:r>
+      <w:proofErr w:type="spellStart"/>
+      <w:r>
+        <w:t>Sorted</w:t>
+      </w:r>
+      <w:proofErr w:type="spellEnd"/>
+      <w:r>
+        <w:t xml:space="preserve"> </w:t>
+      </w:r>
+      <w:proofErr w:type="spellStart"/>
+      <w:r>
+        <w:t>by</w:t>
+      </w:r>
+      <w:proofErr w:type="spellEnd"/>
+      <w:r>
+        <w:t xml:space="preserve"> </w:t>
+      </w:r>
+      <w:proofErr w:type="spellStart"/>
+      <w:r>
+        <w:t>grade</w:t>
+      </w:r>
+      <w:proofErr w:type="spellEnd"/>
+      <w:r>
+        <w:t>:")</w:t>
+      </w:r>
+    </w:p>
+    <w:p>
+      <w:pPr>
+        <w:pStyle w:val="a3"/>
+        <w:pBdr>
+          <w:top w:val="single" w:sz="4" w:space="1" w:color="auto"/>
+          <w:left w:val="single" w:sz="4" w:space="4" w:color="auto"/>
+          <w:bottom w:val="single" w:sz="4" w:space="1" w:color="auto"/>
+          <w:right w:val="single" w:sz="4" w:space="4" w:color="auto"/>
+          <w:bar w:val="single" w:sz="4" w:color="auto"/>
+        </w:pBdr>
         <w:spacing w:line="360" w:lineRule="auto"/>
         <w:ind w:firstLine="720"/>
       </w:pPr>
+      <w:proofErr w:type="spellStart"/>
+      <w:r>
+        <w:t>print</w:t>
+      </w:r>
+      <w:proofErr w:type="spellEnd"/>
+      <w:r>
+        <w:t>(</w:t>
+      </w:r>
+      <w:proofErr w:type="spellStart"/>
+      <w:r>
+        <w:t>sorted_by_grade</w:t>
+      </w:r>
+      <w:proofErr w:type="spellEnd"/>
+      <w:r>
+        <w:t>)</w:t>
+      </w:r>
+    </w:p>
+    <w:p>
+      <w:pPr>
+        <w:pStyle w:val="a3"/>
+        <w:spacing w:line="360" w:lineRule="auto"/>
+        <w:jc w:val="center"/>
+      </w:pPr>
+      <w:r>
+        <w:br/>
+      </w:r>
+      <w:r>
+        <w:drawing>
+          <wp:inline distT="0" distB="0" distL="0" distR="0" wp14:anchorId="62211078" wp14:editId="6FBA95EA">
+            <wp:extent cx="6226004" cy="1122218"/>
+            <wp:effectExtent l="0" t="0" r="3810" b="1905"/>
+            <wp:docPr id="20" name="Рисунок 20"/>
+            <wp:cNvGraphicFramePr>
+              <a:graphicFrameLocks xmlns:a="http://schemas.openxmlformats.org/drawingml/2006/main" noChangeAspect="1"/>
+            </wp:cNvGraphicFramePr>
+            <a:graphic xmlns:a="http://schemas.openxmlformats.org/drawingml/2006/main">
+              <a:graphicData uri="http://schemas.openxmlformats.org/drawingml/2006/picture">
+                <pic:pic xmlns:pic="http://schemas.openxmlformats.org/drawingml/2006/picture">
+                  <pic:nvPicPr>
+                    <pic:cNvPr id="1" name=""/>
+                    <pic:cNvPicPr/>
+                  </pic:nvPicPr>
+                  <pic:blipFill>
+                    <a:blip r:embed="rId22"/>
+                    <a:stretch>
+                      <a:fillRect/>
+                    </a:stretch>
+                  </pic:blipFill>
+                  <pic:spPr>
+                    <a:xfrm>
+                      <a:off x="0" y="0"/>
+                      <a:ext cx="6262621" cy="1128818"/>
+                    </a:xfrm>
+                    <a:prstGeom prst="rect">
+                      <a:avLst/>
+                    </a:prstGeom>
+                  </pic:spPr>
+                </pic:pic>
+              </a:graphicData>
+            </a:graphic>
+          </wp:inline>
+        </w:drawing>
+      </w:r>
+    </w:p>
+    <w:p>
+      <w:pPr>
+        <w:pStyle w:val="a3"/>
+        <w:ind w:left="721"/>
+      </w:pPr>
+    </w:p>
+    <w:p>
+      <w:pPr>
+        <w:pStyle w:val="a3"/>
+        <w:ind w:left="721"/>
+      </w:pPr>
+    </w:p>
+    <w:p>
+      <w:pPr>
+        <w:pStyle w:val="a3"/>
+        <w:ind w:left="721"/>
+      </w:pPr>
+    </w:p>
+    <w:p>
+      <w:pPr>
+        <w:pStyle w:val="a3"/>
+        <w:ind w:left="721"/>
+      </w:pPr>
+      <w:r>
+        <w:lastRenderedPageBreak/>
+        <w:t>Посилання</w:t>
+      </w:r>
+      <w:r>
+        <w:rPr>
+          <w:spacing w:val="-2"/>
+        </w:rPr>
+        <w:t xml:space="preserve"> </w:t>
+      </w:r>
+      <w:r>
+        <w:t xml:space="preserve">на </w:t>
+      </w:r>
+      <w:proofErr w:type="spellStart"/>
+      <w:r>
+        <w:rPr>
+          <w:spacing w:val="-2"/>
+        </w:rPr>
+        <w:t>github</w:t>
+      </w:r>
+      <w:proofErr w:type="spellEnd"/>
+      <w:r>
+        <w:rPr>
+          <w:spacing w:val="-2"/>
+        </w:rPr>
+        <w:t>:</w:t>
+      </w:r>
+      <w:r>
+        <w:rPr>
+          <w:spacing w:val="-2"/>
+        </w:rPr>
+        <w:t xml:space="preserve"> </w:t>
+      </w:r>
+      <w:r>
+        <w:rPr>
+          <w:spacing w:val="-2"/>
+          <w:lang w:val="en-US"/>
+        </w:rPr>
+        <w:t>https</w:t>
+      </w:r>
+      <w:r>
+        <w:rPr>
+          <w:spacing w:val="-2"/>
+        </w:rPr>
+        <w:t>://</w:t>
+      </w:r>
+      <w:proofErr w:type="spellStart"/>
+      <w:r>
+        <w:rPr>
+          <w:spacing w:val="-2"/>
+          <w:lang w:val="en-US"/>
+        </w:rPr>
+        <w:t>github</w:t>
+      </w:r>
+      <w:proofErr w:type="spellEnd"/>
+      <w:r>
+        <w:rPr>
+          <w:spacing w:val="-2"/>
+        </w:rPr>
+        <w:t>.</w:t>
+      </w:r>
+      <w:r>
+        <w:rPr>
+          <w:spacing w:val="-2"/>
+          <w:lang w:val="en-US"/>
+        </w:rPr>
+        <w:t>com</w:t>
+      </w:r>
+      <w:r>
+        <w:rPr>
+          <w:spacing w:val="-2"/>
+        </w:rPr>
+        <w:t>/</w:t>
+      </w:r>
+      <w:r>
+        <w:rPr>
+          <w:spacing w:val="-2"/>
+          <w:lang w:val="en-US"/>
+        </w:rPr>
+        <w:t>Denis</w:t>
+      </w:r>
+      <w:r>
+        <w:rPr>
+          <w:spacing w:val="-2"/>
+        </w:rPr>
+        <w:t>-</w:t>
+      </w:r>
+      <w:r>
+        <w:rPr>
+          <w:spacing w:val="-2"/>
+          <w:lang w:val="en-US"/>
+        </w:rPr>
+        <w:t>Villeneuve</w:t>
+      </w:r>
+      <w:r>
+        <w:rPr>
+          <w:spacing w:val="-2"/>
+        </w:rPr>
+        <w:t>/</w:t>
+      </w:r>
+      <w:r>
+        <w:rPr>
+          <w:spacing w:val="-2"/>
+          <w:lang w:val="en-US"/>
+        </w:rPr>
+        <w:t>TP</w:t>
+      </w:r>
+      <w:r>
+        <w:rPr>
+          <w:spacing w:val="-2"/>
+        </w:rPr>
+        <w:t>-</w:t>
+      </w:r>
+      <w:r>
+        <w:rPr>
+          <w:spacing w:val="-2"/>
+          <w:lang w:val="en-US"/>
+        </w:rPr>
+        <w:t>KB</w:t>
+      </w:r>
+      <w:r>
+        <w:rPr>
+          <w:spacing w:val="-2"/>
+        </w:rPr>
+        <w:t>-241-</w:t>
+      </w:r>
+      <w:proofErr w:type="spellStart"/>
+      <w:r>
+        <w:rPr>
+          <w:spacing w:val="-2"/>
+          <w:lang w:val="en-US"/>
+        </w:rPr>
+        <w:t>Maksymenko</w:t>
+      </w:r>
+      <w:proofErr w:type="spellEnd"/>
+      <w:r>
+        <w:rPr>
+          <w:spacing w:val="-2"/>
+        </w:rPr>
+        <w:t>-</w:t>
+      </w:r>
+      <w:r>
+        <w:rPr>
+          <w:spacing w:val="-2"/>
+          <w:lang w:val="en-US"/>
+        </w:rPr>
+        <w:t>Denys</w:t>
+      </w:r>
+    </w:p>
+    <w:p>
+      <w:pPr>
+        <w:pStyle w:val="a3"/>
+      </w:pPr>
+    </w:p>
+    <w:p>
+      <w:pPr>
+        <w:pStyle w:val="a3"/>
+        <w:ind w:left="721"/>
+      </w:pPr>
+      <w:r>
+        <w:t>Знімок</w:t>
+      </w:r>
+      <w:r>
+        <w:rPr>
+          <w:spacing w:val="-3"/>
+        </w:rPr>
+        <w:t xml:space="preserve"> </w:t>
+      </w:r>
+      <w:r>
+        <w:t>екрану</w:t>
+      </w:r>
+      <w:r>
+        <w:rPr>
+          <w:spacing w:val="-1"/>
+        </w:rPr>
+        <w:t xml:space="preserve"> </w:t>
+      </w:r>
+      <w:r>
+        <w:t>з</w:t>
+      </w:r>
+      <w:r>
+        <w:rPr>
+          <w:spacing w:val="-1"/>
+        </w:rPr>
+        <w:t xml:space="preserve"> </w:t>
+      </w:r>
+      <w:r>
+        <w:t>посилання на</w:t>
+      </w:r>
+      <w:r>
+        <w:rPr>
+          <w:spacing w:val="2"/>
+        </w:rPr>
+        <w:t xml:space="preserve"> </w:t>
+      </w:r>
+      <w:proofErr w:type="spellStart"/>
+      <w:r>
+        <w:rPr>
+          <w:spacing w:val="-2"/>
+        </w:rPr>
+        <w:t>github</w:t>
+      </w:r>
+      <w:proofErr w:type="spellEnd"/>
+      <w:r>
+        <w:rPr>
+          <w:spacing w:val="-2"/>
+        </w:rPr>
+        <w:t>:</w:t>
+      </w:r>
+    </w:p>
+    <w:p>
+      <w:pPr>
+        <w:pStyle w:val="a3"/>
+        <w:ind w:firstLine="709"/>
+      </w:pPr>
+    </w:p>
+    <w:p>
+      <w:pPr>
+        <w:pStyle w:val="a3"/>
+        <w:spacing w:before="1"/>
+        <w:jc w:val="center"/>
+      </w:pPr>
+      <w:r>
+        <w:rPr>
+          <w:noProof/>
+        </w:rPr>
+        <w:drawing>
+          <wp:inline distT="0" distB="0" distL="0" distR="0" wp14:anchorId="113FE4B6" wp14:editId="5B35C4E6">
+            <wp:extent cx="6172200" cy="3690620"/>
+            <wp:effectExtent l="0" t="0" r="0" b="5080"/>
+            <wp:docPr id="21" name="Рисунок 21"/>
+            <wp:cNvGraphicFramePr>
+              <a:graphicFrameLocks xmlns:a="http://schemas.openxmlformats.org/drawingml/2006/main" noChangeAspect="1"/>
+            </wp:cNvGraphicFramePr>
+            <a:graphic xmlns:a="http://schemas.openxmlformats.org/drawingml/2006/main">
+              <a:graphicData uri="http://schemas.openxmlformats.org/drawingml/2006/picture">
+                <pic:pic xmlns:pic="http://schemas.openxmlformats.org/drawingml/2006/picture">
+                  <pic:nvPicPr>
+                    <pic:cNvPr id="1" name=""/>
+                    <pic:cNvPicPr/>
+                  </pic:nvPicPr>
+                  <pic:blipFill>
+                    <a:blip r:embed="rId19"/>
+                    <a:stretch>
+                      <a:fillRect/>
+                    </a:stretch>
+                  </pic:blipFill>
+                  <pic:spPr>
+                    <a:xfrm>
+                      <a:off x="0" y="0"/>
+                      <a:ext cx="6172200" cy="3690620"/>
+                    </a:xfrm>
+                    <a:prstGeom prst="rect">
+                      <a:avLst/>
+                    </a:prstGeom>
+                  </pic:spPr>
+                </pic:pic>
+              </a:graphicData>
+            </a:graphic>
+          </wp:inline>
+        </w:drawing>
+      </w:r>
+    </w:p>
+    <w:p>
+      <w:pPr>
+        <w:pStyle w:val="a3"/>
+        <w:spacing w:before="1"/>
+        <w:ind w:firstLine="709"/>
+      </w:pPr>
     </w:p>
     <w:p>
       <w:pPr>
@@ -19677,9 +21267,6 @@
         <w:pStyle w:val="a3"/>
         <w:spacing w:line="360" w:lineRule="auto"/>
         <w:ind w:firstLine="720"/>
-        <w:rPr>
-          <w:spacing w:val="-2"/>
-        </w:rPr>
       </w:pPr>
     </w:p>
     <w:p>
@@ -19687,14 +21274,184 @@
         <w:pStyle w:val="a3"/>
         <w:spacing w:line="360" w:lineRule="auto"/>
         <w:ind w:firstLine="720"/>
-        <w:rPr>
-          <w:spacing w:val="-2"/>
-          <w:lang w:val="ru-RU"/>
+      </w:pPr>
+    </w:p>
+    <w:p>
+      <w:pPr>
+        <w:pStyle w:val="a3"/>
+        <w:spacing w:line="360" w:lineRule="auto"/>
+        <w:ind w:firstLine="720"/>
+      </w:pPr>
+    </w:p>
+    <w:p>
+      <w:pPr>
+        <w:pStyle w:val="a3"/>
+        <w:spacing w:line="360" w:lineRule="auto"/>
+        <w:ind w:firstLine="720"/>
+      </w:pPr>
+    </w:p>
+    <w:p>
+      <w:pPr>
+        <w:pStyle w:val="a3"/>
+        <w:spacing w:line="360" w:lineRule="auto"/>
+        <w:ind w:firstLine="720"/>
+      </w:pPr>
+    </w:p>
+    <w:p>
+      <w:pPr>
+        <w:pStyle w:val="a3"/>
+        <w:spacing w:line="360" w:lineRule="auto"/>
+        <w:ind w:firstLine="720"/>
+      </w:pPr>
+    </w:p>
+    <w:p>
+      <w:pPr>
+        <w:pStyle w:val="a3"/>
+        <w:spacing w:line="360" w:lineRule="auto"/>
+        <w:ind w:firstLine="720"/>
+      </w:pPr>
+    </w:p>
+    <w:p>
+      <w:pPr>
+        <w:pStyle w:val="a3"/>
+        <w:spacing w:line="360" w:lineRule="auto"/>
+        <w:ind w:firstLine="720"/>
+      </w:pPr>
+    </w:p>
+    <w:p>
+      <w:pPr>
+        <w:pStyle w:val="a3"/>
+        <w:spacing w:line="360" w:lineRule="auto"/>
+        <w:ind w:firstLine="720"/>
+      </w:pPr>
+    </w:p>
+    <w:p>
+      <w:pPr>
+        <w:pStyle w:val="a3"/>
+        <w:spacing w:line="360" w:lineRule="auto"/>
+        <w:ind w:firstLine="720"/>
+      </w:pPr>
+    </w:p>
+    <w:p>
+      <w:pPr>
+        <w:pStyle w:val="a3"/>
+        <w:spacing w:line="360" w:lineRule="auto"/>
+        <w:ind w:firstLine="720"/>
+      </w:pPr>
+    </w:p>
+    <w:p>
+      <w:pPr>
+        <w:pStyle w:val="a3"/>
+        <w:spacing w:line="360" w:lineRule="auto"/>
+        <w:ind w:firstLine="720"/>
+      </w:pPr>
+    </w:p>
+    <w:p>
+      <w:pPr>
+        <w:pStyle w:val="a3"/>
+        <w:spacing w:line="360" w:lineRule="auto"/>
+        <w:ind w:firstLine="720"/>
+      </w:pPr>
+    </w:p>
+    <w:p>
+      <w:pPr>
+        <w:pStyle w:val="a3"/>
+        <w:spacing w:line="360" w:lineRule="auto"/>
+        <w:ind w:firstLine="720"/>
+      </w:pPr>
+    </w:p>
+    <w:p>
+      <w:pPr>
+        <w:pStyle w:val="a3"/>
+        <w:spacing w:line="360" w:lineRule="auto"/>
+        <w:ind w:firstLine="720"/>
+      </w:pPr>
+    </w:p>
+    <w:p>
+      <w:pPr>
+        <w:pStyle w:val="a3"/>
+        <w:spacing w:line="360" w:lineRule="auto"/>
+        <w:ind w:firstLine="720"/>
+      </w:pPr>
+    </w:p>
+    <w:p>
+      <w:pPr>
+        <w:pStyle w:val="a3"/>
+        <w:spacing w:line="360" w:lineRule="auto"/>
+        <w:ind w:firstLine="720"/>
+      </w:pPr>
+    </w:p>
+    <w:p>
+      <w:pPr>
+        <w:pStyle w:val="a3"/>
+        <w:spacing w:line="360" w:lineRule="auto"/>
+        <w:ind w:firstLine="720"/>
+      </w:pPr>
+    </w:p>
+    <w:p>
+      <w:pPr>
+        <w:pStyle w:val="a3"/>
+        <w:spacing w:line="360" w:lineRule="auto"/>
+        <w:ind w:firstLine="720"/>
+      </w:pPr>
+    </w:p>
+    <w:p>
+      <w:pPr>
+        <w:pStyle w:val="a3"/>
+        <w:spacing w:line="360" w:lineRule="auto"/>
+        <w:ind w:firstLine="720"/>
+      </w:pPr>
+    </w:p>
+    <w:p>
+      <w:pPr>
+        <w:pStyle w:val="a3"/>
+        <w:spacing w:line="360" w:lineRule="auto"/>
+        <w:ind w:firstLine="720"/>
+      </w:pPr>
+    </w:p>
+    <w:p>
+      <w:pPr>
+        <w:pStyle w:val="a3"/>
+        <w:spacing w:line="360" w:lineRule="auto"/>
+        <w:ind w:firstLine="720"/>
+      </w:pPr>
+    </w:p>
+    <w:p>
+      <w:pPr>
+        <w:pStyle w:val="a3"/>
+        <w:spacing w:line="360" w:lineRule="auto"/>
+        <w:ind w:firstLine="720"/>
+      </w:pPr>
+    </w:p>
+    <w:p>
+      <w:pPr>
+        <w:pStyle w:val="a3"/>
+        <w:spacing w:line="360" w:lineRule="auto"/>
+        <w:ind w:firstLine="720"/>
+      </w:pPr>
+    </w:p>
+    <w:p>
+      <w:pPr>
+        <w:pStyle w:val="a3"/>
+        <w:spacing w:line="360" w:lineRule="auto"/>
+        <w:ind w:firstLine="720"/>
+        <w:rPr>
+          <w:spacing w:val="-2"/>
+        </w:rPr>
+      </w:pPr>
+    </w:p>
+    <w:p>
+      <w:pPr>
+        <w:pStyle w:val="a3"/>
+        <w:spacing w:line="360" w:lineRule="auto"/>
+        <w:ind w:firstLine="720"/>
+        <w:rPr>
+          <w:spacing w:val="-2"/>
         </w:rPr>
       </w:pPr>
     </w:p>
     <w:sectPr>
-      <w:headerReference w:type="default" r:id="rId19"/>
+      <w:headerReference w:type="default" r:id="rId23"/>
       <w:type w:val="continuous"/>
       <w:pgSz w:w="12240" w:h="15840"/>
       <w:pgMar w:top="2200" w:right="1080" w:bottom="280" w:left="1440" w:header="1441" w:footer="0" w:gutter="0"/>
@@ -20252,6 +22009,95 @@
 <file path=word/numbering.xml><?xml version="1.0" encoding="utf-8"?>
 <w:numbering xmlns:wpc="http://schemas.microsoft.com/office/word/2010/wordprocessingCanvas" xmlns:cx="http://schemas.microsoft.com/office/drawing/2014/chartex" xmlns:cx1="http://schemas.microsoft.com/office/drawing/2015/9/8/chartex" xmlns:cx2="http://schemas.microsoft.com/office/drawing/2015/10/21/chartex" xmlns:cx3="http://schemas.microsoft.com/office/drawing/2016/5/9/chartex" xmlns:cx4="http://schemas.microsoft.com/office/drawing/2016/5/10/chartex" xmlns:cx5="http://schemas.microsoft.com/office/drawing/2016/5/11/chartex" xmlns:cx6="http://schemas.microsoft.com/office/drawing/2016/5/12/chartex" xmlns:cx7="http://schemas.microsoft.com/office/drawing/2016/5/13/chartex" xmlns:cx8="http://schemas.microsoft.com/office/drawing/2016/5/14/chartex" xmlns:mc="http://schemas.openxmlformats.org/markup-compatibility/2006" xmlns:aink="http://schemas.microsoft.com/office/drawing/2016/ink" xmlns:am3d="http://schemas.microsoft.com/office/drawing/2017/model3d" xmlns:o="urn:schemas-microsoft-com:office:office" xmlns:r="http://schemas.openxmlformats.org/officeDocument/2006/relationships" xmlns:m="http://schemas.openxmlformats.org/officeDocument/2006/math" xmlns:v="urn:schemas-microsoft-com:vml" xmlns:wp14="http://schemas.microsoft.com/office/word/2010/wordprocessingDrawing" xmlns:wp="http://schemas.openxmlformats.org/drawingml/2006/wordprocessingDrawing" xmlns:w10="urn:schemas-microsoft-com:office:word" xmlns:w="http://schemas.openxmlformats.org/wordprocessingml/2006/main" xmlns:w14="http://schemas.microsoft.com/office/word/2010/wordml" xmlns:w15="http://schemas.microsoft.com/office/word/2012/wordml" xmlns:w16cex="http://schemas.microsoft.com/office/word/2018/wordml/cex" xmlns:w16cid="http://schemas.microsoft.com/office/word/2016/wordml/cid" xmlns:w16="http://schemas.microsoft.com/office/word/2018/wordml" xmlns:w16sdtdh="http://schemas.microsoft.com/office/word/2020/wordml/sdtdatahash" xmlns:w16se="http://schemas.microsoft.com/office/word/2015/wordml/symex" xmlns:wpg="http://schemas.microsoft.com/office/word/2010/wordprocessingGroup" xmlns:wpi="http://schemas.microsoft.com/office/word/2010/wordprocessingInk" xmlns:wne="http://schemas.microsoft.com/office/word/2006/wordml" xmlns:wps="http://schemas.microsoft.com/office/word/2010/wordprocessingShape" mc:Ignorable="w14 w15 w16se w16cid w16 w16cex w16sdtdh wp14">
   <w:abstractNum w:abstractNumId="0" w15:restartNumberingAfterBreak="0">
+    <w:nsid w:val="01F006E9"/>
+    <w:multiLevelType w:val="hybridMultilevel"/>
+    <w:tmpl w:val="70D0718A"/>
+    <w:lvl w:ilvl="0" w:tplc="04220011">
+      <w:start w:val="1"/>
+      <w:numFmt w:val="decimal"/>
+      <w:lvlText w:val="%1)"/>
+      <w:lvlJc w:val="left"/>
+      <w:pPr>
+        <w:ind w:left="720" w:hanging="360"/>
+      </w:pPr>
+      <w:rPr>
+        <w:rFonts w:hint="default"/>
+      </w:rPr>
+    </w:lvl>
+    <w:lvl w:ilvl="1" w:tplc="04220019" w:tentative="1">
+      <w:start w:val="1"/>
+      <w:numFmt w:val="lowerLetter"/>
+      <w:lvlText w:val="%2."/>
+      <w:lvlJc w:val="left"/>
+      <w:pPr>
+        <w:ind w:left="1440" w:hanging="360"/>
+      </w:pPr>
+    </w:lvl>
+    <w:lvl w:ilvl="2" w:tplc="0422001B" w:tentative="1">
+      <w:start w:val="1"/>
+      <w:numFmt w:val="lowerRoman"/>
+      <w:lvlText w:val="%3."/>
+      <w:lvlJc w:val="right"/>
+      <w:pPr>
+        <w:ind w:left="2160" w:hanging="180"/>
+      </w:pPr>
+    </w:lvl>
+    <w:lvl w:ilvl="3" w:tplc="0422000F" w:tentative="1">
+      <w:start w:val="1"/>
+      <w:numFmt w:val="decimal"/>
+      <w:lvlText w:val="%4."/>
+      <w:lvlJc w:val="left"/>
+      <w:pPr>
+        <w:ind w:left="2880" w:hanging="360"/>
+      </w:pPr>
+    </w:lvl>
+    <w:lvl w:ilvl="4" w:tplc="04220019" w:tentative="1">
+      <w:start w:val="1"/>
+      <w:numFmt w:val="lowerLetter"/>
+      <w:lvlText w:val="%5."/>
+      <w:lvlJc w:val="left"/>
+      <w:pPr>
+        <w:ind w:left="3600" w:hanging="360"/>
+      </w:pPr>
+    </w:lvl>
+    <w:lvl w:ilvl="5" w:tplc="0422001B" w:tentative="1">
+      <w:start w:val="1"/>
+      <w:numFmt w:val="lowerRoman"/>
+      <w:lvlText w:val="%6."/>
+      <w:lvlJc w:val="right"/>
+      <w:pPr>
+        <w:ind w:left="4320" w:hanging="180"/>
+      </w:pPr>
+    </w:lvl>
+    <w:lvl w:ilvl="6" w:tplc="0422000F" w:tentative="1">
+      <w:start w:val="1"/>
+      <w:numFmt w:val="decimal"/>
+      <w:lvlText w:val="%7."/>
+      <w:lvlJc w:val="left"/>
+      <w:pPr>
+        <w:ind w:left="5040" w:hanging="360"/>
+      </w:pPr>
+    </w:lvl>
+    <w:lvl w:ilvl="7" w:tplc="04220019" w:tentative="1">
+      <w:start w:val="1"/>
+      <w:numFmt w:val="lowerLetter"/>
+      <w:lvlText w:val="%8."/>
+      <w:lvlJc w:val="left"/>
+      <w:pPr>
+        <w:ind w:left="5760" w:hanging="360"/>
+      </w:pPr>
+    </w:lvl>
+    <w:lvl w:ilvl="8" w:tplc="0422001B" w:tentative="1">
+      <w:start w:val="1"/>
+      <w:numFmt w:val="lowerRoman"/>
+      <w:lvlText w:val="%9."/>
+      <w:lvlJc w:val="right"/>
+      <w:pPr>
+        <w:ind w:left="6480" w:hanging="180"/>
+      </w:pPr>
+    </w:lvl>
+  </w:abstractNum>
+  <w:abstractNum w:abstractNumId="1" w15:restartNumberingAfterBreak="0">
     <w:nsid w:val="1D84769C"/>
     <w:multiLevelType w:val="hybridMultilevel"/>
     <w:tmpl w:val="40AA42BC"/>
@@ -20340,7 +22186,7 @@
       </w:pPr>
     </w:lvl>
   </w:abstractNum>
-  <w:abstractNum w:abstractNumId="1" w15:restartNumberingAfterBreak="0">
+  <w:abstractNum w:abstractNumId="2" w15:restartNumberingAfterBreak="0">
     <w:nsid w:val="3A9C328A"/>
     <w:multiLevelType w:val="hybridMultilevel"/>
     <w:tmpl w:val="40AA42BC"/>
@@ -20429,7 +22275,7 @@
       </w:pPr>
     </w:lvl>
   </w:abstractNum>
-  <w:abstractNum w:abstractNumId="2" w15:restartNumberingAfterBreak="0">
+  <w:abstractNum w:abstractNumId="3" w15:restartNumberingAfterBreak="0">
     <w:nsid w:val="4ADD5257"/>
     <w:multiLevelType w:val="hybridMultilevel"/>
     <w:tmpl w:val="40AA42BC"/>
@@ -20518,7 +22364,7 @@
       </w:pPr>
     </w:lvl>
   </w:abstractNum>
-  <w:abstractNum w:abstractNumId="3" w15:restartNumberingAfterBreak="0">
+  <w:abstractNum w:abstractNumId="4" w15:restartNumberingAfterBreak="0">
     <w:nsid w:val="52E603CE"/>
     <w:multiLevelType w:val="hybridMultilevel"/>
     <w:tmpl w:val="70D0718A"/>
@@ -20607,7 +22453,7 @@
       </w:pPr>
     </w:lvl>
   </w:abstractNum>
-  <w:abstractNum w:abstractNumId="4" w15:restartNumberingAfterBreak="0">
+  <w:abstractNum w:abstractNumId="5" w15:restartNumberingAfterBreak="0">
     <w:nsid w:val="61597136"/>
     <w:multiLevelType w:val="hybridMultilevel"/>
     <w:tmpl w:val="CBC02F5A"/>
@@ -20693,7 +22539,7 @@
       </w:pPr>
     </w:lvl>
   </w:abstractNum>
-  <w:abstractNum w:abstractNumId="5" w15:restartNumberingAfterBreak="0">
+  <w:abstractNum w:abstractNumId="6" w15:restartNumberingAfterBreak="0">
     <w:nsid w:val="7B721A71"/>
     <w:multiLevelType w:val="hybridMultilevel"/>
     <w:tmpl w:val="4232FDE0"/>
@@ -20783,7 +22629,7 @@
     </w:lvl>
   </w:abstractNum>
   <w:num w:numId="1">
-    <w:abstractNumId w:val="4"/>
+    <w:abstractNumId w:val="5"/>
     <w:lvlOverride w:ilvl="0">
       <w:startOverride w:val="1"/>
     </w:lvlOverride>
@@ -20813,22 +22659,25 @@
     </w:lvlOverride>
   </w:num>
   <w:num w:numId="2">
+    <w:abstractNumId w:val="5"/>
+  </w:num>
+  <w:num w:numId="3">
+    <w:abstractNumId w:val="2"/>
+  </w:num>
+  <w:num w:numId="4">
+    <w:abstractNumId w:val="3"/>
+  </w:num>
+  <w:num w:numId="5">
+    <w:abstractNumId w:val="6"/>
+  </w:num>
+  <w:num w:numId="6">
+    <w:abstractNumId w:val="1"/>
+  </w:num>
+  <w:num w:numId="7">
     <w:abstractNumId w:val="4"/>
   </w:num>
-  <w:num w:numId="3">
-    <w:abstractNumId w:val="1"/>
-  </w:num>
-  <w:num w:numId="4">
-    <w:abstractNumId w:val="2"/>
-  </w:num>
-  <w:num w:numId="5">
-    <w:abstractNumId w:val="5"/>
-  </w:num>
-  <w:num w:numId="6">
+  <w:num w:numId="8">
     <w:abstractNumId w:val="0"/>
-  </w:num>
-  <w:num w:numId="7">
-    <w:abstractNumId w:val="3"/>
   </w:num>
 </w:numbering>
 </file>

</xml_diff>

<commit_message>
add solution for topic 07
</commit_message>
<xml_diff>
--- a/TP-KB-241-Denis-Maksymenko-lpr.docx
+++ b/TP-KB-241-Denis-Maksymenko-lpr.docx
@@ -451,7 +451,7 @@
         <w:pStyle w:val="a3"/>
         <w:ind w:left="721"/>
         <w:rPr>
-          <w:lang w:val="en-US"/>
+          <w:lang w:val="ru-RU"/>
         </w:rPr>
       </w:pPr>
       <w:r>
@@ -483,7 +483,7 @@
       <w:r>
         <w:rPr>
           <w:spacing w:val="-2"/>
-          <w:lang w:val="en-US"/>
+          <w:lang w:val="ru-RU"/>
         </w:rPr>
         <w:t xml:space="preserve"> </w:t>
       </w:r>
@@ -497,10 +497,11 @@
       <w:r>
         <w:rPr>
           <w:spacing w:val="-2"/>
-          <w:lang w:val="en-US"/>
+          <w:lang w:val="ru-RU"/>
         </w:rPr>
         <w:t>://</w:t>
       </w:r>
+      <w:proofErr w:type="spellStart"/>
       <w:r>
         <w:rPr>
           <w:spacing w:val="-2"/>
@@ -508,10 +509,11 @@
         </w:rPr>
         <w:t>github</w:t>
       </w:r>
-      <w:r>
-        <w:rPr>
-          <w:spacing w:val="-2"/>
-          <w:lang w:val="en-US"/>
+      <w:proofErr w:type="spellEnd"/>
+      <w:r>
+        <w:rPr>
+          <w:spacing w:val="-2"/>
+          <w:lang w:val="ru-RU"/>
         </w:rPr>
         <w:t>.</w:t>
       </w:r>
@@ -525,7 +527,7 @@
       <w:r>
         <w:rPr>
           <w:spacing w:val="-2"/>
-          <w:lang w:val="en-US"/>
+          <w:lang w:val="ru-RU"/>
         </w:rPr>
         <w:t>/</w:t>
       </w:r>
@@ -539,7 +541,7 @@
       <w:r>
         <w:rPr>
           <w:spacing w:val="-2"/>
-          <w:lang w:val="en-US"/>
+          <w:lang w:val="ru-RU"/>
         </w:rPr>
         <w:t>-</w:t>
       </w:r>
@@ -553,7 +555,7 @@
       <w:r>
         <w:rPr>
           <w:spacing w:val="-2"/>
-          <w:lang w:val="en-US"/>
+          <w:lang w:val="ru-RU"/>
         </w:rPr>
         <w:t>/</w:t>
       </w:r>
@@ -567,7 +569,7 @@
       <w:r>
         <w:rPr>
           <w:spacing w:val="-2"/>
-          <w:lang w:val="en-US"/>
+          <w:lang w:val="ru-RU"/>
         </w:rPr>
         <w:t>-</w:t>
       </w:r>
@@ -581,10 +583,11 @@
       <w:r>
         <w:rPr>
           <w:spacing w:val="-2"/>
-          <w:lang w:val="en-US"/>
+          <w:lang w:val="ru-RU"/>
         </w:rPr>
         <w:t>-241-</w:t>
       </w:r>
+      <w:proofErr w:type="spellStart"/>
       <w:r>
         <w:rPr>
           <w:spacing w:val="-2"/>
@@ -592,10 +595,11 @@
         </w:rPr>
         <w:t>Maksymenko</w:t>
       </w:r>
-      <w:r>
-        <w:rPr>
-          <w:spacing w:val="-2"/>
-          <w:lang w:val="en-US"/>
+      <w:proofErr w:type="spellEnd"/>
+      <w:r>
+        <w:rPr>
+          <w:spacing w:val="-2"/>
+          <w:lang w:val="ru-RU"/>
         </w:rPr>
         <w:t>-</w:t>
       </w:r>
@@ -19512,6 +19516,7 @@
         <w:pStyle w:val="a3"/>
         <w:spacing w:line="360" w:lineRule="auto"/>
         <w:ind w:firstLine="720"/>
+        <w:jc w:val="right"/>
       </w:pPr>
       <w:r>
         <w:t>Звіт</w:t>
@@ -19948,6 +19953,9 @@
         <w:jc w:val="center"/>
       </w:pPr>
       <w:r>
+        <w:rPr>
+          <w:noProof/>
+        </w:rPr>
         <w:drawing>
           <wp:inline distT="0" distB="0" distL="0" distR="0" wp14:anchorId="1FA2B2E8" wp14:editId="307DCE02">
             <wp:extent cx="5722244" cy="1392382"/>
@@ -20736,6 +20744,9 @@
         <w:br/>
       </w:r>
       <w:r>
+        <w:rPr>
+          <w:noProof/>
+        </w:rPr>
         <w:drawing>
           <wp:inline distT="0" distB="0" distL="0" distR="0" wp14:anchorId="62211078" wp14:editId="6FBA95EA">
             <wp:extent cx="6226004" cy="1122218"/>
@@ -21019,14 +21030,11 @@
         <w:jc w:val="center"/>
       </w:pPr>
       <w:r>
-        <w:rPr>
-          <w:noProof/>
-        </w:rPr>
         <w:drawing>
-          <wp:inline distT="0" distB="0" distL="0" distR="0" wp14:anchorId="113FE4B6" wp14:editId="5B35C4E6">
-            <wp:extent cx="6172200" cy="3690620"/>
-            <wp:effectExtent l="0" t="0" r="0" b="5080"/>
-            <wp:docPr id="21" name="Рисунок 21"/>
+          <wp:inline distT="0" distB="0" distL="0" distR="0" wp14:anchorId="173A23EC" wp14:editId="0D355FFA">
+            <wp:extent cx="6172200" cy="4248785"/>
+            <wp:effectExtent l="0" t="0" r="0" b="0"/>
+            <wp:docPr id="23" name="Рисунок 23"/>
             <wp:cNvGraphicFramePr>
               <a:graphicFrameLocks xmlns:a="http://schemas.openxmlformats.org/drawingml/2006/main" noChangeAspect="1"/>
             </wp:cNvGraphicFramePr>
@@ -21038,7 +21046,7 @@
                     <pic:cNvPicPr/>
                   </pic:nvPicPr>
                   <pic:blipFill>
-                    <a:blip r:embed="rId19"/>
+                    <a:blip r:embed="rId23"/>
                     <a:stretch>
                       <a:fillRect/>
                     </a:stretch>
@@ -21046,7 +21054,7 @@
                   <pic:spPr>
                     <a:xfrm>
                       <a:off x="0" y="0"/>
-                      <a:ext cx="6172200" cy="3690620"/>
+                      <a:ext cx="6172200" cy="4248785"/>
                     </a:xfrm>
                     <a:prstGeom prst="rect">
                       <a:avLst/>
@@ -21146,9 +21154,73 @@
     <w:p>
       <w:pPr>
         <w:pStyle w:val="a3"/>
+        <w:spacing w:line="465" w:lineRule="auto"/>
+        <w:ind w:left="7283" w:right="343" w:firstLine="84"/>
+      </w:pPr>
+    </w:p>
+    <w:p>
+      <w:pPr>
+        <w:pStyle w:val="a3"/>
+        <w:spacing w:line="465" w:lineRule="auto"/>
+        <w:ind w:left="7283" w:right="343" w:firstLine="84"/>
+      </w:pPr>
+    </w:p>
+    <w:p>
+      <w:pPr>
+        <w:pStyle w:val="a3"/>
+        <w:spacing w:line="465" w:lineRule="auto"/>
+        <w:ind w:left="7283" w:right="343" w:firstLine="84"/>
+      </w:pPr>
+    </w:p>
+    <w:p>
+      <w:pPr>
+        <w:pStyle w:val="a3"/>
         <w:spacing w:line="360" w:lineRule="auto"/>
         <w:ind w:firstLine="720"/>
-      </w:pPr>
+        <w:jc w:val="right"/>
+      </w:pPr>
+      <w:r>
+        <w:t>Звіт</w:t>
+      </w:r>
+      <w:r>
+        <w:rPr>
+          <w:spacing w:val="-10"/>
+        </w:rPr>
+        <w:t xml:space="preserve"> </w:t>
+      </w:r>
+      <w:r>
+        <w:t>до</w:t>
+      </w:r>
+      <w:r>
+        <w:rPr>
+          <w:spacing w:val="-12"/>
+        </w:rPr>
+        <w:t xml:space="preserve"> </w:t>
+      </w:r>
+      <w:r>
+        <w:t>Теми</w:t>
+      </w:r>
+      <w:r>
+        <w:rPr>
+          <w:spacing w:val="-13"/>
+        </w:rPr>
+        <w:t xml:space="preserve"> </w:t>
+      </w:r>
+      <w:r>
+        <w:t>№</w:t>
+      </w:r>
+      <w:r>
+        <w:rPr>
+          <w:lang w:val="ru-RU"/>
+        </w:rPr>
+        <w:t>7</w:t>
+      </w:r>
+      <w:r>
+        <w:t xml:space="preserve"> </w:t>
+      </w:r>
+      <w:r>
+        <w:t>Виняткові ситуації</w:t>
+      </w:r>
     </w:p>
     <w:p>
       <w:pPr>
@@ -21156,302 +21228,3122 @@
         <w:spacing w:line="360" w:lineRule="auto"/>
         <w:ind w:firstLine="720"/>
       </w:pPr>
-    </w:p>
-    <w:p>
-      <w:pPr>
-        <w:pStyle w:val="a3"/>
+      <w:r>
+        <w:t>Під</w:t>
+      </w:r>
+      <w:r>
+        <w:rPr>
+          <w:spacing w:val="40"/>
+        </w:rPr>
+        <w:t xml:space="preserve"> </w:t>
+      </w:r>
+      <w:r>
+        <w:t>час</w:t>
+      </w:r>
+      <w:r>
+        <w:rPr>
+          <w:spacing w:val="40"/>
+        </w:rPr>
+        <w:t xml:space="preserve"> </w:t>
+      </w:r>
+      <w:r>
+        <w:t>виконання</w:t>
+      </w:r>
+      <w:r>
+        <w:rPr>
+          <w:spacing w:val="40"/>
+        </w:rPr>
+        <w:t xml:space="preserve"> </w:t>
+      </w:r>
+      <w:r>
+        <w:t>практичного</w:t>
+      </w:r>
+      <w:r>
+        <w:rPr>
+          <w:spacing w:val="40"/>
+        </w:rPr>
+        <w:t xml:space="preserve"> </w:t>
+      </w:r>
+      <w:r>
+        <w:t>завдання</w:t>
+      </w:r>
+      <w:r>
+        <w:rPr>
+          <w:spacing w:val="40"/>
+        </w:rPr>
+        <w:t xml:space="preserve"> </w:t>
+      </w:r>
+      <w:r>
+        <w:t>до</w:t>
+      </w:r>
+      <w:r>
+        <w:rPr>
+          <w:spacing w:val="40"/>
+        </w:rPr>
+        <w:t xml:space="preserve"> </w:t>
+      </w:r>
+      <w:r>
+        <w:t>Теми</w:t>
+      </w:r>
+      <w:r>
+        <w:rPr>
+          <w:spacing w:val="40"/>
+        </w:rPr>
+        <w:t xml:space="preserve"> </w:t>
+      </w:r>
+      <w:r>
+        <w:t>№</w:t>
+      </w:r>
+      <w:r>
+        <w:rPr>
+          <w:lang w:val="ru-RU"/>
+        </w:rPr>
+        <w:t>7</w:t>
+      </w:r>
+      <w:r>
+        <w:rPr>
+          <w:spacing w:val="40"/>
+        </w:rPr>
+        <w:t xml:space="preserve"> </w:t>
+      </w:r>
+      <w:r>
+        <w:t>було</w:t>
+      </w:r>
+      <w:r>
+        <w:rPr>
+          <w:spacing w:val="40"/>
+        </w:rPr>
+        <w:t xml:space="preserve"> </w:t>
+      </w:r>
+      <w:r>
+        <w:t>надано</w:t>
+      </w:r>
+      <w:r>
+        <w:rPr>
+          <w:spacing w:val="80"/>
+        </w:rPr>
+        <w:t xml:space="preserve"> </w:t>
+      </w:r>
+      <w:r>
+        <w:t>варіанти рішення до наступних задач:</w:t>
+      </w:r>
+    </w:p>
+    <w:p>
+      <w:pPr>
         <w:spacing w:line="360" w:lineRule="auto"/>
         <w:ind w:firstLine="720"/>
-      </w:pPr>
+        <w:rPr>
+          <w:sz w:val="28"/>
+          <w:szCs w:val="28"/>
+          <w:lang w:val="ru-RU"/>
+        </w:rPr>
+      </w:pPr>
+      <w:r>
+        <w:rPr>
+          <w:sz w:val="28"/>
+          <w:szCs w:val="28"/>
+        </w:rPr>
+        <w:t>Завдання для самостійного виконання</w:t>
+      </w:r>
+      <w:r>
+        <w:rPr>
+          <w:sz w:val="28"/>
+          <w:szCs w:val="28"/>
+          <w:lang w:val="ru-RU"/>
+        </w:rPr>
+        <w:t>:</w:t>
+      </w:r>
+    </w:p>
+    <w:p>
+      <w:pPr>
+        <w:numPr>
+          <w:ilvl w:val="0"/>
+          <w:numId w:val="9"/>
+        </w:numPr>
+        <w:tabs>
+          <w:tab w:val="left" w:pos="1276"/>
+        </w:tabs>
+        <w:spacing w:line="360" w:lineRule="auto"/>
+        <w:ind w:left="0" w:firstLine="709"/>
+        <w:rPr>
+          <w:sz w:val="28"/>
+          <w:szCs w:val="28"/>
+        </w:rPr>
+      </w:pPr>
+      <w:r>
+        <w:rPr>
+          <w:sz w:val="28"/>
+          <w:szCs w:val="28"/>
+          <w:lang w:val="ru-RU"/>
+        </w:rPr>
+        <w:t>о</w:t>
+      </w:r>
+      <w:r>
+        <w:rPr>
+          <w:sz w:val="28"/>
+          <w:szCs w:val="28"/>
+        </w:rPr>
+        <w:t xml:space="preserve">знайомитись з документацією що описує можливості використання класів у мові </w:t>
+      </w:r>
+      <w:r>
+        <w:rPr>
+          <w:sz w:val="28"/>
+          <w:szCs w:val="28"/>
+          <w:lang w:val="en-US"/>
+        </w:rPr>
+        <w:t>Python</w:t>
+      </w:r>
+      <w:r>
+        <w:rPr>
+          <w:sz w:val="28"/>
+          <w:szCs w:val="28"/>
+          <w:lang w:val="ru-RU"/>
+        </w:rPr>
+        <w:t xml:space="preserve"> </w:t>
+      </w:r>
+      <w:hyperlink r:id="rId24" w:history="1">
+        <w:r>
+          <w:rPr>
+            <w:rStyle w:val="a6"/>
+            <w:sz w:val="28"/>
+            <w:szCs w:val="28"/>
+            <w:lang w:val="ru-RU"/>
+          </w:rPr>
+          <w:t>https://docs.python.org/3/tutorial/classes.html</w:t>
+        </w:r>
+      </w:hyperlink>
+    </w:p>
+    <w:p>
+      <w:pPr>
+        <w:numPr>
+          <w:ilvl w:val="0"/>
+          <w:numId w:val="9"/>
+        </w:numPr>
+        <w:tabs>
+          <w:tab w:val="left" w:pos="1276"/>
+        </w:tabs>
+        <w:spacing w:line="360" w:lineRule="auto"/>
+        <w:ind w:left="0" w:firstLine="709"/>
+        <w:rPr>
+          <w:sz w:val="28"/>
+          <w:szCs w:val="28"/>
+        </w:rPr>
+      </w:pPr>
+      <w:r>
+        <w:rPr>
+          <w:rFonts w:eastAsia="Calibri"/>
+          <w:sz w:val="28"/>
+          <w:lang w:val="ru-RU"/>
+        </w:rPr>
+        <w:t>о</w:t>
+      </w:r>
+      <w:r>
+        <w:rPr>
+          <w:rFonts w:eastAsia="Calibri"/>
+          <w:sz w:val="28"/>
+        </w:rPr>
+        <w:t>знайомитись з існуючими за замовченням методами класу по типу __</w:t>
+      </w:r>
+      <w:proofErr w:type="spellStart"/>
+      <w:r>
+        <w:rPr>
+          <w:rFonts w:eastAsia="Calibri"/>
+          <w:sz w:val="28"/>
+          <w:lang w:val="en-US"/>
+        </w:rPr>
+        <w:t>init</w:t>
+      </w:r>
+      <w:proofErr w:type="spellEnd"/>
+      <w:r>
+        <w:rPr>
+          <w:rFonts w:eastAsia="Calibri"/>
+          <w:sz w:val="28"/>
+          <w:lang w:val="ru-RU"/>
+        </w:rPr>
+        <w:t>__(</w:t>
+      </w:r>
+      <w:r>
+        <w:rPr>
+          <w:rFonts w:eastAsia="Calibri"/>
+          <w:sz w:val="28"/>
+          <w:lang w:val="en-US"/>
+        </w:rPr>
+        <w:t>self</w:t>
+      </w:r>
+      <w:r>
+        <w:rPr>
+          <w:rFonts w:eastAsia="Calibri"/>
+          <w:sz w:val="28"/>
+          <w:lang w:val="ru-RU"/>
+        </w:rPr>
+        <w:t>) __</w:t>
+      </w:r>
+      <w:r>
+        <w:rPr>
+          <w:rFonts w:eastAsia="Calibri"/>
+          <w:sz w:val="28"/>
+          <w:lang w:val="en-US"/>
+        </w:rPr>
+        <w:t>str</w:t>
+      </w:r>
+      <w:r>
+        <w:rPr>
+          <w:rFonts w:eastAsia="Calibri"/>
+          <w:sz w:val="28"/>
+          <w:lang w:val="ru-RU"/>
+        </w:rPr>
+        <w:t>__(</w:t>
+      </w:r>
+      <w:r>
+        <w:rPr>
+          <w:rFonts w:eastAsia="Calibri"/>
+          <w:sz w:val="28"/>
+          <w:lang w:val="en-US"/>
+        </w:rPr>
+        <w:t>self</w:t>
+      </w:r>
+      <w:r>
+        <w:rPr>
+          <w:rFonts w:eastAsia="Calibri"/>
+          <w:sz w:val="28"/>
+          <w:lang w:val="ru-RU"/>
+        </w:rPr>
+        <w:t xml:space="preserve">)__ </w:t>
+      </w:r>
+      <w:r>
+        <w:rPr>
+          <w:rFonts w:eastAsia="Calibri"/>
+          <w:sz w:val="28"/>
+        </w:rPr>
+        <w:t>та надати приклади використання</w:t>
+      </w:r>
+      <w:r>
+        <w:rPr>
+          <w:rFonts w:eastAsia="Calibri"/>
+          <w:sz w:val="28"/>
+          <w:lang w:val="ru-RU"/>
+        </w:rPr>
+        <w:t>.</w:t>
+      </w:r>
+    </w:p>
+    <w:p>
+      <w:pPr>
+        <w:numPr>
+          <w:ilvl w:val="0"/>
+          <w:numId w:val="9"/>
+        </w:numPr>
+        <w:tabs>
+          <w:tab w:val="left" w:pos="1276"/>
+        </w:tabs>
+        <w:spacing w:line="360" w:lineRule="auto"/>
+        <w:ind w:left="0" w:firstLine="709"/>
+        <w:rPr>
+          <w:sz w:val="28"/>
+          <w:szCs w:val="28"/>
+        </w:rPr>
+      </w:pPr>
+      <w:r>
+        <w:rPr>
+          <w:rFonts w:eastAsia="Calibri"/>
+          <w:sz w:val="28"/>
+          <w:lang w:val="ru-RU"/>
+        </w:rPr>
+        <w:t>р</w:t>
+      </w:r>
+      <w:proofErr w:type="spellStart"/>
+      <w:r>
+        <w:rPr>
+          <w:rFonts w:eastAsia="Calibri"/>
+          <w:sz w:val="28"/>
+        </w:rPr>
+        <w:t>озробити</w:t>
+      </w:r>
+      <w:proofErr w:type="spellEnd"/>
+      <w:r>
+        <w:rPr>
+          <w:rFonts w:eastAsia="Calibri"/>
+          <w:sz w:val="28"/>
+        </w:rPr>
+        <w:t xml:space="preserve"> клас </w:t>
+      </w:r>
+      <w:r>
+        <w:rPr>
+          <w:rFonts w:eastAsia="Calibri"/>
+          <w:b/>
+          <w:bCs/>
+          <w:sz w:val="28"/>
+          <w:lang w:val="en-US"/>
+        </w:rPr>
+        <w:t>Student</w:t>
+      </w:r>
+      <w:r>
+        <w:rPr>
+          <w:rFonts w:eastAsia="Calibri"/>
+          <w:sz w:val="28"/>
+          <w:lang w:val="ru-RU"/>
+        </w:rPr>
+        <w:t xml:space="preserve"> </w:t>
+      </w:r>
+      <w:r>
+        <w:rPr>
+          <w:rFonts w:eastAsia="Calibri"/>
+          <w:sz w:val="28"/>
+        </w:rPr>
+        <w:t xml:space="preserve">атрибутами якого э два параметра </w:t>
+      </w:r>
+      <w:r>
+        <w:rPr>
+          <w:rFonts w:eastAsia="Calibri"/>
+          <w:b/>
+          <w:bCs/>
+          <w:sz w:val="28"/>
+          <w:lang w:val="en-US"/>
+        </w:rPr>
+        <w:t>name</w:t>
+      </w:r>
+      <w:r>
+        <w:rPr>
+          <w:rFonts w:eastAsia="Calibri"/>
+          <w:sz w:val="28"/>
+          <w:lang w:val="ru-RU"/>
+        </w:rPr>
+        <w:t xml:space="preserve"> </w:t>
+      </w:r>
+      <w:r>
+        <w:rPr>
+          <w:rFonts w:eastAsia="Calibri"/>
+          <w:sz w:val="28"/>
+        </w:rPr>
+        <w:t xml:space="preserve">та </w:t>
+      </w:r>
+      <w:r>
+        <w:rPr>
+          <w:rFonts w:eastAsia="Calibri"/>
+          <w:b/>
+          <w:bCs/>
+          <w:sz w:val="28"/>
+          <w:lang w:val="en-US"/>
+        </w:rPr>
+        <w:t>age</w:t>
+      </w:r>
+      <w:r>
+        <w:rPr>
+          <w:rFonts w:eastAsia="Calibri"/>
+          <w:sz w:val="28"/>
+          <w:lang w:val="ru-RU"/>
+        </w:rPr>
+        <w:t xml:space="preserve">. </w:t>
+      </w:r>
+      <w:r>
+        <w:rPr>
+          <w:rFonts w:eastAsia="Calibri"/>
+          <w:sz w:val="28"/>
+        </w:rPr>
+        <w:t xml:space="preserve">Створити список елементами якого є об'єкти класу </w:t>
+      </w:r>
+      <w:r>
+        <w:rPr>
+          <w:rFonts w:eastAsia="Calibri"/>
+          <w:b/>
+          <w:bCs/>
+          <w:sz w:val="28"/>
+          <w:lang w:val="en-US"/>
+        </w:rPr>
+        <w:t>Student</w:t>
+      </w:r>
+      <w:r>
+        <w:rPr>
+          <w:rFonts w:eastAsia="Calibri"/>
+          <w:sz w:val="28"/>
+        </w:rPr>
+        <w:t xml:space="preserve">. Написати цикл який виводить на екран елементи списку у відсортованому порядку. Для сортування використати стандартну функцію </w:t>
+      </w:r>
+      <w:r>
+        <w:rPr>
+          <w:rFonts w:eastAsia="Calibri"/>
+          <w:b/>
+          <w:bCs/>
+          <w:sz w:val="28"/>
+          <w:lang w:val="en-US"/>
+        </w:rPr>
+        <w:t>sorted</w:t>
+      </w:r>
+      <w:r>
+        <w:rPr>
+          <w:rFonts w:eastAsia="Calibri"/>
+          <w:sz w:val="28"/>
+        </w:rPr>
+        <w:t xml:space="preserve">. Функція </w:t>
+      </w:r>
+      <w:r>
+        <w:rPr>
+          <w:rFonts w:eastAsia="Calibri"/>
+          <w:b/>
+          <w:bCs/>
+          <w:sz w:val="28"/>
+          <w:lang w:val="en-US"/>
+        </w:rPr>
+        <w:t>sorted</w:t>
+      </w:r>
+      <w:r>
+        <w:rPr>
+          <w:rFonts w:eastAsia="Calibri"/>
+          <w:sz w:val="28"/>
+        </w:rPr>
+        <w:t xml:space="preserve"> має використовувати </w:t>
+      </w:r>
+      <w:r>
+        <w:rPr>
+          <w:rFonts w:eastAsia="Calibri"/>
+          <w:b/>
+          <w:bCs/>
+          <w:sz w:val="28"/>
+          <w:lang w:val="en-US"/>
+        </w:rPr>
+        <w:t>lambda</w:t>
+      </w:r>
+      <w:r>
+        <w:rPr>
+          <w:rFonts w:eastAsia="Calibri"/>
+          <w:sz w:val="28"/>
+        </w:rPr>
+        <w:t xml:space="preserve"> функцію для визначення ключа сортування</w:t>
+      </w:r>
     </w:p>
     <w:p>
       <w:pPr>
         <w:pStyle w:val="a3"/>
         <w:spacing w:line="360" w:lineRule="auto"/>
         <w:ind w:firstLine="720"/>
-      </w:pPr>
+        <w:rPr>
+          <w:spacing w:val="-2"/>
+        </w:rPr>
+      </w:pPr>
+      <w:r>
+        <w:t xml:space="preserve">Текст </w:t>
+      </w:r>
+      <w:r>
+        <w:rPr>
+          <w:spacing w:val="-2"/>
+        </w:rPr>
+        <w:t>програми:</w:t>
+      </w:r>
     </w:p>
     <w:p>
       <w:pPr>
         <w:pStyle w:val="a3"/>
         <w:spacing w:line="360" w:lineRule="auto"/>
         <w:ind w:firstLine="720"/>
-      </w:pPr>
-    </w:p>
-    <w:p>
-      <w:pPr>
-        <w:pStyle w:val="a3"/>
+        <w:rPr>
+          <w:spacing w:val="-2"/>
+        </w:rPr>
+      </w:pPr>
+      <w:r>
+        <w:rPr>
+          <w:spacing w:val="-2"/>
+        </w:rPr>
+        <w:t>students_class.py</w:t>
+      </w:r>
+      <w:r>
+        <w:rPr>
+          <w:spacing w:val="-2"/>
+        </w:rPr>
+        <w:t xml:space="preserve"> </w:t>
+      </w:r>
+      <w:r>
+        <w:rPr>
+          <w:spacing w:val="-2"/>
+        </w:rPr>
+        <w:t>додали</w:t>
+      </w:r>
+    </w:p>
+    <w:p>
+      <w:pPr>
+        <w:pStyle w:val="a3"/>
+        <w:pBdr>
+          <w:top w:val="single" w:sz="4" w:space="1" w:color="auto"/>
+          <w:left w:val="single" w:sz="4" w:space="4" w:color="auto"/>
+          <w:bottom w:val="single" w:sz="4" w:space="1" w:color="auto"/>
+          <w:right w:val="single" w:sz="4" w:space="4" w:color="auto"/>
+          <w:bar w:val="single" w:sz="4" w:color="auto"/>
+        </w:pBdr>
         <w:spacing w:line="360" w:lineRule="auto"/>
         <w:ind w:firstLine="720"/>
       </w:pPr>
-    </w:p>
-    <w:p>
-      <w:pPr>
-        <w:pStyle w:val="a3"/>
+      <w:proofErr w:type="spellStart"/>
+      <w:r>
+        <w:t>class</w:t>
+      </w:r>
+      <w:proofErr w:type="spellEnd"/>
+      <w:r>
+        <w:t xml:space="preserve"> </w:t>
+      </w:r>
+      <w:proofErr w:type="spellStart"/>
+      <w:r>
+        <w:t>Student</w:t>
+      </w:r>
+      <w:proofErr w:type="spellEnd"/>
+      <w:r>
+        <w:t>:</w:t>
+      </w:r>
+    </w:p>
+    <w:p>
+      <w:pPr>
+        <w:pStyle w:val="a3"/>
+        <w:pBdr>
+          <w:top w:val="single" w:sz="4" w:space="1" w:color="auto"/>
+          <w:left w:val="single" w:sz="4" w:space="4" w:color="auto"/>
+          <w:bottom w:val="single" w:sz="4" w:space="1" w:color="auto"/>
+          <w:right w:val="single" w:sz="4" w:space="4" w:color="auto"/>
+          <w:bar w:val="single" w:sz="4" w:color="auto"/>
+        </w:pBdr>
         <w:spacing w:line="360" w:lineRule="auto"/>
         <w:ind w:firstLine="720"/>
       </w:pPr>
-    </w:p>
-    <w:p>
-      <w:pPr>
-        <w:pStyle w:val="a3"/>
+      <w:r>
+        <w:t xml:space="preserve">    </w:t>
+      </w:r>
+      <w:proofErr w:type="spellStart"/>
+      <w:r>
+        <w:t>def</w:t>
+      </w:r>
+      <w:proofErr w:type="spellEnd"/>
+      <w:r>
+        <w:t xml:space="preserve"> __</w:t>
+      </w:r>
+      <w:proofErr w:type="spellStart"/>
+      <w:r>
+        <w:t>init</w:t>
+      </w:r>
+      <w:proofErr w:type="spellEnd"/>
+      <w:r>
+        <w:t>__(</w:t>
+      </w:r>
+      <w:proofErr w:type="spellStart"/>
+      <w:r>
+        <w:t>self</w:t>
+      </w:r>
+      <w:proofErr w:type="spellEnd"/>
+      <w:r>
+        <w:t xml:space="preserve">, </w:t>
+      </w:r>
+      <w:proofErr w:type="spellStart"/>
+      <w:r>
+        <w:t>name</w:t>
+      </w:r>
+      <w:proofErr w:type="spellEnd"/>
+      <w:r>
+        <w:t xml:space="preserve">, </w:t>
+      </w:r>
+      <w:proofErr w:type="spellStart"/>
+      <w:r>
+        <w:t>age</w:t>
+      </w:r>
+      <w:proofErr w:type="spellEnd"/>
+      <w:r>
+        <w:t>):</w:t>
+      </w:r>
+    </w:p>
+    <w:p>
+      <w:pPr>
+        <w:pStyle w:val="a3"/>
+        <w:pBdr>
+          <w:top w:val="single" w:sz="4" w:space="1" w:color="auto"/>
+          <w:left w:val="single" w:sz="4" w:space="4" w:color="auto"/>
+          <w:bottom w:val="single" w:sz="4" w:space="1" w:color="auto"/>
+          <w:right w:val="single" w:sz="4" w:space="4" w:color="auto"/>
+          <w:bar w:val="single" w:sz="4" w:color="auto"/>
+        </w:pBdr>
         <w:spacing w:line="360" w:lineRule="auto"/>
         <w:ind w:firstLine="720"/>
       </w:pPr>
-    </w:p>
-    <w:p>
-      <w:pPr>
-        <w:pStyle w:val="a3"/>
+      <w:r>
+        <w:t xml:space="preserve">        self.name = </w:t>
+      </w:r>
+      <w:proofErr w:type="spellStart"/>
+      <w:r>
+        <w:t>name</w:t>
+      </w:r>
+      <w:proofErr w:type="spellEnd"/>
+    </w:p>
+    <w:p>
+      <w:pPr>
+        <w:pStyle w:val="a3"/>
+        <w:pBdr>
+          <w:top w:val="single" w:sz="4" w:space="1" w:color="auto"/>
+          <w:left w:val="single" w:sz="4" w:space="4" w:color="auto"/>
+          <w:bottom w:val="single" w:sz="4" w:space="1" w:color="auto"/>
+          <w:right w:val="single" w:sz="4" w:space="4" w:color="auto"/>
+          <w:bar w:val="single" w:sz="4" w:color="auto"/>
+        </w:pBdr>
         <w:spacing w:line="360" w:lineRule="auto"/>
         <w:ind w:firstLine="720"/>
       </w:pPr>
-    </w:p>
-    <w:p>
-      <w:pPr>
-        <w:pStyle w:val="a3"/>
+      <w:r>
+        <w:t xml:space="preserve">        </w:t>
+      </w:r>
+      <w:proofErr w:type="spellStart"/>
+      <w:r>
+        <w:t>self.age</w:t>
+      </w:r>
+      <w:proofErr w:type="spellEnd"/>
+      <w:r>
+        <w:t xml:space="preserve"> = </w:t>
+      </w:r>
+      <w:proofErr w:type="spellStart"/>
+      <w:r>
+        <w:t>age</w:t>
+      </w:r>
+      <w:proofErr w:type="spellEnd"/>
+    </w:p>
+    <w:p>
+      <w:pPr>
+        <w:pStyle w:val="a3"/>
+        <w:pBdr>
+          <w:top w:val="single" w:sz="4" w:space="1" w:color="auto"/>
+          <w:left w:val="single" w:sz="4" w:space="4" w:color="auto"/>
+          <w:bottom w:val="single" w:sz="4" w:space="1" w:color="auto"/>
+          <w:right w:val="single" w:sz="4" w:space="4" w:color="auto"/>
+          <w:bar w:val="single" w:sz="4" w:color="auto"/>
+        </w:pBdr>
         <w:spacing w:line="360" w:lineRule="auto"/>
         <w:ind w:firstLine="720"/>
       </w:pPr>
-    </w:p>
-    <w:p>
-      <w:pPr>
-        <w:pStyle w:val="a3"/>
+      <w:r>
+        <w:t xml:space="preserve">    </w:t>
+      </w:r>
+      <w:proofErr w:type="spellStart"/>
+      <w:r>
+        <w:t>def</w:t>
+      </w:r>
+      <w:proofErr w:type="spellEnd"/>
+      <w:r>
+        <w:t xml:space="preserve"> __</w:t>
+      </w:r>
+      <w:proofErr w:type="spellStart"/>
+      <w:r>
+        <w:t>str</w:t>
+      </w:r>
+      <w:proofErr w:type="spellEnd"/>
+      <w:r>
+        <w:t>__(</w:t>
+      </w:r>
+      <w:proofErr w:type="spellStart"/>
+      <w:r>
+        <w:t>self</w:t>
+      </w:r>
+      <w:proofErr w:type="spellEnd"/>
+      <w:r>
+        <w:t>):</w:t>
+      </w:r>
+    </w:p>
+    <w:p>
+      <w:pPr>
+        <w:pStyle w:val="a3"/>
+        <w:pBdr>
+          <w:top w:val="single" w:sz="4" w:space="1" w:color="auto"/>
+          <w:left w:val="single" w:sz="4" w:space="4" w:color="auto"/>
+          <w:bottom w:val="single" w:sz="4" w:space="1" w:color="auto"/>
+          <w:right w:val="single" w:sz="4" w:space="4" w:color="auto"/>
+          <w:bar w:val="single" w:sz="4" w:color="auto"/>
+        </w:pBdr>
         <w:spacing w:line="360" w:lineRule="auto"/>
         <w:ind w:firstLine="720"/>
       </w:pPr>
-    </w:p>
-    <w:p>
-      <w:pPr>
-        <w:pStyle w:val="a3"/>
+      <w:r>
+        <w:t xml:space="preserve">        </w:t>
+      </w:r>
+      <w:proofErr w:type="spellStart"/>
+      <w:r>
+        <w:t>return</w:t>
+      </w:r>
+      <w:proofErr w:type="spellEnd"/>
+      <w:r>
+        <w:t xml:space="preserve"> f"{self.name} ({</w:t>
+      </w:r>
+      <w:proofErr w:type="spellStart"/>
+      <w:r>
+        <w:t>self.age</w:t>
+      </w:r>
+      <w:proofErr w:type="spellEnd"/>
+      <w:r>
+        <w:t>})"</w:t>
+      </w:r>
+    </w:p>
+    <w:p>
+      <w:pPr>
+        <w:pStyle w:val="a3"/>
+        <w:pBdr>
+          <w:top w:val="single" w:sz="4" w:space="1" w:color="auto"/>
+          <w:left w:val="single" w:sz="4" w:space="4" w:color="auto"/>
+          <w:bottom w:val="single" w:sz="4" w:space="1" w:color="auto"/>
+          <w:right w:val="single" w:sz="4" w:space="4" w:color="auto"/>
+          <w:bar w:val="single" w:sz="4" w:color="auto"/>
+        </w:pBdr>
         <w:spacing w:line="360" w:lineRule="auto"/>
         <w:ind w:firstLine="720"/>
       </w:pPr>
-    </w:p>
-    <w:p>
-      <w:pPr>
-        <w:pStyle w:val="a3"/>
+      <w:proofErr w:type="spellStart"/>
+      <w:r>
+        <w:t>students</w:t>
+      </w:r>
+      <w:proofErr w:type="spellEnd"/>
+      <w:r>
+        <w:t xml:space="preserve"> = [</w:t>
+      </w:r>
+    </w:p>
+    <w:p>
+      <w:pPr>
+        <w:pStyle w:val="a3"/>
+        <w:pBdr>
+          <w:top w:val="single" w:sz="4" w:space="1" w:color="auto"/>
+          <w:left w:val="single" w:sz="4" w:space="4" w:color="auto"/>
+          <w:bottom w:val="single" w:sz="4" w:space="1" w:color="auto"/>
+          <w:right w:val="single" w:sz="4" w:space="4" w:color="auto"/>
+          <w:bar w:val="single" w:sz="4" w:color="auto"/>
+        </w:pBdr>
         <w:spacing w:line="360" w:lineRule="auto"/>
         <w:ind w:firstLine="720"/>
       </w:pPr>
-    </w:p>
-    <w:p>
-      <w:pPr>
-        <w:pStyle w:val="a3"/>
+      <w:r>
+        <w:t xml:space="preserve">    </w:t>
+      </w:r>
+      <w:proofErr w:type="spellStart"/>
+      <w:r>
+        <w:t>Student</w:t>
+      </w:r>
+      <w:proofErr w:type="spellEnd"/>
+      <w:r>
+        <w:t>("</w:t>
+      </w:r>
+      <w:proofErr w:type="spellStart"/>
+      <w:r>
+        <w:t>Steave</w:t>
+      </w:r>
+      <w:proofErr w:type="spellEnd"/>
+      <w:r>
+        <w:t>", 20),</w:t>
+      </w:r>
+    </w:p>
+    <w:p>
+      <w:pPr>
+        <w:pStyle w:val="a3"/>
+        <w:pBdr>
+          <w:top w:val="single" w:sz="4" w:space="1" w:color="auto"/>
+          <w:left w:val="single" w:sz="4" w:space="4" w:color="auto"/>
+          <w:bottom w:val="single" w:sz="4" w:space="1" w:color="auto"/>
+          <w:right w:val="single" w:sz="4" w:space="4" w:color="auto"/>
+          <w:bar w:val="single" w:sz="4" w:color="auto"/>
+        </w:pBdr>
         <w:spacing w:line="360" w:lineRule="auto"/>
         <w:ind w:firstLine="720"/>
       </w:pPr>
-    </w:p>
-    <w:p>
-      <w:pPr>
-        <w:pStyle w:val="a3"/>
+      <w:r>
+        <w:lastRenderedPageBreak/>
+        <w:t xml:space="preserve">    </w:t>
+      </w:r>
+      <w:proofErr w:type="spellStart"/>
+      <w:r>
+        <w:t>Student</w:t>
+      </w:r>
+      <w:proofErr w:type="spellEnd"/>
+      <w:r>
+        <w:t>("</w:t>
+      </w:r>
+      <w:proofErr w:type="spellStart"/>
+      <w:r>
+        <w:t>Alikse</w:t>
+      </w:r>
+      <w:proofErr w:type="spellEnd"/>
+      <w:r>
+        <w:t>", 19),</w:t>
+      </w:r>
+    </w:p>
+    <w:p>
+      <w:pPr>
+        <w:pStyle w:val="a3"/>
+        <w:pBdr>
+          <w:top w:val="single" w:sz="4" w:space="1" w:color="auto"/>
+          <w:left w:val="single" w:sz="4" w:space="4" w:color="auto"/>
+          <w:bottom w:val="single" w:sz="4" w:space="1" w:color="auto"/>
+          <w:right w:val="single" w:sz="4" w:space="4" w:color="auto"/>
+          <w:bar w:val="single" w:sz="4" w:color="auto"/>
+        </w:pBdr>
         <w:spacing w:line="360" w:lineRule="auto"/>
         <w:ind w:firstLine="720"/>
       </w:pPr>
-    </w:p>
-    <w:p>
-      <w:pPr>
-        <w:pStyle w:val="a3"/>
+      <w:r>
+        <w:t xml:space="preserve">    </w:t>
+      </w:r>
+      <w:proofErr w:type="spellStart"/>
+      <w:r>
+        <w:t>Student</w:t>
+      </w:r>
+      <w:proofErr w:type="spellEnd"/>
+      <w:r>
+        <w:t>("</w:t>
+      </w:r>
+      <w:proofErr w:type="spellStart"/>
+      <w:r>
+        <w:t>Denys</w:t>
+      </w:r>
+      <w:proofErr w:type="spellEnd"/>
+      <w:r>
+        <w:t>", 21)</w:t>
+      </w:r>
+    </w:p>
+    <w:p>
+      <w:pPr>
+        <w:pStyle w:val="a3"/>
+        <w:pBdr>
+          <w:top w:val="single" w:sz="4" w:space="1" w:color="auto"/>
+          <w:left w:val="single" w:sz="4" w:space="4" w:color="auto"/>
+          <w:bottom w:val="single" w:sz="4" w:space="1" w:color="auto"/>
+          <w:right w:val="single" w:sz="4" w:space="4" w:color="auto"/>
+          <w:bar w:val="single" w:sz="4" w:color="auto"/>
+        </w:pBdr>
         <w:spacing w:line="360" w:lineRule="auto"/>
         <w:ind w:firstLine="720"/>
       </w:pPr>
-    </w:p>
-    <w:p>
-      <w:pPr>
-        <w:pStyle w:val="a3"/>
+      <w:r>
+        <w:t>]</w:t>
+      </w:r>
+    </w:p>
+    <w:p>
+      <w:pPr>
+        <w:pStyle w:val="a3"/>
+        <w:pBdr>
+          <w:top w:val="single" w:sz="4" w:space="1" w:color="auto"/>
+          <w:left w:val="single" w:sz="4" w:space="4" w:color="auto"/>
+          <w:bottom w:val="single" w:sz="4" w:space="1" w:color="auto"/>
+          <w:right w:val="single" w:sz="4" w:space="4" w:color="auto"/>
+          <w:bar w:val="single" w:sz="4" w:color="auto"/>
+        </w:pBdr>
         <w:spacing w:line="360" w:lineRule="auto"/>
         <w:ind w:firstLine="720"/>
       </w:pPr>
-    </w:p>
-    <w:p>
-      <w:pPr>
-        <w:pStyle w:val="a3"/>
+      <w:proofErr w:type="spellStart"/>
+      <w:r>
+        <w:t>sorted_by_name</w:t>
+      </w:r>
+      <w:proofErr w:type="spellEnd"/>
+      <w:r>
+        <w:t xml:space="preserve"> = </w:t>
+      </w:r>
+      <w:proofErr w:type="spellStart"/>
+      <w:r>
+        <w:t>sorted</w:t>
+      </w:r>
+      <w:proofErr w:type="spellEnd"/>
+      <w:r>
+        <w:t>(</w:t>
+      </w:r>
+      <w:proofErr w:type="spellStart"/>
+      <w:r>
+        <w:t>students</w:t>
+      </w:r>
+      <w:proofErr w:type="spellEnd"/>
+      <w:r>
+        <w:t xml:space="preserve">, </w:t>
+      </w:r>
+      <w:proofErr w:type="spellStart"/>
+      <w:r>
+        <w:t>key</w:t>
+      </w:r>
+      <w:proofErr w:type="spellEnd"/>
+      <w:r>
+        <w:t>=</w:t>
+      </w:r>
+      <w:proofErr w:type="spellStart"/>
+      <w:r>
+        <w:t>lambda</w:t>
+      </w:r>
+      <w:proofErr w:type="spellEnd"/>
+      <w:r>
+        <w:t xml:space="preserve"> s: s.name)</w:t>
+      </w:r>
+    </w:p>
+    <w:p>
+      <w:pPr>
+        <w:pStyle w:val="a3"/>
+        <w:pBdr>
+          <w:top w:val="single" w:sz="4" w:space="1" w:color="auto"/>
+          <w:left w:val="single" w:sz="4" w:space="4" w:color="auto"/>
+          <w:bottom w:val="single" w:sz="4" w:space="1" w:color="auto"/>
+          <w:right w:val="single" w:sz="4" w:space="4" w:color="auto"/>
+          <w:bar w:val="single" w:sz="4" w:color="auto"/>
+        </w:pBdr>
         <w:spacing w:line="360" w:lineRule="auto"/>
         <w:ind w:firstLine="720"/>
       </w:pPr>
-    </w:p>
-    <w:p>
-      <w:pPr>
-        <w:pStyle w:val="a3"/>
+      <w:proofErr w:type="spellStart"/>
+      <w:r>
+        <w:t>print</w:t>
+      </w:r>
+      <w:proofErr w:type="spellEnd"/>
+      <w:r>
+        <w:t>("</w:t>
+      </w:r>
+      <w:proofErr w:type="spellStart"/>
+      <w:r>
+        <w:t>Sorted</w:t>
+      </w:r>
+      <w:proofErr w:type="spellEnd"/>
+      <w:r>
+        <w:t xml:space="preserve"> </w:t>
+      </w:r>
+      <w:proofErr w:type="spellStart"/>
+      <w:r>
+        <w:t>by</w:t>
+      </w:r>
+      <w:proofErr w:type="spellEnd"/>
+      <w:r>
+        <w:t xml:space="preserve"> </w:t>
+      </w:r>
+      <w:proofErr w:type="spellStart"/>
+      <w:r>
+        <w:t>name</w:t>
+      </w:r>
+      <w:proofErr w:type="spellEnd"/>
+      <w:r>
+        <w:t>:")</w:t>
+      </w:r>
+    </w:p>
+    <w:p>
+      <w:pPr>
+        <w:pStyle w:val="a3"/>
+        <w:pBdr>
+          <w:top w:val="single" w:sz="4" w:space="1" w:color="auto"/>
+          <w:left w:val="single" w:sz="4" w:space="4" w:color="auto"/>
+          <w:bottom w:val="single" w:sz="4" w:space="1" w:color="auto"/>
+          <w:right w:val="single" w:sz="4" w:space="4" w:color="auto"/>
+          <w:bar w:val="single" w:sz="4" w:color="auto"/>
+        </w:pBdr>
         <w:spacing w:line="360" w:lineRule="auto"/>
         <w:ind w:firstLine="720"/>
       </w:pPr>
-    </w:p>
-    <w:p>
-      <w:pPr>
-        <w:pStyle w:val="a3"/>
+      <w:proofErr w:type="spellStart"/>
+      <w:r>
+        <w:t>for</w:t>
+      </w:r>
+      <w:proofErr w:type="spellEnd"/>
+      <w:r>
+        <w:t xml:space="preserve"> s </w:t>
+      </w:r>
+      <w:proofErr w:type="spellStart"/>
+      <w:r>
+        <w:t>in</w:t>
+      </w:r>
+      <w:proofErr w:type="spellEnd"/>
+      <w:r>
+        <w:t xml:space="preserve"> </w:t>
+      </w:r>
+      <w:proofErr w:type="spellStart"/>
+      <w:r>
+        <w:t>sorted_by_name</w:t>
+      </w:r>
+      <w:proofErr w:type="spellEnd"/>
+      <w:r>
+        <w:t>:</w:t>
+      </w:r>
+    </w:p>
+    <w:p>
+      <w:pPr>
+        <w:pStyle w:val="a3"/>
+        <w:pBdr>
+          <w:top w:val="single" w:sz="4" w:space="1" w:color="auto"/>
+          <w:left w:val="single" w:sz="4" w:space="4" w:color="auto"/>
+          <w:bottom w:val="single" w:sz="4" w:space="1" w:color="auto"/>
+          <w:right w:val="single" w:sz="4" w:space="4" w:color="auto"/>
+          <w:bar w:val="single" w:sz="4" w:color="auto"/>
+        </w:pBdr>
         <w:spacing w:line="360" w:lineRule="auto"/>
         <w:ind w:firstLine="720"/>
       </w:pPr>
-    </w:p>
-    <w:p>
-      <w:pPr>
-        <w:pStyle w:val="a3"/>
+      <w:r>
+        <w:t xml:space="preserve">    </w:t>
+      </w:r>
+      <w:proofErr w:type="spellStart"/>
+      <w:r>
+        <w:t>print</w:t>
+      </w:r>
+      <w:proofErr w:type="spellEnd"/>
+      <w:r>
+        <w:t>(s)</w:t>
+      </w:r>
+    </w:p>
+    <w:p>
+      <w:pPr>
+        <w:pStyle w:val="a3"/>
+        <w:pBdr>
+          <w:top w:val="single" w:sz="4" w:space="1" w:color="auto"/>
+          <w:left w:val="single" w:sz="4" w:space="4" w:color="auto"/>
+          <w:bottom w:val="single" w:sz="4" w:space="1" w:color="auto"/>
+          <w:right w:val="single" w:sz="4" w:space="4" w:color="auto"/>
+          <w:bar w:val="single" w:sz="4" w:color="auto"/>
+        </w:pBdr>
         <w:spacing w:line="360" w:lineRule="auto"/>
         <w:ind w:firstLine="720"/>
       </w:pPr>
-    </w:p>
-    <w:p>
-      <w:pPr>
-        <w:pStyle w:val="a3"/>
+      <w:proofErr w:type="spellStart"/>
+      <w:r>
+        <w:t>sorted_by_age</w:t>
+      </w:r>
+      <w:proofErr w:type="spellEnd"/>
+      <w:r>
+        <w:t xml:space="preserve"> = </w:t>
+      </w:r>
+      <w:proofErr w:type="spellStart"/>
+      <w:r>
+        <w:t>sorted</w:t>
+      </w:r>
+      <w:proofErr w:type="spellEnd"/>
+      <w:r>
+        <w:t>(</w:t>
+      </w:r>
+      <w:proofErr w:type="spellStart"/>
+      <w:r>
+        <w:t>students</w:t>
+      </w:r>
+      <w:proofErr w:type="spellEnd"/>
+      <w:r>
+        <w:t xml:space="preserve">, </w:t>
+      </w:r>
+      <w:proofErr w:type="spellStart"/>
+      <w:r>
+        <w:t>key</w:t>
+      </w:r>
+      <w:proofErr w:type="spellEnd"/>
+      <w:r>
+        <w:t>=</w:t>
+      </w:r>
+      <w:proofErr w:type="spellStart"/>
+      <w:r>
+        <w:t>lambda</w:t>
+      </w:r>
+      <w:proofErr w:type="spellEnd"/>
+      <w:r>
+        <w:t xml:space="preserve"> s: </w:t>
+      </w:r>
+      <w:proofErr w:type="spellStart"/>
+      <w:r>
+        <w:t>s.age</w:t>
+      </w:r>
+      <w:proofErr w:type="spellEnd"/>
+      <w:r>
+        <w:t>)</w:t>
+      </w:r>
+    </w:p>
+    <w:p>
+      <w:pPr>
+        <w:pStyle w:val="a3"/>
+        <w:pBdr>
+          <w:top w:val="single" w:sz="4" w:space="1" w:color="auto"/>
+          <w:left w:val="single" w:sz="4" w:space="4" w:color="auto"/>
+          <w:bottom w:val="single" w:sz="4" w:space="1" w:color="auto"/>
+          <w:right w:val="single" w:sz="4" w:space="4" w:color="auto"/>
+          <w:bar w:val="single" w:sz="4" w:color="auto"/>
+        </w:pBdr>
         <w:spacing w:line="360" w:lineRule="auto"/>
         <w:ind w:firstLine="720"/>
       </w:pPr>
-    </w:p>
-    <w:p>
-      <w:pPr>
-        <w:pStyle w:val="a3"/>
+      <w:proofErr w:type="spellStart"/>
+      <w:r>
+        <w:t>print</w:t>
+      </w:r>
+      <w:proofErr w:type="spellEnd"/>
+      <w:r>
+        <w:t>("</w:t>
+      </w:r>
+      <w:proofErr w:type="spellStart"/>
+      <w:r>
+        <w:t>Sorted</w:t>
+      </w:r>
+      <w:proofErr w:type="spellEnd"/>
+      <w:r>
+        <w:t xml:space="preserve"> </w:t>
+      </w:r>
+      <w:proofErr w:type="spellStart"/>
+      <w:r>
+        <w:t>by</w:t>
+      </w:r>
+      <w:proofErr w:type="spellEnd"/>
+      <w:r>
+        <w:t xml:space="preserve"> </w:t>
+      </w:r>
+      <w:proofErr w:type="spellStart"/>
+      <w:r>
+        <w:t>age</w:t>
+      </w:r>
+      <w:proofErr w:type="spellEnd"/>
+      <w:r>
+        <w:t>:")</w:t>
+      </w:r>
+    </w:p>
+    <w:p>
+      <w:pPr>
+        <w:pStyle w:val="a3"/>
+        <w:pBdr>
+          <w:top w:val="single" w:sz="4" w:space="1" w:color="auto"/>
+          <w:left w:val="single" w:sz="4" w:space="4" w:color="auto"/>
+          <w:bottom w:val="single" w:sz="4" w:space="1" w:color="auto"/>
+          <w:right w:val="single" w:sz="4" w:space="4" w:color="auto"/>
+          <w:bar w:val="single" w:sz="4" w:color="auto"/>
+        </w:pBdr>
         <w:spacing w:line="360" w:lineRule="auto"/>
         <w:ind w:firstLine="720"/>
       </w:pPr>
-    </w:p>
-    <w:p>
-      <w:pPr>
-        <w:pStyle w:val="a3"/>
+      <w:proofErr w:type="spellStart"/>
+      <w:r>
+        <w:t>for</w:t>
+      </w:r>
+      <w:proofErr w:type="spellEnd"/>
+      <w:r>
+        <w:t xml:space="preserve"> s </w:t>
+      </w:r>
+      <w:proofErr w:type="spellStart"/>
+      <w:r>
+        <w:t>in</w:t>
+      </w:r>
+      <w:proofErr w:type="spellEnd"/>
+      <w:r>
+        <w:t xml:space="preserve"> </w:t>
+      </w:r>
+      <w:proofErr w:type="spellStart"/>
+      <w:r>
+        <w:t>sorted_by_age</w:t>
+      </w:r>
+      <w:proofErr w:type="spellEnd"/>
+      <w:r>
+        <w:t>:</w:t>
+      </w:r>
+    </w:p>
+    <w:p>
+      <w:pPr>
+        <w:pStyle w:val="a3"/>
+        <w:pBdr>
+          <w:top w:val="single" w:sz="4" w:space="1" w:color="auto"/>
+          <w:left w:val="single" w:sz="4" w:space="4" w:color="auto"/>
+          <w:bottom w:val="single" w:sz="4" w:space="1" w:color="auto"/>
+          <w:right w:val="single" w:sz="4" w:space="4" w:color="auto"/>
+          <w:bar w:val="single" w:sz="4" w:color="auto"/>
+        </w:pBdr>
         <w:spacing w:line="360" w:lineRule="auto"/>
         <w:ind w:firstLine="720"/>
       </w:pPr>
+      <w:r>
+        <w:t xml:space="preserve">    </w:t>
+      </w:r>
+      <w:proofErr w:type="spellStart"/>
+      <w:r>
+        <w:t>print</w:t>
+      </w:r>
+      <w:proofErr w:type="spellEnd"/>
+      <w:r>
+        <w:t>(s)</w:t>
+      </w:r>
     </w:p>
     <w:p>
       <w:pPr>
         <w:pStyle w:val="a3"/>
         <w:spacing w:line="360" w:lineRule="auto"/>
         <w:ind w:firstLine="720"/>
-      </w:pPr>
-    </w:p>
-    <w:p>
-      <w:pPr>
-        <w:pStyle w:val="a3"/>
+        <w:jc w:val="center"/>
+      </w:pPr>
+      <w:r>
+        <w:drawing>
+          <wp:inline distT="0" distB="0" distL="0" distR="0" wp14:anchorId="42B09B4D" wp14:editId="738B301C">
+            <wp:extent cx="1827934" cy="1809376"/>
+            <wp:effectExtent l="0" t="0" r="1270" b="635"/>
+            <wp:docPr id="19" name="Рисунок 19"/>
+            <wp:cNvGraphicFramePr>
+              <a:graphicFrameLocks xmlns:a="http://schemas.openxmlformats.org/drawingml/2006/main" noChangeAspect="1"/>
+            </wp:cNvGraphicFramePr>
+            <a:graphic xmlns:a="http://schemas.openxmlformats.org/drawingml/2006/main">
+              <a:graphicData uri="http://schemas.openxmlformats.org/drawingml/2006/picture">
+                <pic:pic xmlns:pic="http://schemas.openxmlformats.org/drawingml/2006/picture">
+                  <pic:nvPicPr>
+                    <pic:cNvPr id="1" name=""/>
+                    <pic:cNvPicPr/>
+                  </pic:nvPicPr>
+                  <pic:blipFill>
+                    <a:blip r:embed="rId25"/>
+                    <a:stretch>
+                      <a:fillRect/>
+                    </a:stretch>
+                  </pic:blipFill>
+                  <pic:spPr>
+                    <a:xfrm>
+                      <a:off x="0" y="0"/>
+                      <a:ext cx="1835267" cy="1816634"/>
+                    </a:xfrm>
+                    <a:prstGeom prst="rect">
+                      <a:avLst/>
+                    </a:prstGeom>
+                  </pic:spPr>
+                </pic:pic>
+              </a:graphicData>
+            </a:graphic>
+          </wp:inline>
+        </w:drawing>
+      </w:r>
+    </w:p>
+    <w:p>
+      <w:pPr>
+        <w:numPr>
+          <w:ilvl w:val="0"/>
+          <w:numId w:val="9"/>
+        </w:numPr>
+        <w:tabs>
+          <w:tab w:val="left" w:pos="1276"/>
+        </w:tabs>
         <w:spacing w:line="360" w:lineRule="auto"/>
-        <w:ind w:firstLine="720"/>
-      </w:pPr>
+        <w:ind w:left="0" w:firstLine="709"/>
+        <w:jc w:val="both"/>
+        <w:rPr>
+          <w:sz w:val="28"/>
+          <w:szCs w:val="28"/>
+        </w:rPr>
+      </w:pPr>
+      <w:r>
+        <w:rPr>
+          <w:rFonts w:eastAsia="Calibri"/>
+          <w:sz w:val="28"/>
+        </w:rPr>
+        <w:t>Використовуючи принципи ООП переписати програму Калькулятор. Завдання має бути виконано використовуючи модульний підхід</w:t>
+      </w:r>
+      <w:r>
+        <w:rPr>
+          <w:rFonts w:eastAsia="Calibri"/>
+          <w:sz w:val="28"/>
+          <w:lang w:val="ru-RU"/>
+        </w:rPr>
+        <w:t>.</w:t>
+      </w:r>
     </w:p>
     <w:p>
       <w:pPr>
         <w:pStyle w:val="a3"/>
         <w:spacing w:line="360" w:lineRule="auto"/>
-        <w:ind w:firstLine="720"/>
-      </w:pPr>
+        <w:ind w:firstLine="709"/>
+        <w:rPr>
+          <w:spacing w:val="-2"/>
+        </w:rPr>
+      </w:pPr>
+      <w:r>
+        <w:t xml:space="preserve">Текст </w:t>
+      </w:r>
+      <w:r>
+        <w:rPr>
+          <w:spacing w:val="-2"/>
+        </w:rPr>
+        <w:t>програми:</w:t>
+      </w:r>
     </w:p>
     <w:p>
       <w:pPr>
         <w:pStyle w:val="a3"/>
         <w:spacing w:line="360" w:lineRule="auto"/>
-        <w:ind w:firstLine="720"/>
-      </w:pPr>
-    </w:p>
-    <w:p>
-      <w:pPr>
-        <w:pStyle w:val="a3"/>
+        <w:ind w:firstLine="709"/>
+        <w:rPr>
+          <w:spacing w:val="-2"/>
+        </w:rPr>
+      </w:pPr>
+      <w:r>
+        <w:rPr>
+          <w:spacing w:val="-2"/>
+        </w:rPr>
+        <w:t>calc_class.py</w:t>
+      </w:r>
+      <w:r>
+        <w:rPr>
+          <w:spacing w:val="-2"/>
+          <w:lang w:val="ru-RU"/>
+        </w:rPr>
+        <w:t xml:space="preserve"> </w:t>
+      </w:r>
+      <w:r>
+        <w:rPr>
+          <w:spacing w:val="-2"/>
+        </w:rPr>
+        <w:t>додали</w:t>
+      </w:r>
+    </w:p>
+    <w:p>
+      <w:pPr>
+        <w:pStyle w:val="a3"/>
+        <w:pBdr>
+          <w:top w:val="single" w:sz="4" w:space="1" w:color="auto"/>
+          <w:left w:val="single" w:sz="4" w:space="4" w:color="auto"/>
+          <w:bottom w:val="single" w:sz="4" w:space="1" w:color="auto"/>
+          <w:right w:val="single" w:sz="4" w:space="4" w:color="auto"/>
+          <w:bar w:val="single" w:sz="4" w:color="auto"/>
+        </w:pBdr>
         <w:spacing w:line="360" w:lineRule="auto"/>
-        <w:ind w:firstLine="720"/>
-      </w:pPr>
-    </w:p>
-    <w:p>
-      <w:pPr>
-        <w:pStyle w:val="a3"/>
+        <w:ind w:firstLine="709"/>
+      </w:pPr>
+      <w:proofErr w:type="spellStart"/>
+      <w:r>
+        <w:t>class</w:t>
+      </w:r>
+      <w:proofErr w:type="spellEnd"/>
+      <w:r>
+        <w:t xml:space="preserve"> </w:t>
+      </w:r>
+      <w:proofErr w:type="spellStart"/>
+      <w:r>
+        <w:t>Calculator</w:t>
+      </w:r>
+      <w:proofErr w:type="spellEnd"/>
+      <w:r>
+        <w:t>:</w:t>
+      </w:r>
+    </w:p>
+    <w:p>
+      <w:pPr>
+        <w:pStyle w:val="a3"/>
+        <w:pBdr>
+          <w:top w:val="single" w:sz="4" w:space="1" w:color="auto"/>
+          <w:left w:val="single" w:sz="4" w:space="4" w:color="auto"/>
+          <w:bottom w:val="single" w:sz="4" w:space="1" w:color="auto"/>
+          <w:right w:val="single" w:sz="4" w:space="4" w:color="auto"/>
+          <w:bar w:val="single" w:sz="4" w:color="auto"/>
+        </w:pBdr>
         <w:spacing w:line="360" w:lineRule="auto"/>
-        <w:ind w:firstLine="720"/>
-      </w:pPr>
-    </w:p>
-    <w:p>
-      <w:pPr>
-        <w:pStyle w:val="a3"/>
+        <w:ind w:firstLine="709"/>
+      </w:pPr>
+      <w:r>
+        <w:t xml:space="preserve">    </w:t>
+      </w:r>
+      <w:proofErr w:type="spellStart"/>
+      <w:r>
+        <w:t>def</w:t>
+      </w:r>
+      <w:proofErr w:type="spellEnd"/>
+      <w:r>
+        <w:t xml:space="preserve"> </w:t>
+      </w:r>
+      <w:proofErr w:type="spellStart"/>
+      <w:r>
+        <w:t>add</w:t>
+      </w:r>
+      <w:proofErr w:type="spellEnd"/>
+      <w:r>
+        <w:t>(</w:t>
+      </w:r>
+      <w:proofErr w:type="spellStart"/>
+      <w:r>
+        <w:t>self</w:t>
+      </w:r>
+      <w:proofErr w:type="spellEnd"/>
+      <w:r>
+        <w:t>, a, b):</w:t>
+      </w:r>
+    </w:p>
+    <w:p>
+      <w:pPr>
+        <w:pStyle w:val="a3"/>
+        <w:pBdr>
+          <w:top w:val="single" w:sz="4" w:space="1" w:color="auto"/>
+          <w:left w:val="single" w:sz="4" w:space="4" w:color="auto"/>
+          <w:bottom w:val="single" w:sz="4" w:space="1" w:color="auto"/>
+          <w:right w:val="single" w:sz="4" w:space="4" w:color="auto"/>
+          <w:bar w:val="single" w:sz="4" w:color="auto"/>
+        </w:pBdr>
         <w:spacing w:line="360" w:lineRule="auto"/>
-        <w:ind w:firstLine="720"/>
-      </w:pPr>
-    </w:p>
-    <w:p>
-      <w:pPr>
-        <w:pStyle w:val="a3"/>
+        <w:ind w:firstLine="709"/>
+      </w:pPr>
+      <w:r>
+        <w:t xml:space="preserve">        </w:t>
+      </w:r>
+      <w:proofErr w:type="spellStart"/>
+      <w:r>
+        <w:t>return</w:t>
+      </w:r>
+      <w:proofErr w:type="spellEnd"/>
+      <w:r>
+        <w:t xml:space="preserve"> a + b</w:t>
+      </w:r>
+    </w:p>
+    <w:p>
+      <w:pPr>
+        <w:pStyle w:val="a3"/>
+        <w:pBdr>
+          <w:top w:val="single" w:sz="4" w:space="1" w:color="auto"/>
+          <w:left w:val="single" w:sz="4" w:space="4" w:color="auto"/>
+          <w:bottom w:val="single" w:sz="4" w:space="1" w:color="auto"/>
+          <w:right w:val="single" w:sz="4" w:space="4" w:color="auto"/>
+          <w:bar w:val="single" w:sz="4" w:color="auto"/>
+        </w:pBdr>
         <w:spacing w:line="360" w:lineRule="auto"/>
-        <w:ind w:firstLine="720"/>
-      </w:pPr>
-    </w:p>
-    <w:p>
-      <w:pPr>
-        <w:pStyle w:val="a3"/>
+        <w:ind w:firstLine="709"/>
+      </w:pPr>
+      <w:r>
+        <w:t xml:space="preserve">    </w:t>
+      </w:r>
+      <w:proofErr w:type="spellStart"/>
+      <w:r>
+        <w:t>def</w:t>
+      </w:r>
+      <w:proofErr w:type="spellEnd"/>
+      <w:r>
+        <w:t xml:space="preserve"> </w:t>
+      </w:r>
+      <w:proofErr w:type="spellStart"/>
+      <w:r>
+        <w:t>sub</w:t>
+      </w:r>
+      <w:proofErr w:type="spellEnd"/>
+      <w:r>
+        <w:t>(</w:t>
+      </w:r>
+      <w:proofErr w:type="spellStart"/>
+      <w:r>
+        <w:t>self</w:t>
+      </w:r>
+      <w:proofErr w:type="spellEnd"/>
+      <w:r>
+        <w:t>, a, b):</w:t>
+      </w:r>
+    </w:p>
+    <w:p>
+      <w:pPr>
+        <w:pStyle w:val="a3"/>
+        <w:pBdr>
+          <w:top w:val="single" w:sz="4" w:space="1" w:color="auto"/>
+          <w:left w:val="single" w:sz="4" w:space="4" w:color="auto"/>
+          <w:bottom w:val="single" w:sz="4" w:space="1" w:color="auto"/>
+          <w:right w:val="single" w:sz="4" w:space="4" w:color="auto"/>
+          <w:bar w:val="single" w:sz="4" w:color="auto"/>
+        </w:pBdr>
         <w:spacing w:line="360" w:lineRule="auto"/>
-        <w:ind w:firstLine="720"/>
-      </w:pPr>
-    </w:p>
-    <w:p>
-      <w:pPr>
-        <w:pStyle w:val="a3"/>
+        <w:ind w:firstLine="709"/>
+      </w:pPr>
+      <w:r>
+        <w:t xml:space="preserve">        </w:t>
+      </w:r>
+      <w:proofErr w:type="spellStart"/>
+      <w:r>
+        <w:t>return</w:t>
+      </w:r>
+      <w:proofErr w:type="spellEnd"/>
+      <w:r>
+        <w:t xml:space="preserve"> a - b</w:t>
+      </w:r>
+    </w:p>
+    <w:p>
+      <w:pPr>
+        <w:pStyle w:val="a3"/>
+        <w:pBdr>
+          <w:top w:val="single" w:sz="4" w:space="1" w:color="auto"/>
+          <w:left w:val="single" w:sz="4" w:space="4" w:color="auto"/>
+          <w:bottom w:val="single" w:sz="4" w:space="1" w:color="auto"/>
+          <w:right w:val="single" w:sz="4" w:space="4" w:color="auto"/>
+          <w:bar w:val="single" w:sz="4" w:color="auto"/>
+        </w:pBdr>
         <w:spacing w:line="360" w:lineRule="auto"/>
-        <w:ind w:firstLine="720"/>
-      </w:pPr>
-    </w:p>
-    <w:p>
-      <w:pPr>
-        <w:pStyle w:val="a3"/>
+        <w:ind w:firstLine="709"/>
+      </w:pPr>
+      <w:r>
+        <w:t xml:space="preserve">    </w:t>
+      </w:r>
+      <w:proofErr w:type="spellStart"/>
+      <w:r>
+        <w:t>def</w:t>
+      </w:r>
+      <w:proofErr w:type="spellEnd"/>
+      <w:r>
+        <w:t xml:space="preserve"> </w:t>
+      </w:r>
+      <w:proofErr w:type="spellStart"/>
+      <w:r>
+        <w:t>mul</w:t>
+      </w:r>
+      <w:proofErr w:type="spellEnd"/>
+      <w:r>
+        <w:t>(</w:t>
+      </w:r>
+      <w:proofErr w:type="spellStart"/>
+      <w:r>
+        <w:t>self</w:t>
+      </w:r>
+      <w:proofErr w:type="spellEnd"/>
+      <w:r>
+        <w:t>, a, b):</w:t>
+      </w:r>
+    </w:p>
+    <w:p>
+      <w:pPr>
+        <w:pStyle w:val="a3"/>
+        <w:pBdr>
+          <w:top w:val="single" w:sz="4" w:space="1" w:color="auto"/>
+          <w:left w:val="single" w:sz="4" w:space="4" w:color="auto"/>
+          <w:bottom w:val="single" w:sz="4" w:space="1" w:color="auto"/>
+          <w:right w:val="single" w:sz="4" w:space="4" w:color="auto"/>
+          <w:bar w:val="single" w:sz="4" w:color="auto"/>
+        </w:pBdr>
         <w:spacing w:line="360" w:lineRule="auto"/>
-        <w:ind w:firstLine="720"/>
-      </w:pPr>
-    </w:p>
-    <w:p>
-      <w:pPr>
-        <w:pStyle w:val="a3"/>
+        <w:ind w:firstLine="709"/>
+      </w:pPr>
+      <w:r>
+        <w:lastRenderedPageBreak/>
+        <w:t xml:space="preserve">        </w:t>
+      </w:r>
+      <w:proofErr w:type="spellStart"/>
+      <w:r>
+        <w:t>return</w:t>
+      </w:r>
+      <w:proofErr w:type="spellEnd"/>
+      <w:r>
+        <w:t xml:space="preserve"> a * b</w:t>
+      </w:r>
+    </w:p>
+    <w:p>
+      <w:pPr>
+        <w:pStyle w:val="a3"/>
+        <w:pBdr>
+          <w:top w:val="single" w:sz="4" w:space="1" w:color="auto"/>
+          <w:left w:val="single" w:sz="4" w:space="4" w:color="auto"/>
+          <w:bottom w:val="single" w:sz="4" w:space="1" w:color="auto"/>
+          <w:right w:val="single" w:sz="4" w:space="4" w:color="auto"/>
+          <w:bar w:val="single" w:sz="4" w:color="auto"/>
+        </w:pBdr>
         <w:spacing w:line="360" w:lineRule="auto"/>
-        <w:ind w:firstLine="720"/>
-      </w:pPr>
-    </w:p>
-    <w:p>
-      <w:pPr>
-        <w:pStyle w:val="a3"/>
+        <w:ind w:firstLine="709"/>
+      </w:pPr>
+      <w:r>
+        <w:t xml:space="preserve">    </w:t>
+      </w:r>
+      <w:proofErr w:type="spellStart"/>
+      <w:r>
+        <w:t>def</w:t>
+      </w:r>
+      <w:proofErr w:type="spellEnd"/>
+      <w:r>
+        <w:t xml:space="preserve"> div(</w:t>
+      </w:r>
+      <w:proofErr w:type="spellStart"/>
+      <w:r>
+        <w:t>self</w:t>
+      </w:r>
+      <w:proofErr w:type="spellEnd"/>
+      <w:r>
+        <w:t>, a, b):</w:t>
+      </w:r>
+    </w:p>
+    <w:p>
+      <w:pPr>
+        <w:pStyle w:val="a3"/>
+        <w:pBdr>
+          <w:top w:val="single" w:sz="4" w:space="1" w:color="auto"/>
+          <w:left w:val="single" w:sz="4" w:space="4" w:color="auto"/>
+          <w:bottom w:val="single" w:sz="4" w:space="1" w:color="auto"/>
+          <w:right w:val="single" w:sz="4" w:space="4" w:color="auto"/>
+          <w:bar w:val="single" w:sz="4" w:color="auto"/>
+        </w:pBdr>
         <w:spacing w:line="360" w:lineRule="auto"/>
-        <w:ind w:firstLine="720"/>
-      </w:pPr>
+        <w:ind w:firstLine="709"/>
+      </w:pPr>
+      <w:r>
+        <w:t xml:space="preserve">        </w:t>
+      </w:r>
+      <w:proofErr w:type="spellStart"/>
+      <w:r>
+        <w:t>return</w:t>
+      </w:r>
+      <w:proofErr w:type="spellEnd"/>
+      <w:r>
+        <w:t xml:space="preserve"> a / b</w:t>
+      </w:r>
     </w:p>
     <w:p>
       <w:pPr>
         <w:pStyle w:val="a3"/>
         <w:spacing w:line="360" w:lineRule="auto"/>
-        <w:ind w:firstLine="720"/>
-      </w:pPr>
-    </w:p>
-    <w:p>
-      <w:pPr>
-        <w:pStyle w:val="a3"/>
+        <w:ind w:firstLine="709"/>
+        <w:rPr>
+          <w:spacing w:val="-2"/>
+        </w:rPr>
+      </w:pPr>
+      <w:r>
+        <w:rPr>
+          <w:spacing w:val="-2"/>
+        </w:rPr>
+        <w:t>operations_oop.py</w:t>
+      </w:r>
+      <w:r>
+        <w:rPr>
+          <w:spacing w:val="-2"/>
+          <w:lang w:val="en-US"/>
+        </w:rPr>
+        <w:t xml:space="preserve"> </w:t>
+      </w:r>
+      <w:r>
+        <w:rPr>
+          <w:spacing w:val="-2"/>
+        </w:rPr>
+        <w:t>додали</w:t>
+      </w:r>
+    </w:p>
+    <w:p>
+      <w:pPr>
+        <w:pStyle w:val="a3"/>
+        <w:pBdr>
+          <w:top w:val="single" w:sz="4" w:space="1" w:color="auto"/>
+          <w:left w:val="single" w:sz="4" w:space="4" w:color="auto"/>
+          <w:bottom w:val="single" w:sz="4" w:space="1" w:color="auto"/>
+          <w:right w:val="single" w:sz="4" w:space="4" w:color="auto"/>
+          <w:bar w:val="single" w:sz="4" w:color="auto"/>
+        </w:pBdr>
         <w:spacing w:line="360" w:lineRule="auto"/>
-        <w:ind w:firstLine="720"/>
-      </w:pPr>
-    </w:p>
-    <w:p>
-      <w:pPr>
-        <w:pStyle w:val="a3"/>
+        <w:ind w:firstLine="709"/>
+      </w:pPr>
+      <w:proofErr w:type="spellStart"/>
+      <w:r>
+        <w:t>from</w:t>
+      </w:r>
+      <w:proofErr w:type="spellEnd"/>
+      <w:r>
+        <w:t xml:space="preserve"> </w:t>
+      </w:r>
+      <w:proofErr w:type="spellStart"/>
+      <w:r>
+        <w:t>calc_class</w:t>
+      </w:r>
+      <w:proofErr w:type="spellEnd"/>
+      <w:r>
+        <w:t xml:space="preserve"> </w:t>
+      </w:r>
+      <w:proofErr w:type="spellStart"/>
+      <w:r>
+        <w:t>import</w:t>
+      </w:r>
+      <w:proofErr w:type="spellEnd"/>
+      <w:r>
+        <w:t xml:space="preserve"> </w:t>
+      </w:r>
+      <w:proofErr w:type="spellStart"/>
+      <w:r>
+        <w:t>Calculator</w:t>
+      </w:r>
+      <w:proofErr w:type="spellEnd"/>
+    </w:p>
+    <w:p>
+      <w:pPr>
+        <w:pStyle w:val="a3"/>
+        <w:pBdr>
+          <w:top w:val="single" w:sz="4" w:space="1" w:color="auto"/>
+          <w:left w:val="single" w:sz="4" w:space="4" w:color="auto"/>
+          <w:bottom w:val="single" w:sz="4" w:space="1" w:color="auto"/>
+          <w:right w:val="single" w:sz="4" w:space="4" w:color="auto"/>
+          <w:bar w:val="single" w:sz="4" w:color="auto"/>
+        </w:pBdr>
         <w:spacing w:line="360" w:lineRule="auto"/>
-        <w:ind w:firstLine="720"/>
-      </w:pPr>
-    </w:p>
-    <w:p>
-      <w:pPr>
-        <w:pStyle w:val="a3"/>
+        <w:ind w:firstLine="709"/>
+      </w:pPr>
+      <w:proofErr w:type="spellStart"/>
+      <w:r>
+        <w:t>calc</w:t>
+      </w:r>
+      <w:proofErr w:type="spellEnd"/>
+      <w:r>
+        <w:t xml:space="preserve"> = </w:t>
+      </w:r>
+      <w:proofErr w:type="spellStart"/>
+      <w:r>
+        <w:t>Calculator</w:t>
+      </w:r>
+      <w:proofErr w:type="spellEnd"/>
+      <w:r>
+        <w:t>()</w:t>
+      </w:r>
+    </w:p>
+    <w:p>
+      <w:pPr>
+        <w:pStyle w:val="a3"/>
+        <w:pBdr>
+          <w:top w:val="single" w:sz="4" w:space="1" w:color="auto"/>
+          <w:left w:val="single" w:sz="4" w:space="4" w:color="auto"/>
+          <w:bottom w:val="single" w:sz="4" w:space="1" w:color="auto"/>
+          <w:right w:val="single" w:sz="4" w:space="4" w:color="auto"/>
+          <w:bar w:val="single" w:sz="4" w:color="auto"/>
+        </w:pBdr>
         <w:spacing w:line="360" w:lineRule="auto"/>
-        <w:ind w:firstLine="720"/>
-      </w:pPr>
-    </w:p>
-    <w:p>
-      <w:pPr>
-        <w:pStyle w:val="a3"/>
+        <w:ind w:firstLine="709"/>
+      </w:pPr>
+    </w:p>
+    <w:p>
+      <w:pPr>
+        <w:pStyle w:val="a3"/>
+        <w:pBdr>
+          <w:top w:val="single" w:sz="4" w:space="1" w:color="auto"/>
+          <w:left w:val="single" w:sz="4" w:space="4" w:color="auto"/>
+          <w:bottom w:val="single" w:sz="4" w:space="1" w:color="auto"/>
+          <w:right w:val="single" w:sz="4" w:space="4" w:color="auto"/>
+          <w:bar w:val="single" w:sz="4" w:color="auto"/>
+        </w:pBdr>
         <w:spacing w:line="360" w:lineRule="auto"/>
-        <w:ind w:firstLine="720"/>
-        <w:rPr>
-          <w:spacing w:val="-2"/>
-        </w:rPr>
-      </w:pPr>
-    </w:p>
-    <w:p>
-      <w:pPr>
-        <w:pStyle w:val="a3"/>
+        <w:ind w:firstLine="709"/>
+      </w:pPr>
+      <w:proofErr w:type="spellStart"/>
+      <w:r>
+        <w:t>def</w:t>
+      </w:r>
+      <w:proofErr w:type="spellEnd"/>
+      <w:r>
+        <w:t xml:space="preserve"> </w:t>
+      </w:r>
+      <w:proofErr w:type="spellStart"/>
+      <w:r>
+        <w:t>input_numbers</w:t>
+      </w:r>
+      <w:proofErr w:type="spellEnd"/>
+      <w:r>
+        <w:t>():</w:t>
+      </w:r>
+    </w:p>
+    <w:p>
+      <w:pPr>
+        <w:pStyle w:val="a3"/>
+        <w:pBdr>
+          <w:top w:val="single" w:sz="4" w:space="1" w:color="auto"/>
+          <w:left w:val="single" w:sz="4" w:space="4" w:color="auto"/>
+          <w:bottom w:val="single" w:sz="4" w:space="1" w:color="auto"/>
+          <w:right w:val="single" w:sz="4" w:space="4" w:color="auto"/>
+          <w:bar w:val="single" w:sz="4" w:color="auto"/>
+        </w:pBdr>
         <w:spacing w:line="360" w:lineRule="auto"/>
-        <w:ind w:firstLine="720"/>
-        <w:rPr>
-          <w:spacing w:val="-2"/>
-        </w:rPr>
-      </w:pPr>
+        <w:ind w:firstLine="709"/>
+      </w:pPr>
+      <w:r>
+        <w:t xml:space="preserve">    x = </w:t>
+      </w:r>
+      <w:proofErr w:type="spellStart"/>
+      <w:r>
+        <w:t>float</w:t>
+      </w:r>
+      <w:proofErr w:type="spellEnd"/>
+      <w:r>
+        <w:t>(</w:t>
+      </w:r>
+      <w:proofErr w:type="spellStart"/>
+      <w:r>
+        <w:t>input</w:t>
+      </w:r>
+      <w:proofErr w:type="spellEnd"/>
+      <w:r>
+        <w:t>("</w:t>
+      </w:r>
+      <w:proofErr w:type="spellStart"/>
+      <w:r>
+        <w:t>Enter</w:t>
+      </w:r>
+      <w:proofErr w:type="spellEnd"/>
+      <w:r>
+        <w:t xml:space="preserve"> </w:t>
+      </w:r>
+      <w:proofErr w:type="spellStart"/>
+      <w:r>
+        <w:t>first</w:t>
+      </w:r>
+      <w:proofErr w:type="spellEnd"/>
+      <w:r>
+        <w:t xml:space="preserve"> </w:t>
+      </w:r>
+      <w:proofErr w:type="spellStart"/>
+      <w:r>
+        <w:t>number</w:t>
+      </w:r>
+      <w:proofErr w:type="spellEnd"/>
+      <w:r>
+        <w:t>: "))</w:t>
+      </w:r>
+    </w:p>
+    <w:p>
+      <w:pPr>
+        <w:pStyle w:val="a3"/>
+        <w:pBdr>
+          <w:top w:val="single" w:sz="4" w:space="1" w:color="auto"/>
+          <w:left w:val="single" w:sz="4" w:space="4" w:color="auto"/>
+          <w:bottom w:val="single" w:sz="4" w:space="1" w:color="auto"/>
+          <w:right w:val="single" w:sz="4" w:space="4" w:color="auto"/>
+          <w:bar w:val="single" w:sz="4" w:color="auto"/>
+        </w:pBdr>
+        <w:spacing w:line="360" w:lineRule="auto"/>
+        <w:ind w:firstLine="709"/>
+      </w:pPr>
+      <w:r>
+        <w:t xml:space="preserve">    y = </w:t>
+      </w:r>
+      <w:proofErr w:type="spellStart"/>
+      <w:r>
+        <w:t>float</w:t>
+      </w:r>
+      <w:proofErr w:type="spellEnd"/>
+      <w:r>
+        <w:t>(</w:t>
+      </w:r>
+      <w:proofErr w:type="spellStart"/>
+      <w:r>
+        <w:t>input</w:t>
+      </w:r>
+      <w:proofErr w:type="spellEnd"/>
+      <w:r>
+        <w:t>("</w:t>
+      </w:r>
+      <w:proofErr w:type="spellStart"/>
+      <w:r>
+        <w:t>Enter</w:t>
+      </w:r>
+      <w:proofErr w:type="spellEnd"/>
+      <w:r>
+        <w:t xml:space="preserve"> </w:t>
+      </w:r>
+      <w:proofErr w:type="spellStart"/>
+      <w:r>
+        <w:t>second</w:t>
+      </w:r>
+      <w:proofErr w:type="spellEnd"/>
+      <w:r>
+        <w:t xml:space="preserve"> </w:t>
+      </w:r>
+      <w:proofErr w:type="spellStart"/>
+      <w:r>
+        <w:t>number</w:t>
+      </w:r>
+      <w:proofErr w:type="spellEnd"/>
+      <w:r>
+        <w:t>: "))</w:t>
+      </w:r>
+    </w:p>
+    <w:p>
+      <w:pPr>
+        <w:pStyle w:val="a3"/>
+        <w:pBdr>
+          <w:top w:val="single" w:sz="4" w:space="1" w:color="auto"/>
+          <w:left w:val="single" w:sz="4" w:space="4" w:color="auto"/>
+          <w:bottom w:val="single" w:sz="4" w:space="1" w:color="auto"/>
+          <w:right w:val="single" w:sz="4" w:space="4" w:color="auto"/>
+          <w:bar w:val="single" w:sz="4" w:color="auto"/>
+        </w:pBdr>
+        <w:spacing w:line="360" w:lineRule="auto"/>
+        <w:ind w:firstLine="709"/>
+      </w:pPr>
+      <w:r>
+        <w:t xml:space="preserve">    </w:t>
+      </w:r>
+      <w:proofErr w:type="spellStart"/>
+      <w:r>
+        <w:t>return</w:t>
+      </w:r>
+      <w:proofErr w:type="spellEnd"/>
+      <w:r>
+        <w:t xml:space="preserve"> x, y</w:t>
+      </w:r>
+    </w:p>
+    <w:p>
+      <w:pPr>
+        <w:pStyle w:val="a3"/>
+        <w:pBdr>
+          <w:top w:val="single" w:sz="4" w:space="1" w:color="auto"/>
+          <w:left w:val="single" w:sz="4" w:space="4" w:color="auto"/>
+          <w:bottom w:val="single" w:sz="4" w:space="1" w:color="auto"/>
+          <w:right w:val="single" w:sz="4" w:space="4" w:color="auto"/>
+          <w:bar w:val="single" w:sz="4" w:color="auto"/>
+        </w:pBdr>
+        <w:spacing w:line="360" w:lineRule="auto"/>
+        <w:ind w:firstLine="709"/>
+      </w:pPr>
+      <w:proofErr w:type="spellStart"/>
+      <w:r>
+        <w:t>def</w:t>
+      </w:r>
+      <w:proofErr w:type="spellEnd"/>
+      <w:r>
+        <w:t xml:space="preserve"> </w:t>
+      </w:r>
+      <w:proofErr w:type="spellStart"/>
+      <w:r>
+        <w:t>do_operation</w:t>
+      </w:r>
+      <w:proofErr w:type="spellEnd"/>
+      <w:r>
+        <w:t>():</w:t>
+      </w:r>
+    </w:p>
+    <w:p>
+      <w:pPr>
+        <w:pStyle w:val="a3"/>
+        <w:pBdr>
+          <w:top w:val="single" w:sz="4" w:space="1" w:color="auto"/>
+          <w:left w:val="single" w:sz="4" w:space="4" w:color="auto"/>
+          <w:bottom w:val="single" w:sz="4" w:space="1" w:color="auto"/>
+          <w:right w:val="single" w:sz="4" w:space="4" w:color="auto"/>
+          <w:bar w:val="single" w:sz="4" w:color="auto"/>
+        </w:pBdr>
+        <w:spacing w:line="360" w:lineRule="auto"/>
+        <w:ind w:firstLine="709"/>
+      </w:pPr>
+      <w:r>
+        <w:t xml:space="preserve">    </w:t>
+      </w:r>
+      <w:proofErr w:type="spellStart"/>
+      <w:r>
+        <w:t>print</w:t>
+      </w:r>
+      <w:proofErr w:type="spellEnd"/>
+      <w:r>
+        <w:t>("</w:t>
+      </w:r>
+      <w:proofErr w:type="spellStart"/>
+      <w:r>
+        <w:t>Choose</w:t>
+      </w:r>
+      <w:proofErr w:type="spellEnd"/>
+      <w:r>
+        <w:t xml:space="preserve"> </w:t>
+      </w:r>
+      <w:proofErr w:type="spellStart"/>
+      <w:r>
+        <w:t>operation</w:t>
+      </w:r>
+      <w:proofErr w:type="spellEnd"/>
+      <w:r>
+        <w:t>: +  -  *  /")</w:t>
+      </w:r>
+    </w:p>
+    <w:p>
+      <w:pPr>
+        <w:pStyle w:val="a3"/>
+        <w:pBdr>
+          <w:top w:val="single" w:sz="4" w:space="1" w:color="auto"/>
+          <w:left w:val="single" w:sz="4" w:space="4" w:color="auto"/>
+          <w:bottom w:val="single" w:sz="4" w:space="1" w:color="auto"/>
+          <w:right w:val="single" w:sz="4" w:space="4" w:color="auto"/>
+          <w:bar w:val="single" w:sz="4" w:color="auto"/>
+        </w:pBdr>
+        <w:spacing w:line="360" w:lineRule="auto"/>
+        <w:ind w:firstLine="709"/>
+      </w:pPr>
+      <w:r>
+        <w:t xml:space="preserve">    </w:t>
+      </w:r>
+      <w:proofErr w:type="spellStart"/>
+      <w:r>
+        <w:t>op</w:t>
+      </w:r>
+      <w:proofErr w:type="spellEnd"/>
+      <w:r>
+        <w:t xml:space="preserve"> = </w:t>
+      </w:r>
+      <w:proofErr w:type="spellStart"/>
+      <w:r>
+        <w:t>input</w:t>
+      </w:r>
+      <w:proofErr w:type="spellEnd"/>
+      <w:r>
+        <w:t>("</w:t>
+      </w:r>
+      <w:proofErr w:type="spellStart"/>
+      <w:r>
+        <w:t>Enter</w:t>
+      </w:r>
+      <w:proofErr w:type="spellEnd"/>
+      <w:r>
+        <w:t xml:space="preserve"> </w:t>
+      </w:r>
+      <w:proofErr w:type="spellStart"/>
+      <w:r>
+        <w:t>operation</w:t>
+      </w:r>
+      <w:proofErr w:type="spellEnd"/>
+      <w:r>
+        <w:t>: ")</w:t>
+      </w:r>
+    </w:p>
+    <w:p>
+      <w:pPr>
+        <w:pStyle w:val="a3"/>
+        <w:pBdr>
+          <w:top w:val="single" w:sz="4" w:space="1" w:color="auto"/>
+          <w:left w:val="single" w:sz="4" w:space="4" w:color="auto"/>
+          <w:bottom w:val="single" w:sz="4" w:space="1" w:color="auto"/>
+          <w:right w:val="single" w:sz="4" w:space="4" w:color="auto"/>
+          <w:bar w:val="single" w:sz="4" w:color="auto"/>
+        </w:pBdr>
+        <w:spacing w:line="360" w:lineRule="auto"/>
+        <w:ind w:firstLine="709"/>
+      </w:pPr>
+      <w:r>
+        <w:t xml:space="preserve">    a, b = </w:t>
+      </w:r>
+      <w:proofErr w:type="spellStart"/>
+      <w:r>
+        <w:t>input_numbers</w:t>
+      </w:r>
+      <w:proofErr w:type="spellEnd"/>
+      <w:r>
+        <w:t>()</w:t>
+      </w:r>
+    </w:p>
+    <w:p>
+      <w:pPr>
+        <w:pStyle w:val="a3"/>
+        <w:pBdr>
+          <w:top w:val="single" w:sz="4" w:space="1" w:color="auto"/>
+          <w:left w:val="single" w:sz="4" w:space="4" w:color="auto"/>
+          <w:bottom w:val="single" w:sz="4" w:space="1" w:color="auto"/>
+          <w:right w:val="single" w:sz="4" w:space="4" w:color="auto"/>
+          <w:bar w:val="single" w:sz="4" w:color="auto"/>
+        </w:pBdr>
+        <w:spacing w:line="360" w:lineRule="auto"/>
+        <w:ind w:firstLine="709"/>
+      </w:pPr>
+      <w:r>
+        <w:t xml:space="preserve">    </w:t>
+      </w:r>
+      <w:proofErr w:type="spellStart"/>
+      <w:r>
+        <w:t>if</w:t>
+      </w:r>
+      <w:proofErr w:type="spellEnd"/>
+      <w:r>
+        <w:t xml:space="preserve"> </w:t>
+      </w:r>
+      <w:proofErr w:type="spellStart"/>
+      <w:r>
+        <w:t>op</w:t>
+      </w:r>
+      <w:proofErr w:type="spellEnd"/>
+      <w:r>
+        <w:t xml:space="preserve"> == "+":</w:t>
+      </w:r>
+    </w:p>
+    <w:p>
+      <w:pPr>
+        <w:pStyle w:val="a3"/>
+        <w:pBdr>
+          <w:top w:val="single" w:sz="4" w:space="1" w:color="auto"/>
+          <w:left w:val="single" w:sz="4" w:space="4" w:color="auto"/>
+          <w:bottom w:val="single" w:sz="4" w:space="1" w:color="auto"/>
+          <w:right w:val="single" w:sz="4" w:space="4" w:color="auto"/>
+          <w:bar w:val="single" w:sz="4" w:color="auto"/>
+        </w:pBdr>
+        <w:spacing w:line="360" w:lineRule="auto"/>
+        <w:ind w:firstLine="709"/>
+      </w:pPr>
+      <w:r>
+        <w:t xml:space="preserve">        </w:t>
+      </w:r>
+      <w:proofErr w:type="spellStart"/>
+      <w:r>
+        <w:t>result</w:t>
+      </w:r>
+      <w:proofErr w:type="spellEnd"/>
+      <w:r>
+        <w:t xml:space="preserve"> = </w:t>
+      </w:r>
+      <w:proofErr w:type="spellStart"/>
+      <w:r>
+        <w:t>calc.add</w:t>
+      </w:r>
+      <w:proofErr w:type="spellEnd"/>
+      <w:r>
+        <w:t>(a, b)</w:t>
+      </w:r>
+    </w:p>
+    <w:p>
+      <w:pPr>
+        <w:pStyle w:val="a3"/>
+        <w:pBdr>
+          <w:top w:val="single" w:sz="4" w:space="1" w:color="auto"/>
+          <w:left w:val="single" w:sz="4" w:space="4" w:color="auto"/>
+          <w:bottom w:val="single" w:sz="4" w:space="1" w:color="auto"/>
+          <w:right w:val="single" w:sz="4" w:space="4" w:color="auto"/>
+          <w:bar w:val="single" w:sz="4" w:color="auto"/>
+        </w:pBdr>
+        <w:spacing w:line="360" w:lineRule="auto"/>
+        <w:ind w:firstLine="709"/>
+      </w:pPr>
+      <w:r>
+        <w:t xml:space="preserve">    </w:t>
+      </w:r>
+      <w:proofErr w:type="spellStart"/>
+      <w:r>
+        <w:t>elif</w:t>
+      </w:r>
+      <w:proofErr w:type="spellEnd"/>
+      <w:r>
+        <w:t xml:space="preserve"> </w:t>
+      </w:r>
+      <w:proofErr w:type="spellStart"/>
+      <w:r>
+        <w:t>op</w:t>
+      </w:r>
+      <w:proofErr w:type="spellEnd"/>
+      <w:r>
+        <w:t xml:space="preserve"> == "-":</w:t>
+      </w:r>
+    </w:p>
+    <w:p>
+      <w:pPr>
+        <w:pStyle w:val="a3"/>
+        <w:pBdr>
+          <w:top w:val="single" w:sz="4" w:space="1" w:color="auto"/>
+          <w:left w:val="single" w:sz="4" w:space="4" w:color="auto"/>
+          <w:bottom w:val="single" w:sz="4" w:space="1" w:color="auto"/>
+          <w:right w:val="single" w:sz="4" w:space="4" w:color="auto"/>
+          <w:bar w:val="single" w:sz="4" w:color="auto"/>
+        </w:pBdr>
+        <w:spacing w:line="360" w:lineRule="auto"/>
+        <w:ind w:firstLine="709"/>
+      </w:pPr>
+      <w:r>
+        <w:t xml:space="preserve">        </w:t>
+      </w:r>
+      <w:proofErr w:type="spellStart"/>
+      <w:r>
+        <w:t>result</w:t>
+      </w:r>
+      <w:proofErr w:type="spellEnd"/>
+      <w:r>
+        <w:t xml:space="preserve"> = </w:t>
+      </w:r>
+      <w:proofErr w:type="spellStart"/>
+      <w:r>
+        <w:t>calc.sub</w:t>
+      </w:r>
+      <w:proofErr w:type="spellEnd"/>
+      <w:r>
+        <w:t>(a, b)</w:t>
+      </w:r>
+    </w:p>
+    <w:p>
+      <w:pPr>
+        <w:pStyle w:val="a3"/>
+        <w:pBdr>
+          <w:top w:val="single" w:sz="4" w:space="1" w:color="auto"/>
+          <w:left w:val="single" w:sz="4" w:space="4" w:color="auto"/>
+          <w:bottom w:val="single" w:sz="4" w:space="1" w:color="auto"/>
+          <w:right w:val="single" w:sz="4" w:space="4" w:color="auto"/>
+          <w:bar w:val="single" w:sz="4" w:color="auto"/>
+        </w:pBdr>
+        <w:spacing w:line="360" w:lineRule="auto"/>
+        <w:ind w:firstLine="709"/>
+      </w:pPr>
+      <w:r>
+        <w:t xml:space="preserve">    </w:t>
+      </w:r>
+      <w:proofErr w:type="spellStart"/>
+      <w:r>
+        <w:t>elif</w:t>
+      </w:r>
+      <w:proofErr w:type="spellEnd"/>
+      <w:r>
+        <w:t xml:space="preserve"> </w:t>
+      </w:r>
+      <w:proofErr w:type="spellStart"/>
+      <w:r>
+        <w:t>op</w:t>
+      </w:r>
+      <w:proofErr w:type="spellEnd"/>
+      <w:r>
+        <w:t xml:space="preserve"> == "*":</w:t>
+      </w:r>
+    </w:p>
+    <w:p>
+      <w:pPr>
+        <w:pStyle w:val="a3"/>
+        <w:pBdr>
+          <w:top w:val="single" w:sz="4" w:space="1" w:color="auto"/>
+          <w:left w:val="single" w:sz="4" w:space="4" w:color="auto"/>
+          <w:bottom w:val="single" w:sz="4" w:space="1" w:color="auto"/>
+          <w:right w:val="single" w:sz="4" w:space="4" w:color="auto"/>
+          <w:bar w:val="single" w:sz="4" w:color="auto"/>
+        </w:pBdr>
+        <w:spacing w:line="360" w:lineRule="auto"/>
+        <w:ind w:firstLine="709"/>
+      </w:pPr>
+      <w:r>
+        <w:t xml:space="preserve">        </w:t>
+      </w:r>
+      <w:proofErr w:type="spellStart"/>
+      <w:r>
+        <w:t>result</w:t>
+      </w:r>
+      <w:proofErr w:type="spellEnd"/>
+      <w:r>
+        <w:t xml:space="preserve"> = </w:t>
+      </w:r>
+      <w:proofErr w:type="spellStart"/>
+      <w:r>
+        <w:t>calc.mul</w:t>
+      </w:r>
+      <w:proofErr w:type="spellEnd"/>
+      <w:r>
+        <w:t>(a, b)</w:t>
+      </w:r>
+    </w:p>
+    <w:p>
+      <w:pPr>
+        <w:pStyle w:val="a3"/>
+        <w:pBdr>
+          <w:top w:val="single" w:sz="4" w:space="1" w:color="auto"/>
+          <w:left w:val="single" w:sz="4" w:space="4" w:color="auto"/>
+          <w:bottom w:val="single" w:sz="4" w:space="1" w:color="auto"/>
+          <w:right w:val="single" w:sz="4" w:space="4" w:color="auto"/>
+          <w:bar w:val="single" w:sz="4" w:color="auto"/>
+        </w:pBdr>
+        <w:spacing w:line="360" w:lineRule="auto"/>
+        <w:ind w:firstLine="709"/>
+      </w:pPr>
+      <w:r>
+        <w:t xml:space="preserve">    </w:t>
+      </w:r>
+      <w:proofErr w:type="spellStart"/>
+      <w:r>
+        <w:t>elif</w:t>
+      </w:r>
+      <w:proofErr w:type="spellEnd"/>
+      <w:r>
+        <w:t xml:space="preserve"> </w:t>
+      </w:r>
+      <w:proofErr w:type="spellStart"/>
+      <w:r>
+        <w:t>op</w:t>
+      </w:r>
+      <w:proofErr w:type="spellEnd"/>
+      <w:r>
+        <w:t xml:space="preserve"> == "/":</w:t>
+      </w:r>
+    </w:p>
+    <w:p>
+      <w:pPr>
+        <w:pStyle w:val="a3"/>
+        <w:pBdr>
+          <w:top w:val="single" w:sz="4" w:space="1" w:color="auto"/>
+          <w:left w:val="single" w:sz="4" w:space="4" w:color="auto"/>
+          <w:bottom w:val="single" w:sz="4" w:space="1" w:color="auto"/>
+          <w:right w:val="single" w:sz="4" w:space="4" w:color="auto"/>
+          <w:bar w:val="single" w:sz="4" w:color="auto"/>
+        </w:pBdr>
+        <w:spacing w:line="360" w:lineRule="auto"/>
+        <w:ind w:firstLine="709"/>
+      </w:pPr>
+      <w:r>
+        <w:t xml:space="preserve">        </w:t>
+      </w:r>
+      <w:proofErr w:type="spellStart"/>
+      <w:r>
+        <w:t>result</w:t>
+      </w:r>
+      <w:proofErr w:type="spellEnd"/>
+      <w:r>
+        <w:t xml:space="preserve"> = </w:t>
+      </w:r>
+      <w:proofErr w:type="spellStart"/>
+      <w:r>
+        <w:t>calc.div</w:t>
+      </w:r>
+      <w:proofErr w:type="spellEnd"/>
+      <w:r>
+        <w:t>(a, b)</w:t>
+      </w:r>
+    </w:p>
+    <w:p>
+      <w:pPr>
+        <w:pStyle w:val="a3"/>
+        <w:pBdr>
+          <w:top w:val="single" w:sz="4" w:space="1" w:color="auto"/>
+          <w:left w:val="single" w:sz="4" w:space="4" w:color="auto"/>
+          <w:bottom w:val="single" w:sz="4" w:space="1" w:color="auto"/>
+          <w:right w:val="single" w:sz="4" w:space="4" w:color="auto"/>
+          <w:bar w:val="single" w:sz="4" w:color="auto"/>
+        </w:pBdr>
+        <w:spacing w:line="360" w:lineRule="auto"/>
+        <w:ind w:firstLine="709"/>
+      </w:pPr>
+      <w:r>
+        <w:t xml:space="preserve">    </w:t>
+      </w:r>
+      <w:proofErr w:type="spellStart"/>
+      <w:r>
+        <w:t>else</w:t>
+      </w:r>
+      <w:proofErr w:type="spellEnd"/>
+      <w:r>
+        <w:t>:</w:t>
+      </w:r>
+    </w:p>
+    <w:p>
+      <w:pPr>
+        <w:pStyle w:val="a3"/>
+        <w:pBdr>
+          <w:top w:val="single" w:sz="4" w:space="1" w:color="auto"/>
+          <w:left w:val="single" w:sz="4" w:space="4" w:color="auto"/>
+          <w:bottom w:val="single" w:sz="4" w:space="1" w:color="auto"/>
+          <w:right w:val="single" w:sz="4" w:space="4" w:color="auto"/>
+          <w:bar w:val="single" w:sz="4" w:color="auto"/>
+        </w:pBdr>
+        <w:spacing w:line="360" w:lineRule="auto"/>
+        <w:ind w:firstLine="709"/>
+      </w:pPr>
+      <w:r>
+        <w:t xml:space="preserve">        </w:t>
+      </w:r>
+      <w:proofErr w:type="spellStart"/>
+      <w:r>
+        <w:t>print</w:t>
+      </w:r>
+      <w:proofErr w:type="spellEnd"/>
+      <w:r>
+        <w:t>("</w:t>
+      </w:r>
+      <w:proofErr w:type="spellStart"/>
+      <w:r>
+        <w:t>Wrong</w:t>
+      </w:r>
+      <w:proofErr w:type="spellEnd"/>
+      <w:r>
+        <w:t xml:space="preserve"> </w:t>
+      </w:r>
+      <w:proofErr w:type="spellStart"/>
+      <w:r>
+        <w:t>operation</w:t>
+      </w:r>
+      <w:proofErr w:type="spellEnd"/>
+      <w:r>
+        <w:t>")</w:t>
+      </w:r>
+    </w:p>
+    <w:p>
+      <w:pPr>
+        <w:pStyle w:val="a3"/>
+        <w:pBdr>
+          <w:top w:val="single" w:sz="4" w:space="1" w:color="auto"/>
+          <w:left w:val="single" w:sz="4" w:space="4" w:color="auto"/>
+          <w:bottom w:val="single" w:sz="4" w:space="1" w:color="auto"/>
+          <w:right w:val="single" w:sz="4" w:space="4" w:color="auto"/>
+          <w:bar w:val="single" w:sz="4" w:color="auto"/>
+        </w:pBdr>
+        <w:spacing w:line="360" w:lineRule="auto"/>
+        <w:ind w:firstLine="709"/>
+      </w:pPr>
+      <w:r>
+        <w:t xml:space="preserve">        </w:t>
+      </w:r>
+      <w:proofErr w:type="spellStart"/>
+      <w:r>
+        <w:t>return</w:t>
+      </w:r>
+      <w:proofErr w:type="spellEnd"/>
+    </w:p>
+    <w:p>
+      <w:pPr>
+        <w:pStyle w:val="a3"/>
+        <w:pBdr>
+          <w:top w:val="single" w:sz="4" w:space="1" w:color="auto"/>
+          <w:left w:val="single" w:sz="4" w:space="4" w:color="auto"/>
+          <w:bottom w:val="single" w:sz="4" w:space="1" w:color="auto"/>
+          <w:right w:val="single" w:sz="4" w:space="4" w:color="auto"/>
+          <w:bar w:val="single" w:sz="4" w:color="auto"/>
+        </w:pBdr>
+        <w:spacing w:line="360" w:lineRule="auto"/>
+        <w:ind w:firstLine="709"/>
+      </w:pPr>
+      <w:r>
+        <w:t xml:space="preserve">    </w:t>
+      </w:r>
+      <w:proofErr w:type="spellStart"/>
+      <w:r>
+        <w:t>print</w:t>
+      </w:r>
+      <w:proofErr w:type="spellEnd"/>
+      <w:r>
+        <w:t>("</w:t>
+      </w:r>
+      <w:proofErr w:type="spellStart"/>
+      <w:r>
+        <w:t>Result</w:t>
+      </w:r>
+      <w:proofErr w:type="spellEnd"/>
+      <w:r>
+        <w:t xml:space="preserve">:", </w:t>
+      </w:r>
+      <w:proofErr w:type="spellStart"/>
+      <w:r>
+        <w:t>result</w:t>
+      </w:r>
+      <w:proofErr w:type="spellEnd"/>
+      <w:r>
+        <w:t>)</w:t>
+      </w:r>
+    </w:p>
+    <w:p>
+      <w:pPr>
+        <w:pStyle w:val="a3"/>
+        <w:spacing w:line="360" w:lineRule="auto"/>
+        <w:ind w:firstLine="709"/>
+        <w:rPr>
+          <w:spacing w:val="-2"/>
+        </w:rPr>
+      </w:pPr>
+      <w:r>
+        <w:rPr>
+          <w:spacing w:val="-2"/>
+        </w:rPr>
+        <w:lastRenderedPageBreak/>
+        <w:t>calc_oop_main.py</w:t>
+      </w:r>
+      <w:r>
+        <w:rPr>
+          <w:spacing w:val="-2"/>
+          <w:lang w:val="en-US"/>
+        </w:rPr>
+        <w:t xml:space="preserve"> </w:t>
+      </w:r>
+      <w:r>
+        <w:rPr>
+          <w:spacing w:val="-2"/>
+        </w:rPr>
+        <w:t>додали</w:t>
+      </w:r>
+    </w:p>
+    <w:p>
+      <w:pPr>
+        <w:pStyle w:val="a3"/>
+        <w:pBdr>
+          <w:top w:val="single" w:sz="4" w:space="1" w:color="auto"/>
+          <w:left w:val="single" w:sz="4" w:space="4" w:color="auto"/>
+          <w:bottom w:val="single" w:sz="4" w:space="1" w:color="auto"/>
+          <w:right w:val="single" w:sz="4" w:space="4" w:color="auto"/>
+          <w:bar w:val="single" w:sz="4" w:color="auto"/>
+        </w:pBdr>
+        <w:spacing w:line="360" w:lineRule="auto"/>
+        <w:ind w:firstLine="709"/>
+      </w:pPr>
+      <w:proofErr w:type="spellStart"/>
+      <w:r>
+        <w:t>from</w:t>
+      </w:r>
+      <w:proofErr w:type="spellEnd"/>
+      <w:r>
+        <w:t xml:space="preserve"> </w:t>
+      </w:r>
+      <w:proofErr w:type="spellStart"/>
+      <w:r>
+        <w:t>operations_oop</w:t>
+      </w:r>
+      <w:proofErr w:type="spellEnd"/>
+      <w:r>
+        <w:t xml:space="preserve"> </w:t>
+      </w:r>
+      <w:proofErr w:type="spellStart"/>
+      <w:r>
+        <w:t>import</w:t>
+      </w:r>
+      <w:proofErr w:type="spellEnd"/>
+      <w:r>
+        <w:t xml:space="preserve"> </w:t>
+      </w:r>
+      <w:proofErr w:type="spellStart"/>
+      <w:r>
+        <w:t>do_operation</w:t>
+      </w:r>
+      <w:proofErr w:type="spellEnd"/>
+    </w:p>
+    <w:p>
+      <w:pPr>
+        <w:pStyle w:val="a3"/>
+        <w:pBdr>
+          <w:top w:val="single" w:sz="4" w:space="1" w:color="auto"/>
+          <w:left w:val="single" w:sz="4" w:space="4" w:color="auto"/>
+          <w:bottom w:val="single" w:sz="4" w:space="1" w:color="auto"/>
+          <w:right w:val="single" w:sz="4" w:space="4" w:color="auto"/>
+          <w:bar w:val="single" w:sz="4" w:color="auto"/>
+        </w:pBdr>
+        <w:spacing w:line="360" w:lineRule="auto"/>
+        <w:ind w:firstLine="709"/>
+      </w:pPr>
+      <w:proofErr w:type="spellStart"/>
+      <w:r>
+        <w:t>def</w:t>
+      </w:r>
+      <w:proofErr w:type="spellEnd"/>
+      <w:r>
+        <w:t xml:space="preserve"> </w:t>
+      </w:r>
+      <w:proofErr w:type="spellStart"/>
+      <w:r>
+        <w:t>main</w:t>
+      </w:r>
+      <w:proofErr w:type="spellEnd"/>
+      <w:r>
+        <w:t>():</w:t>
+      </w:r>
+    </w:p>
+    <w:p>
+      <w:pPr>
+        <w:pStyle w:val="a3"/>
+        <w:pBdr>
+          <w:top w:val="single" w:sz="4" w:space="1" w:color="auto"/>
+          <w:left w:val="single" w:sz="4" w:space="4" w:color="auto"/>
+          <w:bottom w:val="single" w:sz="4" w:space="1" w:color="auto"/>
+          <w:right w:val="single" w:sz="4" w:space="4" w:color="auto"/>
+          <w:bar w:val="single" w:sz="4" w:color="auto"/>
+        </w:pBdr>
+        <w:spacing w:line="360" w:lineRule="auto"/>
+        <w:ind w:firstLine="709"/>
+      </w:pPr>
+      <w:r>
+        <w:t xml:space="preserve">    </w:t>
+      </w:r>
+      <w:proofErr w:type="spellStart"/>
+      <w:r>
+        <w:t>while</w:t>
+      </w:r>
+      <w:proofErr w:type="spellEnd"/>
+      <w:r>
+        <w:t xml:space="preserve"> </w:t>
+      </w:r>
+      <w:proofErr w:type="spellStart"/>
+      <w:r>
+        <w:t>True</w:t>
+      </w:r>
+      <w:proofErr w:type="spellEnd"/>
+      <w:r>
+        <w:t>:</w:t>
+      </w:r>
+    </w:p>
+    <w:p>
+      <w:pPr>
+        <w:pStyle w:val="a3"/>
+        <w:pBdr>
+          <w:top w:val="single" w:sz="4" w:space="1" w:color="auto"/>
+          <w:left w:val="single" w:sz="4" w:space="4" w:color="auto"/>
+          <w:bottom w:val="single" w:sz="4" w:space="1" w:color="auto"/>
+          <w:right w:val="single" w:sz="4" w:space="4" w:color="auto"/>
+          <w:bar w:val="single" w:sz="4" w:color="auto"/>
+        </w:pBdr>
+        <w:spacing w:line="360" w:lineRule="auto"/>
+        <w:ind w:firstLine="709"/>
+      </w:pPr>
+      <w:r>
+        <w:t xml:space="preserve">        </w:t>
+      </w:r>
+      <w:proofErr w:type="spellStart"/>
+      <w:r>
+        <w:t>do_operation</w:t>
+      </w:r>
+      <w:proofErr w:type="spellEnd"/>
+      <w:r>
+        <w:t>()</w:t>
+      </w:r>
+    </w:p>
+    <w:p>
+      <w:pPr>
+        <w:pStyle w:val="a3"/>
+        <w:pBdr>
+          <w:top w:val="single" w:sz="4" w:space="1" w:color="auto"/>
+          <w:left w:val="single" w:sz="4" w:space="4" w:color="auto"/>
+          <w:bottom w:val="single" w:sz="4" w:space="1" w:color="auto"/>
+          <w:right w:val="single" w:sz="4" w:space="4" w:color="auto"/>
+          <w:bar w:val="single" w:sz="4" w:color="auto"/>
+        </w:pBdr>
+        <w:spacing w:line="360" w:lineRule="auto"/>
+        <w:ind w:firstLine="709"/>
+      </w:pPr>
+      <w:r>
+        <w:t xml:space="preserve">        </w:t>
+      </w:r>
+      <w:proofErr w:type="spellStart"/>
+      <w:r>
+        <w:t>again</w:t>
+      </w:r>
+      <w:proofErr w:type="spellEnd"/>
+      <w:r>
+        <w:t xml:space="preserve"> = </w:t>
+      </w:r>
+      <w:proofErr w:type="spellStart"/>
+      <w:r>
+        <w:t>input</w:t>
+      </w:r>
+      <w:proofErr w:type="spellEnd"/>
+      <w:r>
+        <w:t>("</w:t>
+      </w:r>
+      <w:proofErr w:type="spellStart"/>
+      <w:r>
+        <w:t>Do</w:t>
+      </w:r>
+      <w:proofErr w:type="spellEnd"/>
+      <w:r>
+        <w:t xml:space="preserve"> </w:t>
+      </w:r>
+      <w:proofErr w:type="spellStart"/>
+      <w:r>
+        <w:t>you</w:t>
+      </w:r>
+      <w:proofErr w:type="spellEnd"/>
+      <w:r>
+        <w:t xml:space="preserve"> </w:t>
+      </w:r>
+      <w:proofErr w:type="spellStart"/>
+      <w:r>
+        <w:t>want</w:t>
+      </w:r>
+      <w:proofErr w:type="spellEnd"/>
+      <w:r>
+        <w:t xml:space="preserve"> </w:t>
+      </w:r>
+      <w:proofErr w:type="spellStart"/>
+      <w:r>
+        <w:t>to</w:t>
+      </w:r>
+      <w:proofErr w:type="spellEnd"/>
+      <w:r>
+        <w:t xml:space="preserve"> </w:t>
+      </w:r>
+      <w:proofErr w:type="spellStart"/>
+      <w:r>
+        <w:t>continue</w:t>
+      </w:r>
+      <w:proofErr w:type="spellEnd"/>
+      <w:r>
+        <w:t>? (y/n): ")</w:t>
+      </w:r>
+    </w:p>
+    <w:p>
+      <w:pPr>
+        <w:pStyle w:val="a3"/>
+        <w:pBdr>
+          <w:top w:val="single" w:sz="4" w:space="1" w:color="auto"/>
+          <w:left w:val="single" w:sz="4" w:space="4" w:color="auto"/>
+          <w:bottom w:val="single" w:sz="4" w:space="1" w:color="auto"/>
+          <w:right w:val="single" w:sz="4" w:space="4" w:color="auto"/>
+          <w:bar w:val="single" w:sz="4" w:color="auto"/>
+        </w:pBdr>
+        <w:spacing w:line="360" w:lineRule="auto"/>
+        <w:ind w:firstLine="709"/>
+      </w:pPr>
+      <w:r>
+        <w:t xml:space="preserve">        </w:t>
+      </w:r>
+      <w:proofErr w:type="spellStart"/>
+      <w:r>
+        <w:t>if</w:t>
+      </w:r>
+      <w:proofErr w:type="spellEnd"/>
+      <w:r>
+        <w:t xml:space="preserve"> </w:t>
+      </w:r>
+      <w:proofErr w:type="spellStart"/>
+      <w:r>
+        <w:t>again.lower</w:t>
+      </w:r>
+      <w:proofErr w:type="spellEnd"/>
+      <w:r>
+        <w:t>() != "y":</w:t>
+      </w:r>
+    </w:p>
+    <w:p>
+      <w:pPr>
+        <w:pStyle w:val="a3"/>
+        <w:pBdr>
+          <w:top w:val="single" w:sz="4" w:space="1" w:color="auto"/>
+          <w:left w:val="single" w:sz="4" w:space="4" w:color="auto"/>
+          <w:bottom w:val="single" w:sz="4" w:space="1" w:color="auto"/>
+          <w:right w:val="single" w:sz="4" w:space="4" w:color="auto"/>
+          <w:bar w:val="single" w:sz="4" w:color="auto"/>
+        </w:pBdr>
+        <w:spacing w:line="360" w:lineRule="auto"/>
+        <w:ind w:firstLine="709"/>
+      </w:pPr>
+      <w:r>
+        <w:t xml:space="preserve">            </w:t>
+      </w:r>
+      <w:proofErr w:type="spellStart"/>
+      <w:r>
+        <w:t>break</w:t>
+      </w:r>
+      <w:proofErr w:type="spellEnd"/>
+    </w:p>
+    <w:p>
+      <w:pPr>
+        <w:pStyle w:val="a3"/>
+        <w:pBdr>
+          <w:top w:val="single" w:sz="4" w:space="1" w:color="auto"/>
+          <w:left w:val="single" w:sz="4" w:space="4" w:color="auto"/>
+          <w:bottom w:val="single" w:sz="4" w:space="1" w:color="auto"/>
+          <w:right w:val="single" w:sz="4" w:space="4" w:color="auto"/>
+          <w:bar w:val="single" w:sz="4" w:color="auto"/>
+        </w:pBdr>
+        <w:spacing w:line="360" w:lineRule="auto"/>
+        <w:ind w:firstLine="709"/>
+      </w:pPr>
+      <w:proofErr w:type="spellStart"/>
+      <w:r>
+        <w:t>if</w:t>
+      </w:r>
+      <w:proofErr w:type="spellEnd"/>
+      <w:r>
+        <w:t xml:space="preserve"> __</w:t>
+      </w:r>
+      <w:proofErr w:type="spellStart"/>
+      <w:r>
+        <w:t>name</w:t>
+      </w:r>
+      <w:proofErr w:type="spellEnd"/>
+      <w:r>
+        <w:t>__ == "__</w:t>
+      </w:r>
+      <w:proofErr w:type="spellStart"/>
+      <w:r>
+        <w:t>main</w:t>
+      </w:r>
+      <w:proofErr w:type="spellEnd"/>
+      <w:r>
+        <w:t>__":</w:t>
+      </w:r>
+    </w:p>
+    <w:p>
+      <w:pPr>
+        <w:pStyle w:val="a3"/>
+        <w:pBdr>
+          <w:top w:val="single" w:sz="4" w:space="1" w:color="auto"/>
+          <w:left w:val="single" w:sz="4" w:space="4" w:color="auto"/>
+          <w:bottom w:val="single" w:sz="4" w:space="1" w:color="auto"/>
+          <w:right w:val="single" w:sz="4" w:space="4" w:color="auto"/>
+          <w:bar w:val="single" w:sz="4" w:color="auto"/>
+        </w:pBdr>
+        <w:spacing w:line="360" w:lineRule="auto"/>
+        <w:ind w:firstLine="709"/>
+      </w:pPr>
+      <w:r>
+        <w:t xml:space="preserve">    </w:t>
+      </w:r>
+      <w:proofErr w:type="spellStart"/>
+      <w:r>
+        <w:t>main</w:t>
+      </w:r>
+      <w:proofErr w:type="spellEnd"/>
+      <w:r>
+        <w:t>()</w:t>
+      </w:r>
+    </w:p>
+    <w:p>
+      <w:pPr>
+        <w:pStyle w:val="a3"/>
+        <w:spacing w:line="360" w:lineRule="auto"/>
+        <w:jc w:val="center"/>
+      </w:pPr>
+      <w:r>
+        <w:rPr>
+          <w:noProof/>
+        </w:rPr>
+        <w:drawing>
+          <wp:inline distT="0" distB="0" distL="0" distR="0" wp14:anchorId="14BF9F19" wp14:editId="044883B1">
+            <wp:extent cx="4024335" cy="1164242"/>
+            <wp:effectExtent l="0" t="0" r="0" b="0"/>
+            <wp:docPr id="22" name="Рисунок 22"/>
+            <wp:cNvGraphicFramePr>
+              <a:graphicFrameLocks xmlns:a="http://schemas.openxmlformats.org/drawingml/2006/main" noChangeAspect="1"/>
+            </wp:cNvGraphicFramePr>
+            <a:graphic xmlns:a="http://schemas.openxmlformats.org/drawingml/2006/main">
+              <a:graphicData uri="http://schemas.openxmlformats.org/drawingml/2006/picture">
+                <pic:pic xmlns:pic="http://schemas.openxmlformats.org/drawingml/2006/picture">
+                  <pic:nvPicPr>
+                    <pic:cNvPr id="1" name=""/>
+                    <pic:cNvPicPr/>
+                  </pic:nvPicPr>
+                  <pic:blipFill>
+                    <a:blip r:embed="rId26"/>
+                    <a:stretch>
+                      <a:fillRect/>
+                    </a:stretch>
+                  </pic:blipFill>
+                  <pic:spPr>
+                    <a:xfrm>
+                      <a:off x="0" y="0"/>
+                      <a:ext cx="4044122" cy="1169966"/>
+                    </a:xfrm>
+                    <a:prstGeom prst="rect">
+                      <a:avLst/>
+                    </a:prstGeom>
+                  </pic:spPr>
+                </pic:pic>
+              </a:graphicData>
+            </a:graphic>
+          </wp:inline>
+        </w:drawing>
+      </w:r>
+    </w:p>
+    <w:p>
+      <w:pPr>
+        <w:pStyle w:val="a3"/>
+        <w:ind w:left="721"/>
+      </w:pPr>
+      <w:r>
+        <w:t>Посилання</w:t>
+      </w:r>
+      <w:r>
+        <w:rPr>
+          <w:spacing w:val="-2"/>
+        </w:rPr>
+        <w:t xml:space="preserve"> </w:t>
+      </w:r>
+      <w:r>
+        <w:t xml:space="preserve">на </w:t>
+      </w:r>
+      <w:proofErr w:type="spellStart"/>
+      <w:r>
+        <w:rPr>
+          <w:spacing w:val="-2"/>
+        </w:rPr>
+        <w:t>github</w:t>
+      </w:r>
+      <w:proofErr w:type="spellEnd"/>
+      <w:r>
+        <w:rPr>
+          <w:spacing w:val="-2"/>
+        </w:rPr>
+        <w:t>:</w:t>
+      </w:r>
+      <w:r>
+        <w:rPr>
+          <w:spacing w:val="-2"/>
+        </w:rPr>
+        <w:t xml:space="preserve"> </w:t>
+      </w:r>
+      <w:r>
+        <w:rPr>
+          <w:spacing w:val="-2"/>
+          <w:lang w:val="en-US"/>
+        </w:rPr>
+        <w:t>https</w:t>
+      </w:r>
+      <w:r>
+        <w:rPr>
+          <w:spacing w:val="-2"/>
+        </w:rPr>
+        <w:t>://</w:t>
+      </w:r>
+      <w:proofErr w:type="spellStart"/>
+      <w:r>
+        <w:rPr>
+          <w:spacing w:val="-2"/>
+          <w:lang w:val="en-US"/>
+        </w:rPr>
+        <w:t>github</w:t>
+      </w:r>
+      <w:proofErr w:type="spellEnd"/>
+      <w:r>
+        <w:rPr>
+          <w:spacing w:val="-2"/>
+        </w:rPr>
+        <w:t>.</w:t>
+      </w:r>
+      <w:r>
+        <w:rPr>
+          <w:spacing w:val="-2"/>
+          <w:lang w:val="en-US"/>
+        </w:rPr>
+        <w:t>com</w:t>
+      </w:r>
+      <w:r>
+        <w:rPr>
+          <w:spacing w:val="-2"/>
+        </w:rPr>
+        <w:t>/</w:t>
+      </w:r>
+      <w:r>
+        <w:rPr>
+          <w:spacing w:val="-2"/>
+          <w:lang w:val="en-US"/>
+        </w:rPr>
+        <w:t>Denis</w:t>
+      </w:r>
+      <w:r>
+        <w:rPr>
+          <w:spacing w:val="-2"/>
+        </w:rPr>
+        <w:t>-</w:t>
+      </w:r>
+      <w:r>
+        <w:rPr>
+          <w:spacing w:val="-2"/>
+          <w:lang w:val="en-US"/>
+        </w:rPr>
+        <w:t>Villeneuve</w:t>
+      </w:r>
+      <w:r>
+        <w:rPr>
+          <w:spacing w:val="-2"/>
+        </w:rPr>
+        <w:t>/</w:t>
+      </w:r>
+      <w:r>
+        <w:rPr>
+          <w:spacing w:val="-2"/>
+          <w:lang w:val="en-US"/>
+        </w:rPr>
+        <w:t>TP</w:t>
+      </w:r>
+      <w:r>
+        <w:rPr>
+          <w:spacing w:val="-2"/>
+        </w:rPr>
+        <w:t>-</w:t>
+      </w:r>
+      <w:r>
+        <w:rPr>
+          <w:spacing w:val="-2"/>
+          <w:lang w:val="en-US"/>
+        </w:rPr>
+        <w:t>KB</w:t>
+      </w:r>
+      <w:r>
+        <w:rPr>
+          <w:spacing w:val="-2"/>
+        </w:rPr>
+        <w:t>-241-</w:t>
+      </w:r>
+      <w:proofErr w:type="spellStart"/>
+      <w:r>
+        <w:rPr>
+          <w:spacing w:val="-2"/>
+          <w:lang w:val="en-US"/>
+        </w:rPr>
+        <w:t>Maksymenko</w:t>
+      </w:r>
+      <w:proofErr w:type="spellEnd"/>
+      <w:r>
+        <w:rPr>
+          <w:spacing w:val="-2"/>
+        </w:rPr>
+        <w:t>-</w:t>
+      </w:r>
+      <w:r>
+        <w:rPr>
+          <w:spacing w:val="-2"/>
+          <w:lang w:val="en-US"/>
+        </w:rPr>
+        <w:t>Denys</w:t>
+      </w:r>
+    </w:p>
+    <w:p>
+      <w:pPr>
+        <w:pStyle w:val="a3"/>
+      </w:pPr>
+    </w:p>
+    <w:p>
+      <w:pPr>
+        <w:pStyle w:val="a3"/>
+        <w:ind w:left="721"/>
+      </w:pPr>
+      <w:r>
+        <w:t>Знімок</w:t>
+      </w:r>
+      <w:r>
+        <w:rPr>
+          <w:spacing w:val="-3"/>
+        </w:rPr>
+        <w:t xml:space="preserve"> </w:t>
+      </w:r>
+      <w:r>
+        <w:t>екрану</w:t>
+      </w:r>
+      <w:r>
+        <w:rPr>
+          <w:spacing w:val="-1"/>
+        </w:rPr>
+        <w:t xml:space="preserve"> </w:t>
+      </w:r>
+      <w:r>
+        <w:t>з</w:t>
+      </w:r>
+      <w:r>
+        <w:rPr>
+          <w:spacing w:val="-1"/>
+        </w:rPr>
+        <w:t xml:space="preserve"> </w:t>
+      </w:r>
+      <w:r>
+        <w:t>посилання на</w:t>
+      </w:r>
+      <w:r>
+        <w:rPr>
+          <w:spacing w:val="2"/>
+        </w:rPr>
+        <w:t xml:space="preserve"> </w:t>
+      </w:r>
+      <w:proofErr w:type="spellStart"/>
+      <w:r>
+        <w:rPr>
+          <w:spacing w:val="-2"/>
+        </w:rPr>
+        <w:t>github</w:t>
+      </w:r>
+      <w:proofErr w:type="spellEnd"/>
+      <w:r>
+        <w:rPr>
+          <w:spacing w:val="-2"/>
+        </w:rPr>
+        <w:t>:</w:t>
+      </w:r>
+    </w:p>
+    <w:p>
+      <w:pPr>
+        <w:pStyle w:val="a3"/>
+        <w:ind w:firstLine="709"/>
+      </w:pPr>
+    </w:p>
+    <w:p>
+      <w:pPr>
+        <w:pStyle w:val="a3"/>
+        <w:spacing w:before="1"/>
+        <w:jc w:val="center"/>
+      </w:pPr>
+      <w:r>
+        <w:drawing>
+          <wp:inline distT="0" distB="0" distL="0" distR="0" wp14:anchorId="3B3114A0" wp14:editId="0A38B3CF">
+            <wp:extent cx="4166177" cy="2867891"/>
+            <wp:effectExtent l="0" t="0" r="6350" b="8890"/>
+            <wp:docPr id="24" name="Рисунок 24"/>
+            <wp:cNvGraphicFramePr>
+              <a:graphicFrameLocks xmlns:a="http://schemas.openxmlformats.org/drawingml/2006/main" noChangeAspect="1"/>
+            </wp:cNvGraphicFramePr>
+            <a:graphic xmlns:a="http://schemas.openxmlformats.org/drawingml/2006/main">
+              <a:graphicData uri="http://schemas.openxmlformats.org/drawingml/2006/picture">
+                <pic:pic xmlns:pic="http://schemas.openxmlformats.org/drawingml/2006/picture">
+                  <pic:nvPicPr>
+                    <pic:cNvPr id="1" name=""/>
+                    <pic:cNvPicPr/>
+                  </pic:nvPicPr>
+                  <pic:blipFill>
+                    <a:blip r:embed="rId23"/>
+                    <a:stretch>
+                      <a:fillRect/>
+                    </a:stretch>
+                  </pic:blipFill>
+                  <pic:spPr>
+                    <a:xfrm>
+                      <a:off x="0" y="0"/>
+                      <a:ext cx="4181321" cy="2878316"/>
+                    </a:xfrm>
+                    <a:prstGeom prst="rect">
+                      <a:avLst/>
+                    </a:prstGeom>
+                  </pic:spPr>
+                </pic:pic>
+              </a:graphicData>
+            </a:graphic>
+          </wp:inline>
+        </w:drawing>
+      </w:r>
     </w:p>
     <w:sectPr>
-      <w:headerReference w:type="default" r:id="rId23"/>
+      <w:headerReference w:type="default" r:id="rId27"/>
       <w:type w:val="continuous"/>
       <w:pgSz w:w="12240" w:h="15840"/>
       <w:pgMar w:top="2200" w:right="1080" w:bottom="280" w:left="1440" w:header="1441" w:footer="0" w:gutter="0"/>
@@ -22098,6 +24990,95 @@
     </w:lvl>
   </w:abstractNum>
   <w:abstractNum w:abstractNumId="1" w15:restartNumberingAfterBreak="0">
+    <w:nsid w:val="18B75029"/>
+    <w:multiLevelType w:val="hybridMultilevel"/>
+    <w:tmpl w:val="CA6C2C0C"/>
+    <w:lvl w:ilvl="0" w:tplc="04090011">
+      <w:start w:val="1"/>
+      <w:numFmt w:val="decimal"/>
+      <w:lvlText w:val="%1)"/>
+      <w:lvlJc w:val="left"/>
+      <w:pPr>
+        <w:ind w:left="720" w:hanging="360"/>
+      </w:pPr>
+      <w:rPr>
+        <w:rFonts w:hint="default"/>
+      </w:rPr>
+    </w:lvl>
+    <w:lvl w:ilvl="1" w:tplc="04090019" w:tentative="1">
+      <w:start w:val="1"/>
+      <w:numFmt w:val="lowerLetter"/>
+      <w:lvlText w:val="%2."/>
+      <w:lvlJc w:val="left"/>
+      <w:pPr>
+        <w:ind w:left="1440" w:hanging="360"/>
+      </w:pPr>
+    </w:lvl>
+    <w:lvl w:ilvl="2" w:tplc="0409001B" w:tentative="1">
+      <w:start w:val="1"/>
+      <w:numFmt w:val="lowerRoman"/>
+      <w:lvlText w:val="%3."/>
+      <w:lvlJc w:val="right"/>
+      <w:pPr>
+        <w:ind w:left="2160" w:hanging="180"/>
+      </w:pPr>
+    </w:lvl>
+    <w:lvl w:ilvl="3" w:tplc="0409000F" w:tentative="1">
+      <w:start w:val="1"/>
+      <w:numFmt w:val="decimal"/>
+      <w:lvlText w:val="%4."/>
+      <w:lvlJc w:val="left"/>
+      <w:pPr>
+        <w:ind w:left="2880" w:hanging="360"/>
+      </w:pPr>
+    </w:lvl>
+    <w:lvl w:ilvl="4" w:tplc="04090019" w:tentative="1">
+      <w:start w:val="1"/>
+      <w:numFmt w:val="lowerLetter"/>
+      <w:lvlText w:val="%5."/>
+      <w:lvlJc w:val="left"/>
+      <w:pPr>
+        <w:ind w:left="3600" w:hanging="360"/>
+      </w:pPr>
+    </w:lvl>
+    <w:lvl w:ilvl="5" w:tplc="0409001B" w:tentative="1">
+      <w:start w:val="1"/>
+      <w:numFmt w:val="lowerRoman"/>
+      <w:lvlText w:val="%6."/>
+      <w:lvlJc w:val="right"/>
+      <w:pPr>
+        <w:ind w:left="4320" w:hanging="180"/>
+      </w:pPr>
+    </w:lvl>
+    <w:lvl w:ilvl="6" w:tplc="0409000F" w:tentative="1">
+      <w:start w:val="1"/>
+      <w:numFmt w:val="decimal"/>
+      <w:lvlText w:val="%7."/>
+      <w:lvlJc w:val="left"/>
+      <w:pPr>
+        <w:ind w:left="5040" w:hanging="360"/>
+      </w:pPr>
+    </w:lvl>
+    <w:lvl w:ilvl="7" w:tplc="04090019" w:tentative="1">
+      <w:start w:val="1"/>
+      <w:numFmt w:val="lowerLetter"/>
+      <w:lvlText w:val="%8."/>
+      <w:lvlJc w:val="left"/>
+      <w:pPr>
+        <w:ind w:left="5760" w:hanging="360"/>
+      </w:pPr>
+    </w:lvl>
+    <w:lvl w:ilvl="8" w:tplc="0409001B" w:tentative="1">
+      <w:start w:val="1"/>
+      <w:numFmt w:val="lowerRoman"/>
+      <w:lvlText w:val="%9."/>
+      <w:lvlJc w:val="right"/>
+      <w:pPr>
+        <w:ind w:left="6480" w:hanging="180"/>
+      </w:pPr>
+    </w:lvl>
+  </w:abstractNum>
+  <w:abstractNum w:abstractNumId="2" w15:restartNumberingAfterBreak="0">
     <w:nsid w:val="1D84769C"/>
     <w:multiLevelType w:val="hybridMultilevel"/>
     <w:tmpl w:val="40AA42BC"/>
@@ -22186,7 +25167,7 @@
       </w:pPr>
     </w:lvl>
   </w:abstractNum>
-  <w:abstractNum w:abstractNumId="2" w15:restartNumberingAfterBreak="0">
+  <w:abstractNum w:abstractNumId="3" w15:restartNumberingAfterBreak="0">
     <w:nsid w:val="3A9C328A"/>
     <w:multiLevelType w:val="hybridMultilevel"/>
     <w:tmpl w:val="40AA42BC"/>
@@ -22275,7 +25256,7 @@
       </w:pPr>
     </w:lvl>
   </w:abstractNum>
-  <w:abstractNum w:abstractNumId="3" w15:restartNumberingAfterBreak="0">
+  <w:abstractNum w:abstractNumId="4" w15:restartNumberingAfterBreak="0">
     <w:nsid w:val="4ADD5257"/>
     <w:multiLevelType w:val="hybridMultilevel"/>
     <w:tmpl w:val="40AA42BC"/>
@@ -22364,7 +25345,7 @@
       </w:pPr>
     </w:lvl>
   </w:abstractNum>
-  <w:abstractNum w:abstractNumId="4" w15:restartNumberingAfterBreak="0">
+  <w:abstractNum w:abstractNumId="5" w15:restartNumberingAfterBreak="0">
     <w:nsid w:val="52E603CE"/>
     <w:multiLevelType w:val="hybridMultilevel"/>
     <w:tmpl w:val="70D0718A"/>
@@ -22453,7 +25434,7 @@
       </w:pPr>
     </w:lvl>
   </w:abstractNum>
-  <w:abstractNum w:abstractNumId="5" w15:restartNumberingAfterBreak="0">
+  <w:abstractNum w:abstractNumId="6" w15:restartNumberingAfterBreak="0">
     <w:nsid w:val="61597136"/>
     <w:multiLevelType w:val="hybridMultilevel"/>
     <w:tmpl w:val="CBC02F5A"/>
@@ -22539,7 +25520,7 @@
       </w:pPr>
     </w:lvl>
   </w:abstractNum>
-  <w:abstractNum w:abstractNumId="6" w15:restartNumberingAfterBreak="0">
+  <w:abstractNum w:abstractNumId="7" w15:restartNumberingAfterBreak="0">
     <w:nsid w:val="7B721A71"/>
     <w:multiLevelType w:val="hybridMultilevel"/>
     <w:tmpl w:val="4232FDE0"/>
@@ -22629,7 +25610,7 @@
     </w:lvl>
   </w:abstractNum>
   <w:num w:numId="1">
-    <w:abstractNumId w:val="5"/>
+    <w:abstractNumId w:val="6"/>
     <w:lvlOverride w:ilvl="0">
       <w:startOverride w:val="1"/>
     </w:lvlOverride>
@@ -22659,25 +25640,28 @@
     </w:lvlOverride>
   </w:num>
   <w:num w:numId="2">
-    <w:abstractNumId w:val="5"/>
+    <w:abstractNumId w:val="6"/>
   </w:num>
   <w:num w:numId="3">
+    <w:abstractNumId w:val="3"/>
+  </w:num>
+  <w:num w:numId="4">
+    <w:abstractNumId w:val="4"/>
+  </w:num>
+  <w:num w:numId="5">
+    <w:abstractNumId w:val="7"/>
+  </w:num>
+  <w:num w:numId="6">
     <w:abstractNumId w:val="2"/>
   </w:num>
-  <w:num w:numId="4">
-    <w:abstractNumId w:val="3"/>
-  </w:num>
-  <w:num w:numId="5">
-    <w:abstractNumId w:val="6"/>
-  </w:num>
-  <w:num w:numId="6">
-    <w:abstractNumId w:val="1"/>
-  </w:num>
   <w:num w:numId="7">
-    <w:abstractNumId w:val="4"/>
+    <w:abstractNumId w:val="5"/>
   </w:num>
   <w:num w:numId="8">
     <w:abstractNumId w:val="0"/>
+  </w:num>
+  <w:num w:numId="9">
+    <w:abstractNumId w:val="1"/>
   </w:num>
 </w:numbering>
 </file>

</xml_diff>

<commit_message>
add solution for lab_03
</commit_message>
<xml_diff>
--- a/TP-KB-241-Denis-Maksymenko-lpr.docx
+++ b/TP-KB-241-Denis-Maksymenko-lpr.docx
@@ -21030,6 +21030,9 @@
         <w:jc w:val="center"/>
       </w:pPr>
       <w:r>
+        <w:rPr>
+          <w:noProof/>
+        </w:rPr>
         <w:drawing>
           <wp:inline distT="0" distB="0" distL="0" distR="0" wp14:anchorId="173A23EC" wp14:editId="0D355FFA">
             <wp:extent cx="6172200" cy="4248785"/>
@@ -21742,13 +21745,7 @@
         <w:rPr>
           <w:spacing w:val="-2"/>
         </w:rPr>
-        <w:t>students_class.py</w:t>
-      </w:r>
-      <w:r>
-        <w:rPr>
-          <w:spacing w:val="-2"/>
-        </w:rPr>
-        <w:t xml:space="preserve"> </w:t>
+        <w:t xml:space="preserve">students_class.py </w:t>
       </w:r>
       <w:r>
         <w:rPr>
@@ -22451,6 +22448,9 @@
         <w:jc w:val="center"/>
       </w:pPr>
       <w:r>
+        <w:rPr>
+          <w:noProof/>
+        </w:rPr>
         <w:drawing>
           <wp:inline distT="0" distB="0" distL="0" distR="0" wp14:anchorId="42B09B4D" wp14:editId="738B301C">
             <wp:extent cx="1827934" cy="1809376"/>
@@ -24306,10 +24306,10 @@
       </w:pPr>
       <w:r>
         <w:drawing>
-          <wp:inline distT="0" distB="0" distL="0" distR="0" wp14:anchorId="3B3114A0" wp14:editId="0A38B3CF">
-            <wp:extent cx="4166177" cy="2867891"/>
-            <wp:effectExtent l="0" t="0" r="6350" b="8890"/>
-            <wp:docPr id="24" name="Рисунок 24"/>
+          <wp:inline distT="0" distB="0" distL="0" distR="0" wp14:anchorId="14028F0E" wp14:editId="5F3AD597">
+            <wp:extent cx="3883899" cy="2944091"/>
+            <wp:effectExtent l="0" t="0" r="2540" b="8890"/>
+            <wp:docPr id="21" name="Рисунок 21"/>
             <wp:cNvGraphicFramePr>
               <a:graphicFrameLocks xmlns:a="http://schemas.openxmlformats.org/drawingml/2006/main" noChangeAspect="1"/>
             </wp:cNvGraphicFramePr>
@@ -24321,7 +24321,7 @@
                     <pic:cNvPicPr/>
                   </pic:nvPicPr>
                   <pic:blipFill>
-                    <a:blip r:embed="rId23"/>
+                    <a:blip r:embed="rId27"/>
                     <a:stretch>
                       <a:fillRect/>
                     </a:stretch>
@@ -24329,7 +24329,7 @@
                   <pic:spPr>
                     <a:xfrm>
                       <a:off x="0" y="0"/>
-                      <a:ext cx="4181321" cy="2878316"/>
+                      <a:ext cx="3902164" cy="2957936"/>
                     </a:xfrm>
                     <a:prstGeom prst="rect">
                       <a:avLst/>
@@ -24343,7 +24343,7 @@
       </w:r>
     </w:p>
     <w:sectPr>
-      <w:headerReference w:type="default" r:id="rId27"/>
+      <w:headerReference w:type="default" r:id="rId28"/>
       <w:type w:val="continuous"/>
       <w:pgSz w:w="12240" w:h="15840"/>
       <w:pgMar w:top="2200" w:right="1080" w:bottom="280" w:left="1440" w:header="1441" w:footer="0" w:gutter="0"/>
@@ -26093,6 +26093,7 @@
   <w:style w:type="character" w:default="1" w:styleId="a0">
     <w:name w:val="Default Paragraph Font"/>
     <w:uiPriority w:val="1"/>
+    <w:semiHidden/>
     <w:unhideWhenUsed/>
   </w:style>
   <w:style w:type="table" w:default="1" w:styleId="a1">

</xml_diff>